<commit_message>
DML-2 hasta ejercicio 6
</commit_message>
<xml_diff>
--- a/Practicas/Practica_7/Practica_7.docx
+++ b/Practicas/Practica_7/Practica_7.docx
@@ -1,6 +1,6 @@
 
 <file path=word/document.xml><?xml version="1.0" encoding="utf-8"?>
-<w:document xmlns:wpc="http://schemas.microsoft.com/office/word/2010/wordprocessingCanvas" xmlns:cx="http://schemas.microsoft.com/office/drawing/2014/chartex" xmlns:cx1="http://schemas.microsoft.com/office/drawing/2015/9/8/chartex" xmlns:cx2="http://schemas.microsoft.com/office/drawing/2015/10/21/chartex" xmlns:cx3="http://schemas.microsoft.com/office/drawing/2016/5/9/chartex" xmlns:cx4="http://schemas.microsoft.com/office/drawing/2016/5/10/chartex" xmlns:cx5="http://schemas.microsoft.com/office/drawing/2016/5/11/chartex" xmlns:cx6="http://schemas.microsoft.com/office/drawing/2016/5/12/chartex" xmlns:cx7="http://schemas.microsoft.com/office/drawing/2016/5/13/chartex" xmlns:cx8="http://schemas.microsoft.com/office/drawing/2016/5/14/chartex" xmlns:mc="http://schemas.openxmlformats.org/markup-compatibility/2006" xmlns:aink="http://schemas.microsoft.com/office/drawing/2016/ink" xmlns:am3d="http://schemas.microsoft.com/office/drawing/2017/model3d" xmlns:o="urn:schemas-microsoft-com:office:office" xmlns:oel="http://schemas.microsoft.com/office/2019/extlst" xmlns:r="http://schemas.openxmlformats.org/officeDocument/2006/relationships" xmlns:m="http://schemas.openxmlformats.org/officeDocument/2006/math" xmlns:v="urn:schemas-microsoft-com:vml" xmlns:wp14="http://schemas.microsoft.com/office/word/2010/wordprocessingDrawing" xmlns:wp="http://schemas.openxmlformats.org/drawingml/2006/wordprocessingDrawing" xmlns:w10="urn:schemas-microsoft-com:office:word" xmlns:w="http://schemas.openxmlformats.org/wordprocessingml/2006/main" xmlns:w14="http://schemas.microsoft.com/office/word/2010/wordml" xmlns:w15="http://schemas.microsoft.com/office/word/2012/wordml" xmlns:w16cex="http://schemas.microsoft.com/office/word/2018/wordml/cex" xmlns:w16cid="http://schemas.microsoft.com/office/word/2016/wordml/cid" xmlns:w16="http://schemas.microsoft.com/office/word/2018/wordml" xmlns:w16du="http://schemas.microsoft.com/office/word/2023/wordml/word16du" xmlns:w16sdtdh="http://schemas.microsoft.com/office/word/2020/wordml/sdtdatahash" xmlns:w16se="http://schemas.microsoft.com/office/word/2015/wordml/symex" xmlns:wpg="http://schemas.microsoft.com/office/word/2010/wordprocessingGroup" xmlns:wpi="http://schemas.microsoft.com/office/word/2010/wordprocessingInk" xmlns:wne="http://schemas.microsoft.com/office/word/2006/wordml" xmlns:wps="http://schemas.microsoft.com/office/word/2010/wordprocessingShape" mc:Ignorable="w14 w15 w16se w16cid w16 w16cex w16sdtdh w16du wp14">
+<w:document xmlns:wpc="http://schemas.microsoft.com/office/word/2010/wordprocessingCanvas" xmlns:cx="http://schemas.microsoft.com/office/drawing/2014/chartex" xmlns:cx1="http://schemas.microsoft.com/office/drawing/2015/9/8/chartex" xmlns:cx2="http://schemas.microsoft.com/office/drawing/2015/10/21/chartex" xmlns:cx3="http://schemas.microsoft.com/office/drawing/2016/5/9/chartex" xmlns:cx4="http://schemas.microsoft.com/office/drawing/2016/5/10/chartex" xmlns:cx5="http://schemas.microsoft.com/office/drawing/2016/5/11/chartex" xmlns:cx6="http://schemas.microsoft.com/office/drawing/2016/5/12/chartex" xmlns:cx7="http://schemas.microsoft.com/office/drawing/2016/5/13/chartex" xmlns:cx8="http://schemas.microsoft.com/office/drawing/2016/5/14/chartex" xmlns:mc="http://schemas.openxmlformats.org/markup-compatibility/2006" xmlns:aink="http://schemas.microsoft.com/office/drawing/2016/ink" xmlns:am3d="http://schemas.microsoft.com/office/drawing/2017/model3d" xmlns:o="urn:schemas-microsoft-com:office:office" xmlns:oel="http://schemas.microsoft.com/office/2019/extlst" xmlns:r="http://schemas.openxmlformats.org/officeDocument/2006/relationships" xmlns:m="http://schemas.openxmlformats.org/officeDocument/2006/math" xmlns:v="urn:schemas-microsoft-com:vml" xmlns:wp14="http://schemas.microsoft.com/office/word/2010/wordprocessingDrawing" xmlns:wp="http://schemas.openxmlformats.org/drawingml/2006/wordprocessingDrawing" xmlns:w10="urn:schemas-microsoft-com:office:word" xmlns:w="http://schemas.openxmlformats.org/wordprocessingml/2006/main" xmlns:w14="http://schemas.microsoft.com/office/word/2010/wordml" xmlns:w15="http://schemas.microsoft.com/office/word/2012/wordml" xmlns:w16cex="http://schemas.microsoft.com/office/word/2018/wordml/cex" xmlns:w16cid="http://schemas.microsoft.com/office/word/2016/wordml/cid" xmlns:w16="http://schemas.microsoft.com/office/word/2018/wordml" xmlns:w16du="http://schemas.microsoft.com/office/word/2023/wordml/word16du" xmlns:w16sdtdh="http://schemas.microsoft.com/office/word/2020/wordml/sdtdatahash" xmlns:w16sdtfl="http://schemas.microsoft.com/office/word/2024/wordml/sdtformatlock" xmlns:w16se="http://schemas.microsoft.com/office/word/2015/wordml/symex" xmlns:wpg="http://schemas.microsoft.com/office/word/2010/wordprocessingGroup" xmlns:wpi="http://schemas.microsoft.com/office/word/2010/wordprocessingInk" xmlns:wne="http://schemas.microsoft.com/office/word/2006/wordml" xmlns:wps="http://schemas.microsoft.com/office/word/2010/wordprocessingShape" mc:Ignorable="w14 w15 w16se w16cid w16 w16cex w16sdtdh w16sdtfl w16du wp14">
   <w:body>
     <w:p>
       <w:pPr>
@@ -127,6 +127,130 @@
       </w:r>
     </w:p>
     <w:p>
+      <w:r>
+        <w:t>GROUP BY D.CODIGO, D.NOMBRE</w:t>
+      </w:r>
+    </w:p>
+    <w:p>
+      <w:pPr>
+        <w:rPr>
+          <w:b/>
+          <w:bCs/>
+          <w:u w:val="single"/>
+        </w:rPr>
+      </w:pPr>
+      <w:r>
+        <w:rPr>
+          <w:b/>
+          <w:bCs/>
+          <w:u w:val="single"/>
+        </w:rPr>
+        <w:t xml:space="preserve">EJERCICIO </w:t>
+      </w:r>
+      <w:r>
+        <w:rPr>
+          <w:b/>
+          <w:bCs/>
+          <w:u w:val="single"/>
+        </w:rPr>
+        <w:t>3</w:t>
+      </w:r>
+    </w:p>
+    <w:p>
+      <w:pPr>
+        <w:rPr>
+          <w:lang w:val="en-GB"/>
+        </w:rPr>
+      </w:pPr>
+      <w:r>
+        <w:rPr>
+          <w:lang w:val="en-GB"/>
+        </w:rPr>
+        <w:t xml:space="preserve">SELECT </w:t>
+      </w:r>
+      <w:proofErr w:type="gramStart"/>
+      <w:r>
+        <w:rPr>
+          <w:lang w:val="en-GB"/>
+        </w:rPr>
+        <w:t>A.CURSO</w:t>
+      </w:r>
+      <w:proofErr w:type="gramEnd"/>
+      <w:r>
+        <w:rPr>
+          <w:lang w:val="en-GB"/>
+        </w:rPr>
+        <w:t>, COUNT (DISTINCT M.ALUMNO)</w:t>
+      </w:r>
+    </w:p>
+    <w:p>
+      <w:pPr>
+        <w:rPr>
+          <w:lang w:val="en-GB"/>
+        </w:rPr>
+      </w:pPr>
+      <w:r>
+        <w:rPr>
+          <w:lang w:val="en-GB"/>
+        </w:rPr>
+        <w:t>FROM ASIGNATURAS A, MATRICULAR M</w:t>
+      </w:r>
+    </w:p>
+    <w:p>
+      <w:pPr>
+        <w:rPr>
+          <w:lang w:val="en-GB"/>
+        </w:rPr>
+      </w:pPr>
+      <w:r>
+        <w:rPr>
+          <w:lang w:val="en-GB"/>
+        </w:rPr>
+        <w:t xml:space="preserve">WHERE </w:t>
+      </w:r>
+      <w:proofErr w:type="gramStart"/>
+      <w:r>
+        <w:rPr>
+          <w:lang w:val="en-GB"/>
+        </w:rPr>
+        <w:t>A.CODIGO</w:t>
+      </w:r>
+      <w:proofErr w:type="gramEnd"/>
+      <w:r>
+        <w:rPr>
+          <w:lang w:val="en-GB"/>
+        </w:rPr>
+        <w:t xml:space="preserve"> = M.ASIGNATURA AN</w:t>
+      </w:r>
+      <w:r>
+        <w:rPr>
+          <w:lang w:val="en-GB"/>
+        </w:rPr>
+        <w:t>D</w:t>
+      </w:r>
+    </w:p>
+    <w:p>
+      <w:pPr>
+        <w:rPr>
+          <w:lang w:val="en-GB"/>
+        </w:rPr>
+      </w:pPr>
+      <w:proofErr w:type="gramStart"/>
+      <w:r>
+        <w:rPr>
+          <w:lang w:val="en-GB"/>
+        </w:rPr>
+        <w:t>A.CURSO</w:t>
+      </w:r>
+      <w:proofErr w:type="gramEnd"/>
+      <w:r>
+        <w:rPr>
+          <w:lang w:val="en-GB"/>
+        </w:rPr>
+        <w:t xml:space="preserve"> IS NOT NULL</w:t>
+      </w:r>
+    </w:p>
+    <w:p>
       <w:pPr>
         <w:rPr>
           <w:lang w:val="en-GB"/>
@@ -143,21 +267,9 @@
         <w:rPr>
           <w:lang w:val="en-GB"/>
         </w:rPr>
-        <w:t>D.CODIGO</w:t>
+        <w:t>A.CURSO</w:t>
       </w:r>
       <w:proofErr w:type="gramEnd"/>
-      <w:r>
-        <w:rPr>
-          <w:lang w:val="en-GB"/>
-        </w:rPr>
-        <w:t>, D</w:t>
-      </w:r>
-      <w:r>
-        <w:rPr>
-          <w:lang w:val="en-GB"/>
-        </w:rPr>
-        <w:t>.NOMBRE</w:t>
-      </w:r>
     </w:p>
     <w:p>
       <w:pPr>
@@ -181,7 +293,119 @@
           <w:bCs/>
           <w:u w:val="single"/>
         </w:rPr>
-        <w:t>3</w:t>
+        <w:t>4</w:t>
+      </w:r>
+    </w:p>
+    <w:p>
+      <w:r>
+        <w:t>SELECT P.DESPACHO "Despacho", SUM(I.CARGA_CREDITOS) "</w:t>
+      </w:r>
+      <w:proofErr w:type="spellStart"/>
+      <w:r>
+        <w:t>Creditos</w:t>
+      </w:r>
+      <w:proofErr w:type="spellEnd"/>
+      <w:r>
+        <w:t>"</w:t>
+      </w:r>
+    </w:p>
+    <w:p>
+      <w:pPr>
+        <w:rPr>
+          <w:lang w:val="en-GB"/>
+        </w:rPr>
+      </w:pPr>
+      <w:r>
+        <w:rPr>
+          <w:lang w:val="en-GB"/>
+        </w:rPr>
+        <w:t>FROM PROFESORES P, IMPARTIR I</w:t>
+      </w:r>
+    </w:p>
+    <w:p>
+      <w:pPr>
+        <w:rPr>
+          <w:lang w:val="en-GB"/>
+        </w:rPr>
+      </w:pPr>
+      <w:r>
+        <w:rPr>
+          <w:lang w:val="en-GB"/>
+        </w:rPr>
+        <w:t xml:space="preserve">WHERE P.ID = </w:t>
+      </w:r>
+      <w:proofErr w:type="gramStart"/>
+      <w:r>
+        <w:rPr>
+          <w:lang w:val="en-GB"/>
+        </w:rPr>
+        <w:t>I.PROFESOR</w:t>
+      </w:r>
+      <w:proofErr w:type="gramEnd"/>
+      <w:r>
+        <w:rPr>
+          <w:lang w:val="en-GB"/>
+        </w:rPr>
+        <w:t xml:space="preserve"> AND DESPACHO IS NOT NULL</w:t>
+      </w:r>
+    </w:p>
+    <w:p>
+      <w:pPr>
+        <w:rPr>
+          <w:lang w:val="en-GB"/>
+        </w:rPr>
+      </w:pPr>
+      <w:r>
+        <w:rPr>
+          <w:lang w:val="en-GB"/>
+        </w:rPr>
+        <w:t xml:space="preserve">GROUP BY </w:t>
+      </w:r>
+      <w:proofErr w:type="gramStart"/>
+      <w:r>
+        <w:rPr>
+          <w:lang w:val="en-GB"/>
+        </w:rPr>
+        <w:t>P.DESPACHO</w:t>
+      </w:r>
+      <w:proofErr w:type="gramEnd"/>
+    </w:p>
+    <w:p>
+      <w:pPr>
+        <w:rPr>
+          <w:lang w:val="en-GB"/>
+        </w:rPr>
+      </w:pPr>
+      <w:r>
+        <w:rPr>
+          <w:lang w:val="en-GB"/>
+        </w:rPr>
+        <w:t>;</w:t>
+      </w:r>
+    </w:p>
+    <w:p>
+      <w:pPr>
+        <w:rPr>
+          <w:lang w:val="en-GB"/>
+        </w:rPr>
+      </w:pPr>
+      <w:r>
+        <w:rPr>
+          <w:b/>
+          <w:bCs/>
+          <w:u w:val="single"/>
+          <w:lang w:val="en-GB"/>
+        </w:rPr>
+        <w:t xml:space="preserve">EJERCICIO </w:t>
+      </w:r>
+      <w:r>
+        <w:rPr>
+          <w:b/>
+          <w:bCs/>
+          <w:u w:val="single"/>
+          <w:lang w:val="en-GB"/>
+        </w:rPr>
+        <w:t>5</w:t>
       </w:r>
     </w:p>
     <w:p>
@@ -201,96 +425,112 @@
         <w:rPr>
           <w:lang w:val="en-GB"/>
         </w:rPr>
-        <w:t>A.CURSO</w:t>
+        <w:t>M.ASIGNATURA</w:t>
       </w:r>
       <w:proofErr w:type="gramEnd"/>
       <w:r>
         <w:rPr>
           <w:lang w:val="en-GB"/>
         </w:rPr>
-        <w:t>, COUNT (DISTINCT M.ALUMNO)</w:t>
-      </w:r>
-    </w:p>
-    <w:p>
-      <w:pPr>
-        <w:rPr>
-          <w:lang w:val="en-GB"/>
-        </w:rPr>
-      </w:pPr>
-      <w:r>
-        <w:rPr>
-          <w:lang w:val="en-GB"/>
-        </w:rPr>
-        <w:t>FROM ASIGNATURAS A, MATRICULAR M</w:t>
-      </w:r>
-    </w:p>
-    <w:p>
-      <w:pPr>
-        <w:rPr>
-          <w:lang w:val="en-GB"/>
-        </w:rPr>
-      </w:pPr>
-      <w:r>
-        <w:rPr>
-          <w:lang w:val="en-GB"/>
-        </w:rPr>
-        <w:t xml:space="preserve">WHERE </w:t>
+        <w:t>, COUNT(NULLIF(UPPER(S.GENERO), 'MASC')) * 100 / COUNT(S.DNI) "</w:t>
+      </w:r>
+      <w:r>
+        <w:rPr>
+          <w:lang w:val="en-GB"/>
+        </w:rPr>
+        <w:t xml:space="preserve">% de </w:t>
+      </w:r>
+      <w:proofErr w:type="spellStart"/>
+      <w:r>
+        <w:rPr>
+          <w:lang w:val="en-GB"/>
+        </w:rPr>
+        <w:t>mujeres</w:t>
+      </w:r>
+      <w:proofErr w:type="spellEnd"/>
+      <w:r>
+        <w:rPr>
+          <w:lang w:val="en-GB"/>
+        </w:rPr>
+        <w:t>"</w:t>
+      </w:r>
+    </w:p>
+    <w:p>
+      <w:pPr>
+        <w:rPr>
+          <w:lang w:val="en-GB"/>
+        </w:rPr>
+      </w:pPr>
+      <w:r>
+        <w:rPr>
+          <w:lang w:val="en-GB"/>
+        </w:rPr>
+        <w:t xml:space="preserve">FROM ALUMNOS S JOIN MATRICULAR M ON (S.DNI = </w:t>
       </w:r>
       <w:proofErr w:type="gramStart"/>
       <w:r>
         <w:rPr>
           <w:lang w:val="en-GB"/>
         </w:rPr>
-        <w:t>A.CODIGO</w:t>
+        <w:t>M.ALUMNO</w:t>
       </w:r>
       <w:proofErr w:type="gramEnd"/>
       <w:r>
         <w:rPr>
           <w:lang w:val="en-GB"/>
         </w:rPr>
-        <w:t xml:space="preserve"> = M.ASIGNATURA AN</w:t>
-      </w:r>
-      <w:r>
-        <w:rPr>
-          <w:lang w:val="en-GB"/>
-        </w:rPr>
-        <w:t>D</w:t>
-      </w:r>
-    </w:p>
-    <w:p>
-      <w:pPr>
-        <w:rPr>
-          <w:lang w:val="en-GB"/>
-        </w:rPr>
-      </w:pPr>
+        <w:t>)</w:t>
+      </w:r>
+    </w:p>
+    <w:p>
+      <w:pPr>
+        <w:rPr>
+          <w:lang w:val="en-GB"/>
+        </w:rPr>
+      </w:pPr>
+      <w:r>
+        <w:rPr>
+          <w:lang w:val="en-GB"/>
+        </w:rPr>
+        <w:t xml:space="preserve">GROUP BY </w:t>
+      </w:r>
       <w:proofErr w:type="gramStart"/>
       <w:r>
         <w:rPr>
           <w:lang w:val="en-GB"/>
         </w:rPr>
-        <w:t>A.CURSO</w:t>
+        <w:t>M.ASIGNATURA</w:t>
       </w:r>
       <w:proofErr w:type="gramEnd"/>
-      <w:r>
-        <w:rPr>
-          <w:lang w:val="en-GB"/>
-        </w:rPr>
-        <w:t xml:space="preserve"> IS NOT NULL</w:t>
-      </w:r>
-    </w:p>
-    <w:p>
-      <w:r>
-        <w:t>GROUP BY A.CURSO</w:t>
-      </w:r>
-    </w:p>
-    <w:p>
-      <w:pPr>
-        <w:rPr>
-          <w:b/>
-          <w:bCs/>
-          <w:u w:val="single"/>
-        </w:rPr>
-      </w:pPr>
+    </w:p>
+    <w:p>
+      <w:pPr>
+        <w:rPr>
+          <w:lang w:val="en-GB"/>
+        </w:rPr>
+      </w:pPr>
+      <w:r>
+        <w:rPr>
+          <w:lang w:val="en-GB"/>
+        </w:rPr>
+        <w:t xml:space="preserve">ORDER BY </w:t>
+      </w:r>
+      <w:proofErr w:type="gramStart"/>
+      <w:r>
+        <w:rPr>
+          <w:lang w:val="en-GB"/>
+        </w:rPr>
+        <w:t>M.ASIGNATURA</w:t>
+      </w:r>
+      <w:proofErr w:type="gramEnd"/>
+      <w:r>
+        <w:rPr>
+          <w:lang w:val="en-GB"/>
+        </w:rPr>
+        <w:t>;</w:t>
+      </w:r>
+    </w:p>
+    <w:p>
       <w:r>
         <w:rPr>
           <w:b/>
@@ -305,6 +545,119 @@
           <w:bCs/>
           <w:u w:val="single"/>
         </w:rPr>
+        <w:t>6</w:t>
+      </w:r>
+    </w:p>
+    <w:p>
+      <w:r>
+        <w:t>SELECT P.NOMBRE "Provincia", SUM(M.HOMBRES) + SUM(M.MUJERES) "Población"</w:t>
+      </w:r>
+    </w:p>
+    <w:p>
+      <w:pPr>
+        <w:rPr>
+          <w:lang w:val="en-GB"/>
+        </w:rPr>
+      </w:pPr>
+      <w:r>
+        <w:rPr>
+          <w:lang w:val="en-GB"/>
+        </w:rPr>
+        <w:lastRenderedPageBreak/>
+        <w:t xml:space="preserve">FROM MUNICIPIO M JOIN PROVINCIA P ON </w:t>
+      </w:r>
+      <w:proofErr w:type="gramStart"/>
+      <w:r>
+        <w:rPr>
+          <w:lang w:val="en-GB"/>
+        </w:rPr>
+        <w:t>M.CPRO</w:t>
+      </w:r>
+      <w:proofErr w:type="gramEnd"/>
+      <w:r>
+        <w:rPr>
+          <w:lang w:val="en-GB"/>
+        </w:rPr>
+        <w:t xml:space="preserve"> = P.CODIGO</w:t>
+      </w:r>
+    </w:p>
+    <w:p>
+      <w:pPr>
+        <w:rPr>
+          <w:lang w:val="en-GB"/>
+        </w:rPr>
+      </w:pPr>
+      <w:r>
+        <w:rPr>
+          <w:lang w:val="en-GB"/>
+        </w:rPr>
+        <w:t xml:space="preserve">GROUP BY </w:t>
+      </w:r>
+      <w:proofErr w:type="gramStart"/>
+      <w:r>
+        <w:rPr>
+          <w:lang w:val="en-GB"/>
+        </w:rPr>
+        <w:t>P.NOMBRE</w:t>
+      </w:r>
+      <w:proofErr w:type="gramEnd"/>
+    </w:p>
+    <w:p>
+      <w:pPr>
+        <w:rPr>
+          <w:lang w:val="en-GB"/>
+        </w:rPr>
+      </w:pPr>
+      <w:r>
+        <w:rPr>
+          <w:lang w:val="en-GB"/>
+        </w:rPr>
+        <w:t xml:space="preserve">ORDER BY </w:t>
+      </w:r>
+      <w:proofErr w:type="gramStart"/>
+      <w:r>
+        <w:rPr>
+          <w:lang w:val="en-GB"/>
+        </w:rPr>
+        <w:t>P.NOMBRE</w:t>
+      </w:r>
+      <w:proofErr w:type="gramEnd"/>
+    </w:p>
+    <w:p>
+      <w:pPr>
+        <w:rPr>
+          <w:lang w:val="en-GB"/>
+        </w:rPr>
+      </w:pPr>
+      <w:r>
+        <w:rPr>
+          <w:lang w:val="en-GB"/>
+        </w:rPr>
+        <w:t>;</w:t>
+      </w:r>
+    </w:p>
+    <w:p>
+      <w:pPr>
+        <w:rPr>
+          <w:b/>
+          <w:bCs/>
+          <w:u w:val="single"/>
+        </w:rPr>
+      </w:pPr>
+      <w:r>
+        <w:rPr>
+          <w:b/>
+          <w:bCs/>
+          <w:u w:val="single"/>
+        </w:rPr>
+        <w:t xml:space="preserve">EJERCICIO </w:t>
+      </w:r>
+      <w:r>
+        <w:rPr>
+          <w:b/>
+          <w:bCs/>
+          <w:u w:val="single"/>
+        </w:rPr>
         <w:t>7</w:t>
       </w:r>
     </w:p>
@@ -345,41 +698,10 @@
       </w:r>
     </w:p>
     <w:p>
-      <w:pPr>
-        <w:rPr>
-          <w:lang w:val="en-GB"/>
-        </w:rPr>
-      </w:pPr>
-      <w:r>
-        <w:rPr>
-          <w:lang w:val="en-GB"/>
-        </w:rPr>
-        <w:t xml:space="preserve">GROUP BY </w:t>
-      </w:r>
-      <w:proofErr w:type="gramStart"/>
-      <w:r>
-        <w:rPr>
-          <w:lang w:val="en-GB"/>
-        </w:rPr>
-        <w:t>D.CODIGO</w:t>
-      </w:r>
-      <w:proofErr w:type="gramEnd"/>
-      <w:r>
-        <w:rPr>
-          <w:lang w:val="en-GB"/>
-        </w:rPr>
-        <w:t>, D</w:t>
-      </w:r>
-      <w:r>
-        <w:rPr>
-          <w:lang w:val="en-GB"/>
-        </w:rPr>
-        <w:t>.NOMBRE</w:t>
-      </w:r>
-      <w:r>
-        <w:rPr>
-          <w:lang w:val="en-GB"/>
-        </w:rPr>
+      <w:r>
+        <w:t>GROUP BY D.CODIGO, D.NOMBRE</w:t>
+      </w:r>
+      <w:r>
         <w:t>)</w:t>
       </w:r>
     </w:p>
@@ -408,7 +730,245 @@
           <w:bCs/>
           <w:u w:val="single"/>
         </w:rPr>
+        <w:t xml:space="preserve">EJERCICIO </w:t>
+      </w:r>
+      <w:r>
+        <w:rPr>
+          <w:b/>
+          <w:bCs/>
+          <w:u w:val="single"/>
+        </w:rPr>
+        <w:t>10</w:t>
+      </w:r>
+    </w:p>
+    <w:p>
+      <w:r>
+        <w:t>S</w:t>
+      </w:r>
+      <w:r>
+        <w:t>ELECT D.NOMBRE “departamento”, A.NOMBRE “asignatura”</w:t>
+      </w:r>
+    </w:p>
+    <w:p>
+      <w:r>
+        <w:t>FROM DEPARTAMENTOS D, ASIGNATURAS A</w:t>
+      </w:r>
+    </w:p>
+    <w:p>
+      <w:r>
+        <w:t>WHERE D.CODIGO = A.DEPARTAMENTO AND</w:t>
+      </w:r>
+    </w:p>
+    <w:p>
+      <w:r>
+        <w:t>(D.CODIGO, A.CREDITO) IN (</w:t>
+      </w:r>
+    </w:p>
+    <w:p/>
+    <w:p>
+      <w:r>
+        <w:t>SELECT DEPARTAMENTO, MIN(CREDITO)</w:t>
+      </w:r>
+    </w:p>
+    <w:p>
+      <w:pPr>
+        <w:rPr>
+          <w:lang w:val="en-GB"/>
+        </w:rPr>
+      </w:pPr>
+      <w:r>
+        <w:rPr>
+          <w:lang w:val="en-GB"/>
+        </w:rPr>
+        <w:t>FROM ASIGNATURAS</w:t>
+      </w:r>
+    </w:p>
+    <w:p>
+      <w:pPr>
+        <w:rPr>
+          <w:lang w:val="en-GB"/>
+        </w:rPr>
+      </w:pPr>
+      <w:r>
+        <w:rPr>
+          <w:lang w:val="en-GB"/>
+        </w:rPr>
+        <w:t>GROUP BY DEPARTAMENTO</w:t>
+      </w:r>
+      <w:r>
+        <w:rPr>
+          <w:lang w:val="en-GB"/>
+        </w:rPr>
+        <w:t>)</w:t>
+      </w:r>
+    </w:p>
+    <w:p>
+      <w:pPr>
+        <w:rPr>
+          <w:b/>
+          <w:bCs/>
+          <w:u w:val="single"/>
+        </w:rPr>
+      </w:pPr>
+      <w:r>
+        <w:rPr>
+          <w:b/>
+          <w:bCs/>
+          <w:u w:val="single"/>
+        </w:rPr>
+        <w:t xml:space="preserve">EJERCICIO </w:t>
+      </w:r>
+      <w:r>
+        <w:rPr>
+          <w:b/>
+          <w:bCs/>
+          <w:u w:val="single"/>
+        </w:rPr>
+        <w:t>12</w:t>
+      </w:r>
+    </w:p>
+    <w:p>
+      <w:r>
+        <w:t>SELECT</w:t>
+      </w:r>
+      <w:r>
+        <w:t xml:space="preserve"> P.NOMBRE || ‘ ‘ || P.APEL</w:t>
+      </w:r>
+      <w:r>
+        <w:t>LIDO1 “profesor”,  SUM(CARGA_CREDITOS) “</w:t>
+      </w:r>
+      <w:proofErr w:type="spellStart"/>
+      <w:r>
+        <w:t>creditos</w:t>
+      </w:r>
+      <w:proofErr w:type="spellEnd"/>
+      <w:r>
+        <w:t>”</w:t>
+      </w:r>
+    </w:p>
+    <w:p>
+      <w:pPr>
+        <w:rPr>
+          <w:lang w:val="en-GB"/>
+        </w:rPr>
+      </w:pPr>
+      <w:r>
+        <w:rPr>
+          <w:lang w:val="en-GB"/>
+        </w:rPr>
+        <w:t>FROM</w:t>
+      </w:r>
+      <w:r>
+        <w:rPr>
+          <w:lang w:val="en-GB"/>
+        </w:rPr>
+        <w:t xml:space="preserve"> PROFESORES P, I</w:t>
+      </w:r>
+      <w:r>
+        <w:rPr>
+          <w:lang w:val="en-GB"/>
+        </w:rPr>
+        <w:t>MPARTIR I</w:t>
+      </w:r>
+    </w:p>
+    <w:p>
+      <w:pPr>
+        <w:rPr>
+          <w:lang w:val="en-GB"/>
+        </w:rPr>
+      </w:pPr>
+      <w:r>
+        <w:rPr>
+          <w:lang w:val="en-GB"/>
+        </w:rPr>
+        <w:t>WHERE P.ID = I.PROFESOR</w:t>
+      </w:r>
+    </w:p>
+    <w:p>
+      <w:pPr>
+        <w:rPr>
+          <w:lang w:val="en-GB"/>
+        </w:rPr>
+      </w:pPr>
+      <w:r>
+        <w:rPr>
+          <w:lang w:val="en-GB"/>
+        </w:rPr>
         <w:lastRenderedPageBreak/>
+        <w:t xml:space="preserve">GROUP BY P.ID, </w:t>
+      </w:r>
+      <w:proofErr w:type="gramStart"/>
+      <w:r>
+        <w:rPr>
+          <w:lang w:val="en-GB"/>
+        </w:rPr>
+        <w:t>P.NOMBRE</w:t>
+      </w:r>
+      <w:proofErr w:type="gramEnd"/>
+      <w:r>
+        <w:rPr>
+          <w:lang w:val="en-GB"/>
+        </w:rPr>
+        <w:t>, P.APELLIDO1</w:t>
+      </w:r>
+    </w:p>
+    <w:p>
+      <w:r>
+        <w:t>HAVING SUM(CARGA_CREDITOS) = (</w:t>
+      </w:r>
+    </w:p>
+    <w:p/>
+    <w:p>
+      <w:r>
+        <w:t>SELECT MAX(SUM(CARGA_CREDITOS))</w:t>
+      </w:r>
+    </w:p>
+    <w:p>
+      <w:pPr>
+        <w:rPr>
+          <w:lang w:val="en-GB"/>
+        </w:rPr>
+      </w:pPr>
+      <w:r>
+        <w:rPr>
+          <w:lang w:val="en-GB"/>
+        </w:rPr>
+        <w:t>FROM IMPARTIR</w:t>
+      </w:r>
+    </w:p>
+    <w:p>
+      <w:pPr>
+        <w:rPr>
+          <w:lang w:val="en-GB"/>
+        </w:rPr>
+      </w:pPr>
+      <w:r>
+        <w:rPr>
+          <w:lang w:val="en-GB"/>
+        </w:rPr>
+        <w:t>GROUP BY PROFESOR</w:t>
+      </w:r>
+      <w:r>
+        <w:rPr>
+          <w:lang w:val="en-GB"/>
+        </w:rPr>
+        <w:t>)</w:t>
+      </w:r>
+    </w:p>
+    <w:p>
+      <w:pPr>
+        <w:rPr>
+          <w:b/>
+          <w:bCs/>
+          <w:u w:val="single"/>
+        </w:rPr>
+      </w:pPr>
+      <w:r>
+        <w:rPr>
+          <w:b/>
+          <w:bCs/>
+          <w:u w:val="single"/>
+        </w:rPr>
         <w:t xml:space="preserve">EJERCICIO </w:t>
       </w:r>
       <w:r>
@@ -417,56 +977,400 @@
           <w:bCs/>
           <w:u w:val="single"/>
         </w:rPr>
-        <w:t>10</w:t>
-      </w:r>
-    </w:p>
-    <w:p>
+        <w:t>13</w:t>
+      </w:r>
+    </w:p>
+    <w:p>
+      <w:r>
+        <w:t>SELECT D.NOMBRE “departamento”</w:t>
+      </w:r>
+    </w:p>
+    <w:p>
+      <w:r>
+        <w:t>FROM DEPARTAMENTOS D, ASIGNATURA</w:t>
+      </w:r>
       <w:r>
         <w:t>S</w:t>
       </w:r>
       <w:r>
-        <w:t>ELECT D.NOMBRE “departamento”, A.NOMBRE “asignatura”</w:t>
-      </w:r>
-    </w:p>
-    <w:p>
-      <w:r>
-        <w:t>FROM DEPARTAMENTOS D, ASIGNATURAS A</w:t>
-      </w:r>
-    </w:p>
-    <w:p>
-      <w:r>
-        <w:t>WHERE D.CODIGO = A.DEPARTAMENTO AND</w:t>
-      </w:r>
-    </w:p>
-    <w:p>
-      <w:r>
-        <w:t>(D.CODIGO, A.CREDITO) IN (</w:t>
+        <w:t xml:space="preserve"> A</w:t>
+      </w:r>
+    </w:p>
+    <w:p>
+      <w:r>
+        <w:t>WHERE D.CODIGO = A.DEPARTAMENTO</w:t>
+      </w:r>
+    </w:p>
+    <w:p>
+      <w:r>
+        <w:t>GROUP BY D.CODIGO, D.NOMBRE</w:t>
+      </w:r>
+    </w:p>
+    <w:p>
+      <w:pPr>
+        <w:rPr>
+          <w:lang w:val="en-GB"/>
+        </w:rPr>
+      </w:pPr>
+      <w:r>
+        <w:rPr>
+          <w:lang w:val="en-GB"/>
+        </w:rPr>
+        <w:t xml:space="preserve">HAVING </w:t>
+      </w:r>
+      <w:proofErr w:type="gramStart"/>
+      <w:r>
+        <w:rPr>
+          <w:lang w:val="en-GB"/>
+        </w:rPr>
+        <w:t>COUNT(</w:t>
+      </w:r>
+      <w:proofErr w:type="gramEnd"/>
+      <w:r>
+        <w:rPr>
+          <w:lang w:val="en-GB"/>
+        </w:rPr>
+        <w:t>*) &gt;= ALL (</w:t>
+      </w:r>
+    </w:p>
+    <w:p>
+      <w:pPr>
+        <w:rPr>
+          <w:lang w:val="en-GB"/>
+        </w:rPr>
+      </w:pPr>
+    </w:p>
+    <w:p>
+      <w:pPr>
+        <w:rPr>
+          <w:lang w:val="en-GB"/>
+        </w:rPr>
+      </w:pPr>
+      <w:r>
+        <w:rPr>
+          <w:lang w:val="en-GB"/>
+        </w:rPr>
+        <w:t xml:space="preserve">SELECT </w:t>
+      </w:r>
+      <w:r>
+        <w:rPr>
+          <w:lang w:val="en-GB"/>
+        </w:rPr>
+        <w:t>COUNT (*)</w:t>
+      </w:r>
+    </w:p>
+    <w:p>
+      <w:r>
+        <w:t>FROM DEPA</w:t>
+      </w:r>
+      <w:r>
+        <w:t>RTAMENTOS D, ASIGNATURAS A</w:t>
+      </w:r>
+    </w:p>
+    <w:p>
+      <w:r>
+        <w:t>WHERE D.CODIGO</w:t>
+      </w:r>
+      <w:r>
+        <w:t xml:space="preserve"> = A.DEPARTAMENTO</w:t>
+      </w:r>
+    </w:p>
+    <w:p>
+      <w:r>
+        <w:t>GROUP BY D.CODIGO)</w:t>
       </w:r>
     </w:p>
     <w:p/>
     <w:p>
-      <w:r>
-        <w:t>SELECT DEPARTAMENTO, MIN(CREDITO)</w:t>
-      </w:r>
-    </w:p>
-    <w:p>
-      <w:pPr>
-        <w:rPr>
-          <w:lang w:val="en-GB"/>
-        </w:rPr>
-      </w:pPr>
-      <w:r>
-        <w:rPr>
-          <w:lang w:val="en-GB"/>
-        </w:rPr>
-        <w:t>FROM ASIGNATURAS</w:t>
-      </w:r>
-    </w:p>
-    <w:p>
-      <w:r>
-        <w:t>GROUP BY DEPARTAMENTO</w:t>
-      </w:r>
-      <w:r>
+      <w:pPr>
+        <w:rPr>
+          <w:b/>
+          <w:bCs/>
+          <w:u w:val="single"/>
+        </w:rPr>
+      </w:pPr>
+      <w:r>
+        <w:rPr>
+          <w:b/>
+          <w:bCs/>
+          <w:u w:val="single"/>
+        </w:rPr>
+        <w:t xml:space="preserve">EJERCICIO </w:t>
+      </w:r>
+      <w:r>
+        <w:rPr>
+          <w:b/>
+          <w:bCs/>
+          <w:u w:val="single"/>
+        </w:rPr>
+        <w:t>1</w:t>
+      </w:r>
+      <w:r>
+        <w:rPr>
+          <w:b/>
+          <w:bCs/>
+          <w:u w:val="single"/>
+        </w:rPr>
+        <w:t>7</w:t>
+      </w:r>
+    </w:p>
+    <w:p>
+      <w:pPr>
+        <w:rPr>
+          <w:lang w:val="en-GB"/>
+        </w:rPr>
+      </w:pPr>
+      <w:r>
+        <w:rPr>
+          <w:lang w:val="en-GB"/>
+        </w:rPr>
+        <w:t>SELECT NOMBRE</w:t>
+      </w:r>
+    </w:p>
+    <w:p>
+      <w:pPr>
+        <w:rPr>
+          <w:lang w:val="en-GB"/>
+        </w:rPr>
+      </w:pPr>
+      <w:r>
+        <w:rPr>
+          <w:lang w:val="en-GB"/>
+        </w:rPr>
+        <w:t>FROM ASIGNATURA</w:t>
+      </w:r>
+    </w:p>
+    <w:p>
+      <w:pPr>
+        <w:rPr>
+          <w:lang w:val="en-GB"/>
+        </w:rPr>
+      </w:pPr>
+      <w:r>
+        <w:rPr>
+          <w:lang w:val="en-GB"/>
+        </w:rPr>
+        <w:t>WHERE CODIGO NOT IN (</w:t>
+      </w:r>
+    </w:p>
+    <w:p>
+      <w:pPr>
+        <w:rPr>
+          <w:lang w:val="en-GB"/>
+        </w:rPr>
+      </w:pPr>
+    </w:p>
+    <w:p>
+      <w:pPr>
+        <w:rPr>
+          <w:lang w:val="en-GB"/>
+        </w:rPr>
+      </w:pPr>
+      <w:r>
+        <w:rPr>
+          <w:lang w:val="en-GB"/>
+        </w:rPr>
+        <w:t>SELECT ASIGNATURA</w:t>
+      </w:r>
+    </w:p>
+    <w:p>
+      <w:pPr>
+        <w:rPr>
+          <w:lang w:val="en-GB"/>
+        </w:rPr>
+      </w:pPr>
+      <w:r>
+        <w:rPr>
+          <w:lang w:val="en-GB"/>
+        </w:rPr>
+        <w:t>FROM MATRICULAR</w:t>
+      </w:r>
+    </w:p>
+    <w:p>
+      <w:pPr>
+        <w:rPr>
+          <w:lang w:val="en-GB"/>
+        </w:rPr>
+      </w:pPr>
+      <w:r>
+        <w:rPr>
+          <w:lang w:val="en-GB"/>
+        </w:rPr>
+        <w:t>WHERE UPPER(CALIFICACION) IN</w:t>
+      </w:r>
+    </w:p>
+    <w:p>
+      <w:r>
+        <w:t>(</w:t>
+      </w:r>
+      <w:r>
+        <w:t>‘AP’, ‘NT’, ‘SB’, ‘MH’))</w:t>
+      </w:r>
+    </w:p>
+    <w:p>
+      <w:pPr>
+        <w:rPr>
+          <w:b/>
+          <w:bCs/>
+          <w:u w:val="single"/>
+        </w:rPr>
+      </w:pPr>
+      <w:r>
+        <w:rPr>
+          <w:b/>
+          <w:bCs/>
+          <w:u w:val="single"/>
+        </w:rPr>
+        <w:t xml:space="preserve">EJERCICIO </w:t>
+      </w:r>
+      <w:r>
+        <w:rPr>
+          <w:b/>
+          <w:bCs/>
+          <w:u w:val="single"/>
+        </w:rPr>
+        <w:t>21</w:t>
+      </w:r>
+    </w:p>
+    <w:p>
+      <w:r>
+        <w:t>SELECT DISTINCT P1.NOMBRE || ‘ ‘ || P1.APEL</w:t>
+      </w:r>
+      <w:r>
+        <w:t xml:space="preserve">LIDO || ‘ ‘ || P1.APELLIDO2 “p1”, P2.NOMBRE || ‘ ‘ </w:t>
+      </w:r>
+      <w:r>
+        <w:t>|| P2.APELLIDO1 || ‘ ‘ || P2.APELLIDO2 “p2”</w:t>
+      </w:r>
+    </w:p>
+    <w:p>
+      <w:r>
+        <w:t>FROM PROFESORES P1, PROFESORES P2 // Es reflexiva, para evitar duplicados una clave //menor que la otra:</w:t>
+      </w:r>
+    </w:p>
+    <w:p>
+      <w:pPr>
+        <w:rPr>
+          <w:lang w:val="en-GB"/>
+        </w:rPr>
+      </w:pPr>
+      <w:r>
+        <w:rPr>
+          <w:lang w:val="en-GB"/>
+        </w:rPr>
+        <w:lastRenderedPageBreak/>
+        <w:t xml:space="preserve">WHERE </w:t>
+      </w:r>
+      <w:r>
+        <w:rPr>
+          <w:lang w:val="en-GB"/>
+        </w:rPr>
+        <w:t xml:space="preserve">P1.ID &lt; P2.ID AND </w:t>
+      </w:r>
+      <w:r>
+        <w:rPr>
+          <w:lang w:val="en-GB"/>
+        </w:rPr>
+        <w:t>(P</w:t>
+      </w:r>
+      <w:proofErr w:type="gramStart"/>
+      <w:r>
+        <w:rPr>
+          <w:lang w:val="en-GB"/>
+        </w:rPr>
+        <w:t>1.CODIGO</w:t>
+      </w:r>
+      <w:proofErr w:type="gramEnd"/>
+      <w:r>
+        <w:rPr>
+          <w:lang w:val="en-GB"/>
+        </w:rPr>
+        <w:t>, P2.CODIGO) NOT IN(</w:t>
+      </w:r>
+    </w:p>
+    <w:p>
+      <w:pPr>
+        <w:rPr>
+          <w:lang w:val="en-GB"/>
+        </w:rPr>
+      </w:pPr>
+    </w:p>
+    <w:p>
+      <w:pPr>
+        <w:rPr>
+          <w:lang w:val="en-GB"/>
+        </w:rPr>
+      </w:pPr>
+      <w:r>
+        <w:rPr>
+          <w:lang w:val="en-GB"/>
+        </w:rPr>
+        <w:t>SELECT I</w:t>
+      </w:r>
+      <w:proofErr w:type="gramStart"/>
+      <w:r>
+        <w:rPr>
+          <w:lang w:val="en-GB"/>
+        </w:rPr>
+        <w:t>1.PROFESOR</w:t>
+      </w:r>
+      <w:proofErr w:type="gramEnd"/>
+      <w:r>
+        <w:rPr>
+          <w:lang w:val="en-GB"/>
+        </w:rPr>
+        <w:t>, I2.PROF</w:t>
+      </w:r>
+      <w:r>
+        <w:rPr>
+          <w:lang w:val="en-GB"/>
+        </w:rPr>
+        <w:t>ESOR</w:t>
+      </w:r>
+    </w:p>
+    <w:p>
+      <w:pPr>
+        <w:rPr>
+          <w:lang w:val="en-GB"/>
+        </w:rPr>
+      </w:pPr>
+      <w:r>
+        <w:rPr>
+          <w:lang w:val="en-GB"/>
+        </w:rPr>
+        <w:t>FROM IMPARTIR I1, IMPARTIR I2</w:t>
+      </w:r>
+    </w:p>
+    <w:p>
+      <w:pPr>
+        <w:rPr>
+          <w:lang w:val="en-GB"/>
+        </w:rPr>
+      </w:pPr>
+      <w:r>
+        <w:rPr>
+          <w:lang w:val="en-GB"/>
+        </w:rPr>
+        <w:t>WHERE I</w:t>
+      </w:r>
+      <w:proofErr w:type="gramStart"/>
+      <w:r>
+        <w:rPr>
+          <w:lang w:val="en-GB"/>
+        </w:rPr>
+        <w:t>1.ASIGNATURA</w:t>
+      </w:r>
+      <w:proofErr w:type="gramEnd"/>
+      <w:r>
+        <w:rPr>
+          <w:lang w:val="en-GB"/>
+        </w:rPr>
+        <w:t xml:space="preserve"> = I2.ASIGNATURA</w:t>
+      </w:r>
+      <w:r>
+        <w:rPr>
+          <w:lang w:val="en-GB"/>
+        </w:rPr>
         <w:t>)</w:t>
       </w:r>
     </w:p>
@@ -484,6 +1388,177 @@
           <w:bCs/>
           <w:u w:val="single"/>
         </w:rPr>
+        <w:t>EJERCICIO 2</w:t>
+      </w:r>
+      <w:r>
+        <w:rPr>
+          <w:b/>
+          <w:bCs/>
+          <w:u w:val="single"/>
+        </w:rPr>
+        <w:t>4</w:t>
+      </w:r>
+    </w:p>
+    <w:p>
+      <w:r>
+        <w:t>SELECT</w:t>
+      </w:r>
+    </w:p>
+    <w:p>
+      <w:r>
+        <w:t>FROM ALUMNOS JOIN MATRICULAR ON (DNI=ALUMNO)</w:t>
+      </w:r>
+    </w:p>
+    <w:p>
+      <w:pPr>
+        <w:rPr>
+          <w:lang w:val="en-GB"/>
+        </w:rPr>
+      </w:pPr>
+      <w:r>
+        <w:rPr>
+          <w:lang w:val="en-GB"/>
+        </w:rPr>
+        <w:t>GROUP BY ALUMNOS.DNI</w:t>
+      </w:r>
+    </w:p>
+    <w:p>
+      <w:pPr>
+        <w:rPr>
+          <w:lang w:val="en-GB"/>
+        </w:rPr>
+      </w:pPr>
+      <w:r>
+        <w:rPr>
+          <w:lang w:val="en-GB"/>
+        </w:rPr>
+        <w:t xml:space="preserve">HAVING </w:t>
+      </w:r>
+      <w:proofErr w:type="gramStart"/>
+      <w:r>
+        <w:rPr>
+          <w:lang w:val="en-GB"/>
+        </w:rPr>
+        <w:t>COUNT(</w:t>
+      </w:r>
+      <w:proofErr w:type="gramEnd"/>
+      <w:r>
+        <w:rPr>
+          <w:lang w:val="en-GB"/>
+        </w:rPr>
+        <w:t>DISTINCT ASIGNATURA) &gt; 2 AND ALUMNOS.DNI NOT IN (</w:t>
+      </w:r>
+    </w:p>
+    <w:p>
+      <w:pPr>
+        <w:rPr>
+          <w:lang w:val="en-GB"/>
+        </w:rPr>
+      </w:pPr>
+    </w:p>
+    <w:p>
+      <w:pPr>
+        <w:rPr>
+          <w:lang w:val="en-GB"/>
+        </w:rPr>
+      </w:pPr>
+      <w:r>
+        <w:rPr>
+          <w:lang w:val="en-GB"/>
+        </w:rPr>
+        <w:t>SELECT ALUMNOS.DNI</w:t>
+      </w:r>
+    </w:p>
+    <w:p>
+      <w:pPr>
+        <w:rPr>
+          <w:lang w:val="en-GB"/>
+        </w:rPr>
+      </w:pPr>
+      <w:r>
+        <w:rPr>
+          <w:lang w:val="en-GB"/>
+        </w:rPr>
+        <w:t>FROM ALUMNOS</w:t>
+      </w:r>
+    </w:p>
+    <w:p>
+      <w:pPr>
+        <w:rPr>
+          <w:lang w:val="en-GB"/>
+        </w:rPr>
+      </w:pPr>
+      <w:r>
+        <w:rPr>
+          <w:lang w:val="en-GB"/>
+        </w:rPr>
+        <w:t>JOIN MATRICULAR ON (DNI = ALUMNO)</w:t>
+      </w:r>
+    </w:p>
+    <w:p>
+      <w:pPr>
+        <w:rPr>
+          <w:lang w:val="en-GB"/>
+        </w:rPr>
+      </w:pPr>
+      <w:r>
+        <w:rPr>
+          <w:lang w:val="en-GB"/>
+        </w:rPr>
+        <w:t>JOIN IMPARTIR USING (GRUPO, CURSO, ASIGNATURA)</w:t>
+      </w:r>
+    </w:p>
+    <w:p>
+      <w:pPr>
+        <w:rPr>
+          <w:lang w:val="en-GB"/>
+        </w:rPr>
+      </w:pPr>
+      <w:r>
+        <w:rPr>
+          <w:lang w:val="en-GB"/>
+        </w:rPr>
+        <w:t>JOIN PROFESORES ON (</w:t>
+      </w:r>
+      <w:proofErr w:type="gramStart"/>
+      <w:r>
+        <w:rPr>
+          <w:lang w:val="en-GB"/>
+        </w:rPr>
+        <w:t>IMPARTIR .PROFESOR</w:t>
+      </w:r>
+      <w:proofErr w:type="gramEnd"/>
+      <w:r>
+        <w:rPr>
+          <w:lang w:val="en-GB"/>
+        </w:rPr>
+        <w:t xml:space="preserve"> = PROFESOR.ID)</w:t>
+      </w:r>
+    </w:p>
+    <w:p>
+      <w:r>
+        <w:t>JOIN DEPARTAMENTOS ON (DEPARTAMENTOS.CODIGO = PROFESORES.DEPARTAMENTO)</w:t>
+      </w:r>
+    </w:p>
+    <w:p>
+      <w:r>
+        <w:t>WHERE UPPER(DEPARTAMENTOS.NOMBRE) = ‘MATEMATICA APLICADA’)</w:t>
+      </w:r>
+    </w:p>
+    <w:p>
+      <w:pPr>
+        <w:rPr>
+          <w:b/>
+          <w:bCs/>
+          <w:u w:val="single"/>
+        </w:rPr>
+      </w:pPr>
+      <w:r>
+        <w:rPr>
+          <w:b/>
+          <w:bCs/>
+          <w:u w:val="single"/>
+        </w:rPr>
         <w:t xml:space="preserve">EJERCICIO </w:t>
       </w:r>
       <w:r>
@@ -492,170 +1567,73 @@
           <w:bCs/>
           <w:u w:val="single"/>
         </w:rPr>
-        <w:t>12</w:t>
-      </w:r>
-    </w:p>
-    <w:p>
-      <w:r>
-        <w:t>SELECT</w:t>
-      </w:r>
-      <w:r>
-        <w:t xml:space="preserve"> P.NOMBRE || ‘ ‘ || P.APEL</w:t>
-      </w:r>
-      <w:r>
-        <w:t>LIDO1 “profesor”,  SUM(CARGA_CREDITOS) “</w:t>
-      </w:r>
-      <w:proofErr w:type="spellStart"/>
-      <w:r>
-        <w:t>creditos</w:t>
-      </w:r>
-      <w:proofErr w:type="spellEnd"/>
-      <w:r>
-        <w:t>”</w:t>
-      </w:r>
-    </w:p>
-    <w:p>
-      <w:pPr>
-        <w:rPr>
-          <w:lang w:val="en-GB"/>
-        </w:rPr>
-      </w:pPr>
-      <w:r>
-        <w:rPr>
-          <w:lang w:val="en-GB"/>
-        </w:rPr>
-        <w:t>FROM</w:t>
-      </w:r>
-      <w:r>
-        <w:rPr>
-          <w:lang w:val="en-GB"/>
-        </w:rPr>
-        <w:t xml:space="preserve"> PROFESORES P, I</w:t>
-      </w:r>
-      <w:r>
-        <w:rPr>
-          <w:lang w:val="en-GB"/>
-        </w:rPr>
-        <w:t>MPARTIR I</w:t>
-      </w:r>
-    </w:p>
-    <w:p>
-      <w:pPr>
-        <w:rPr>
-          <w:lang w:val="en-GB"/>
-        </w:rPr>
-      </w:pPr>
-      <w:r>
-        <w:rPr>
-          <w:lang w:val="en-GB"/>
-        </w:rPr>
-        <w:t>WHERE P.ID = I.PROFESOR</w:t>
-      </w:r>
-    </w:p>
-    <w:p>
-      <w:pPr>
-        <w:rPr>
-          <w:lang w:val="en-GB"/>
-        </w:rPr>
-      </w:pPr>
-      <w:r>
-        <w:rPr>
-          <w:lang w:val="en-GB"/>
-        </w:rPr>
-        <w:t xml:space="preserve">GROUP BY P.ID, </w:t>
+        <w:t>30</w:t>
+      </w:r>
+    </w:p>
+    <w:p>
+      <w:r>
+        <w:t>SELECT DISTINCT ID “profesor”</w:t>
+      </w:r>
+    </w:p>
+    <w:p>
+      <w:pPr>
+        <w:rPr>
+          <w:lang w:val="en-GB"/>
+        </w:rPr>
+      </w:pPr>
+      <w:r>
+        <w:rPr>
+          <w:lang w:val="en-GB"/>
+        </w:rPr>
+        <w:t xml:space="preserve">FROM PROFESORES </w:t>
+      </w:r>
+      <w:r>
+        <w:rPr>
+          <w:lang w:val="en-GB"/>
+        </w:rPr>
+        <w:t xml:space="preserve">P JOIN IMPARTIR I ON (P.ID = </w:t>
       </w:r>
       <w:proofErr w:type="gramStart"/>
       <w:r>
         <w:rPr>
           <w:lang w:val="en-GB"/>
         </w:rPr>
-        <w:t>P.NOMBRE</w:t>
+        <w:t>I.</w:t>
+      </w:r>
+      <w:r>
+        <w:rPr>
+          <w:lang w:val="en-GB"/>
+        </w:rPr>
+        <w:t>PROFESOR</w:t>
       </w:r>
       <w:proofErr w:type="gramEnd"/>
       <w:r>
         <w:rPr>
           <w:lang w:val="en-GB"/>
         </w:rPr>
-        <w:t>, P.APELLIDO1</w:t>
-      </w:r>
-    </w:p>
-    <w:p>
-      <w:pPr>
-        <w:rPr>
-          <w:lang w:val="en-GB"/>
-        </w:rPr>
-      </w:pPr>
-      <w:r>
-        <w:rPr>
-          <w:lang w:val="en-GB"/>
-        </w:rPr>
-        <w:t>HAVING SUM(CARGA_CREDITOS) = (</w:t>
-      </w:r>
-    </w:p>
-    <w:p>
-      <w:pPr>
-        <w:rPr>
-          <w:lang w:val="en-GB"/>
-        </w:rPr>
-      </w:pPr>
-    </w:p>
-    <w:p>
-      <w:r>
-        <w:t>SELECT MAX(SUM(CARGA_CREDITOS))</w:t>
-      </w:r>
-    </w:p>
-    <w:p>
-      <w:r>
-        <w:t>FROM IMPARTIR</w:t>
-      </w:r>
-    </w:p>
-    <w:p>
-      <w:r>
-        <w:t>GROUP BY PROFESOR</w:t>
-      </w:r>
-      <w:r>
         <w:t>)</w:t>
       </w:r>
     </w:p>
     <w:p>
-      <w:pPr>
-        <w:rPr>
-          <w:b/>
-          <w:bCs/>
-          <w:u w:val="single"/>
-        </w:rPr>
-      </w:pPr>
-      <w:r>
-        <w:rPr>
-          <w:b/>
-          <w:bCs/>
-          <w:u w:val="single"/>
-        </w:rPr>
-        <w:t xml:space="preserve">EJERCICIO </w:t>
-      </w:r>
-      <w:r>
-        <w:rPr>
-          <w:b/>
-          <w:bCs/>
-          <w:u w:val="single"/>
-        </w:rPr>
-        <w:t>13</w:t>
-      </w:r>
-    </w:p>
-    <w:p>
-      <w:r>
-        <w:t>SELECT D.NOMBRE “departamento”</w:t>
-      </w:r>
-    </w:p>
-    <w:p>
-      <w:r>
-        <w:t>FROM DEPARTAMENTOS D, ASIGNATURA</w:t>
-      </w:r>
-      <w:r>
-        <w:t>S</w:t>
-      </w:r>
-      <w:r>
-        <w:t xml:space="preserve"> A</w:t>
+      <w:r>
+        <w:t>JOIN MATRICULAR</w:t>
+      </w:r>
+      <w:r>
+        <w:t xml:space="preserve"> M</w:t>
+      </w:r>
+      <w:r>
+        <w:t xml:space="preserve"> USING (ASIGNATURA, GRUPO</w:t>
+      </w:r>
+      <w:r>
+        <w:t xml:space="preserve">, </w:t>
+      </w:r>
+      <w:r>
+        <w:t>CURSO)</w:t>
+      </w:r>
+    </w:p>
+    <w:p>
+      <w:r>
+        <w:t>JOIN ALUMNOS A ON (A.DNI = M.ALUMNO)</w:t>
       </w:r>
     </w:p>
     <w:p>
@@ -675,796 +1653,141 @@
         <w:rPr>
           <w:lang w:val="en-GB"/>
         </w:rPr>
-        <w:t>D.CODIGO</w:t>
+        <w:t>EXTRACT(</w:t>
       </w:r>
       <w:proofErr w:type="gramEnd"/>
       <w:r>
         <w:rPr>
           <w:lang w:val="en-GB"/>
         </w:rPr>
-        <w:t xml:space="preserve"> = A.DEPARTAMENTO</w:t>
-      </w:r>
-    </w:p>
-    <w:p>
-      <w:pPr>
-        <w:rPr>
-          <w:lang w:val="en-GB"/>
-        </w:rPr>
-      </w:pPr>
-      <w:r>
-        <w:rPr>
-          <w:lang w:val="en-GB"/>
-        </w:rPr>
-        <w:t xml:space="preserve">GROUP BY </w:t>
+        <w:t>YEAR FROM A.FECHA_NACIMIENTO)</w:t>
+      </w:r>
+      <w:r>
+        <w:rPr>
+          <w:lang w:val="en-GB"/>
+        </w:rPr>
+        <w:t>&lt;2001</w:t>
+      </w:r>
+    </w:p>
+    <w:p>
+      <w:pPr>
+        <w:rPr>
+          <w:lang w:val="en-GB"/>
+        </w:rPr>
+      </w:pPr>
+      <w:r>
+        <w:rPr>
+          <w:lang w:val="en-GB"/>
+        </w:rPr>
+        <w:t>AND P.ID IN (</w:t>
+      </w:r>
+    </w:p>
+    <w:p>
+      <w:pPr>
+        <w:rPr>
+          <w:lang w:val="en-GB"/>
+        </w:rPr>
+      </w:pPr>
+    </w:p>
+    <w:p>
+      <w:pPr>
+        <w:rPr>
+          <w:lang w:val="en-GB"/>
+        </w:rPr>
+      </w:pPr>
+      <w:r>
+        <w:rPr>
+          <w:lang w:val="en-GB"/>
+        </w:rPr>
+        <w:t>SELECT P.ID</w:t>
+      </w:r>
+    </w:p>
+    <w:p>
+      <w:pPr>
+        <w:rPr>
+          <w:lang w:val="en-GB"/>
+        </w:rPr>
+      </w:pPr>
+      <w:r>
+        <w:rPr>
+          <w:lang w:val="en-GB"/>
+        </w:rPr>
+        <w:t xml:space="preserve">FORM PROFESORES P JOIN IMMPARTIR </w:t>
       </w:r>
       <w:proofErr w:type="gramStart"/>
       <w:r>
         <w:rPr>
           <w:lang w:val="en-GB"/>
         </w:rPr>
-        <w:t>D.CODIGO</w:t>
+        <w:t>I  ON</w:t>
       </w:r>
       <w:proofErr w:type="gramEnd"/>
       <w:r>
         <w:rPr>
           <w:lang w:val="en-GB"/>
         </w:rPr>
-        <w:t>, D.NOMBRE</w:t>
-      </w:r>
-    </w:p>
-    <w:p>
-      <w:pPr>
-        <w:rPr>
-          <w:lang w:val="en-GB"/>
-        </w:rPr>
-      </w:pPr>
-      <w:r>
-        <w:rPr>
-          <w:lang w:val="en-GB"/>
-        </w:rPr>
-        <w:t xml:space="preserve">HAVING </w:t>
-      </w:r>
+        <w:t xml:space="preserve"> (P.ID=I-PROFESOR)</w:t>
+      </w:r>
+    </w:p>
+    <w:p>
+      <w:pPr>
+        <w:rPr>
+          <w:lang w:val="en-GB"/>
+        </w:rPr>
+      </w:pPr>
       <w:proofErr w:type="gramStart"/>
       <w:r>
         <w:rPr>
           <w:lang w:val="en-GB"/>
         </w:rPr>
-        <w:t>COUNT(</w:t>
+        <w:t>GROUP  BY</w:t>
       </w:r>
       <w:proofErr w:type="gramEnd"/>
       <w:r>
         <w:rPr>
           <w:lang w:val="en-GB"/>
         </w:rPr>
-        <w:t>*) &gt;= ALL (</w:t>
-      </w:r>
-    </w:p>
-    <w:p>
-      <w:pPr>
-        <w:rPr>
-          <w:lang w:val="en-GB"/>
-        </w:rPr>
-      </w:pPr>
-    </w:p>
-    <w:p>
-      <w:pPr>
-        <w:rPr>
-          <w:lang w:val="en-GB"/>
-        </w:rPr>
-      </w:pPr>
-      <w:r>
-        <w:rPr>
-          <w:lang w:val="en-GB"/>
-        </w:rPr>
-        <w:t xml:space="preserve">SELECT </w:t>
-      </w:r>
-      <w:r>
-        <w:rPr>
-          <w:lang w:val="en-GB"/>
-        </w:rPr>
-        <w:t>COUNT (*)</w:t>
-      </w:r>
-    </w:p>
-    <w:p>
-      <w:r>
-        <w:t>FROM DEPA</w:t>
-      </w:r>
-      <w:r>
-        <w:t>RTAMENTOS D, ASIGNATURAS A</w:t>
-      </w:r>
-    </w:p>
-    <w:p>
-      <w:r>
-        <w:t>WHERE D.CODIGO</w:t>
-      </w:r>
-      <w:r>
-        <w:t xml:space="preserve"> = A.DEPARTAMENTO</w:t>
-      </w:r>
-    </w:p>
-    <w:p>
-      <w:r>
-        <w:t>GROUP BY D.CODIGO)</w:t>
-      </w:r>
-    </w:p>
-    <w:p/>
-    <w:p>
-      <w:pPr>
-        <w:rPr>
-          <w:b/>
-          <w:bCs/>
-          <w:u w:val="single"/>
-        </w:rPr>
-      </w:pPr>
-      <w:r>
-        <w:rPr>
-          <w:b/>
-          <w:bCs/>
-          <w:u w:val="single"/>
+        <w:t xml:space="preserve"> P.ID</w:t>
+      </w:r>
+    </w:p>
+    <w:p>
+      <w:pPr>
+        <w:rPr>
+          <w:lang w:val="en-GB"/>
+        </w:rPr>
+      </w:pPr>
+      <w:r>
+        <w:rPr>
+          <w:lang w:val="en-GB"/>
+        </w:rPr>
+        <w:t>HAVING COUNT(</w:t>
+      </w:r>
+      <w:proofErr w:type="gramStart"/>
+      <w:r>
+        <w:rPr>
+          <w:lang w:val="en-GB"/>
+        </w:rPr>
+        <w:t>I.ASIGNATURA</w:t>
+      </w:r>
+      <w:proofErr w:type="gramEnd"/>
+      <w:r>
+        <w:rPr>
+          <w:lang w:val="en-GB"/>
+        </w:rPr>
+        <w:t>) &gt;= 2</w:t>
+      </w:r>
+    </w:p>
+    <w:p>
+      <w:pPr>
+        <w:rPr>
+          <w:lang w:val="en-GB"/>
+        </w:rPr>
+      </w:pPr>
+      <w:r>
+        <w:rPr>
+          <w:lang w:val="en-GB"/>
         </w:rPr>
         <w:lastRenderedPageBreak/>
-        <w:t xml:space="preserve">EJERCICIO </w:t>
-      </w:r>
-      <w:r>
-        <w:rPr>
-          <w:b/>
-          <w:bCs/>
-          <w:u w:val="single"/>
-        </w:rPr>
-        <w:t>1</w:t>
-      </w:r>
-      <w:r>
-        <w:rPr>
-          <w:b/>
-          <w:bCs/>
-          <w:u w:val="single"/>
-        </w:rPr>
-        <w:t>7</w:t>
-      </w:r>
-    </w:p>
-    <w:p>
-      <w:pPr>
-        <w:rPr>
-          <w:lang w:val="en-GB"/>
-        </w:rPr>
-      </w:pPr>
-      <w:r>
-        <w:rPr>
-          <w:lang w:val="en-GB"/>
-        </w:rPr>
-        <w:t>SELECT NOMBRE</w:t>
-      </w:r>
-    </w:p>
-    <w:p>
-      <w:pPr>
-        <w:rPr>
-          <w:lang w:val="en-GB"/>
-        </w:rPr>
-      </w:pPr>
-      <w:r>
-        <w:rPr>
-          <w:lang w:val="en-GB"/>
-        </w:rPr>
-        <w:t>FROM ASIGNATURA</w:t>
-      </w:r>
-    </w:p>
-    <w:p>
-      <w:pPr>
-        <w:rPr>
-          <w:lang w:val="en-GB"/>
-        </w:rPr>
-      </w:pPr>
-      <w:r>
-        <w:rPr>
-          <w:lang w:val="en-GB"/>
-        </w:rPr>
-        <w:t>WHERE CODIGO NOT IN (</w:t>
-      </w:r>
-    </w:p>
-    <w:p>
-      <w:pPr>
-        <w:rPr>
-          <w:lang w:val="en-GB"/>
-        </w:rPr>
-      </w:pPr>
-    </w:p>
-    <w:p>
-      <w:pPr>
-        <w:rPr>
-          <w:lang w:val="en-GB"/>
-        </w:rPr>
-      </w:pPr>
-      <w:r>
-        <w:rPr>
-          <w:lang w:val="en-GB"/>
-        </w:rPr>
-        <w:t>SELECT ASIGNATURA</w:t>
-      </w:r>
-    </w:p>
-    <w:p>
-      <w:pPr>
-        <w:rPr>
-          <w:lang w:val="en-GB"/>
-        </w:rPr>
-      </w:pPr>
-      <w:r>
-        <w:rPr>
-          <w:lang w:val="en-GB"/>
-        </w:rPr>
-        <w:t>FROM MATRICULAR</w:t>
-      </w:r>
-    </w:p>
-    <w:p>
-      <w:r>
-        <w:t>WHERE UPPER(CALIFICACION) IN</w:t>
-      </w:r>
-    </w:p>
-    <w:p>
-      <w:r>
-        <w:t>(</w:t>
-      </w:r>
-      <w:r>
-        <w:t>‘AP’, ‘NT’, ‘SB’, ‘MH’))</w:t>
-      </w:r>
-    </w:p>
-    <w:p>
-      <w:pPr>
-        <w:rPr>
-          <w:b/>
-          <w:bCs/>
-          <w:u w:val="single"/>
-        </w:rPr>
-      </w:pPr>
-      <w:r>
-        <w:rPr>
-          <w:b/>
-          <w:bCs/>
-          <w:u w:val="single"/>
-        </w:rPr>
-        <w:t xml:space="preserve">EJERCICIO </w:t>
-      </w:r>
-      <w:r>
-        <w:rPr>
-          <w:b/>
-          <w:bCs/>
-          <w:u w:val="single"/>
-        </w:rPr>
-        <w:t>21</w:t>
-      </w:r>
-    </w:p>
-    <w:p>
-      <w:r>
-        <w:t>SELECT DISTINCT P1.NOMBRE || ‘ ‘ || P1.APEL</w:t>
-      </w:r>
-      <w:r>
-        <w:t xml:space="preserve">LIDO || ‘ ‘ || P1.APELLIDO2 “p1”, P2.NOMBRE || ‘ ‘ </w:t>
-      </w:r>
-      <w:r>
-        <w:t>|| P2.APELLIDO1 || ‘ ‘ || P2.APELLIDO2 “p2”</w:t>
-      </w:r>
-    </w:p>
-    <w:p>
-      <w:r>
-        <w:t>FROM PROFESORES P1, PROFESORES P2 // Es reflexiva, para evitar duplicados una clave //menor que la otra:</w:t>
-      </w:r>
-    </w:p>
-    <w:p>
-      <w:pPr>
-        <w:rPr>
-          <w:lang w:val="en-GB"/>
-        </w:rPr>
-      </w:pPr>
-      <w:r>
-        <w:rPr>
-          <w:lang w:val="en-GB"/>
-        </w:rPr>
-        <w:t xml:space="preserve">WHERE </w:t>
-      </w:r>
-      <w:r>
-        <w:rPr>
-          <w:lang w:val="en-GB"/>
-        </w:rPr>
-        <w:t xml:space="preserve">P1.ID &lt; P2.ID AND </w:t>
-      </w:r>
-      <w:r>
-        <w:rPr>
-          <w:lang w:val="en-GB"/>
-        </w:rPr>
-        <w:t>(P</w:t>
-      </w:r>
-      <w:proofErr w:type="gramStart"/>
-      <w:r>
-        <w:rPr>
-          <w:lang w:val="en-GB"/>
-        </w:rPr>
-        <w:t>1.CODIGO</w:t>
-      </w:r>
-      <w:proofErr w:type="gramEnd"/>
-      <w:r>
-        <w:rPr>
-          <w:lang w:val="en-GB"/>
-        </w:rPr>
-        <w:t>, P2.CODIGO) NOT IN(</w:t>
-      </w:r>
-    </w:p>
-    <w:p>
-      <w:pPr>
-        <w:rPr>
-          <w:lang w:val="en-GB"/>
-        </w:rPr>
-      </w:pPr>
-    </w:p>
-    <w:p>
-      <w:pPr>
-        <w:rPr>
-          <w:lang w:val="en-GB"/>
-        </w:rPr>
-      </w:pPr>
-      <w:r>
-        <w:rPr>
-          <w:lang w:val="en-GB"/>
-        </w:rPr>
-        <w:t>SELECT I</w:t>
-      </w:r>
-      <w:proofErr w:type="gramStart"/>
-      <w:r>
-        <w:rPr>
-          <w:lang w:val="en-GB"/>
-        </w:rPr>
-        <w:t>1.PROFESOR</w:t>
-      </w:r>
-      <w:proofErr w:type="gramEnd"/>
-      <w:r>
-        <w:rPr>
-          <w:lang w:val="en-GB"/>
-        </w:rPr>
-        <w:t>, I2.PROF</w:t>
-      </w:r>
-      <w:r>
-        <w:rPr>
-          <w:lang w:val="en-GB"/>
-        </w:rPr>
-        <w:t>ESOR</w:t>
-      </w:r>
-    </w:p>
-    <w:p>
-      <w:pPr>
-        <w:rPr>
-          <w:lang w:val="en-GB"/>
-        </w:rPr>
-      </w:pPr>
-      <w:r>
-        <w:rPr>
-          <w:lang w:val="en-GB"/>
-        </w:rPr>
-        <w:t>FROM IMPARTIR I1, IMPARTIR I2</w:t>
-      </w:r>
-    </w:p>
-    <w:p>
-      <w:pPr>
-        <w:rPr>
-          <w:lang w:val="en-GB"/>
-        </w:rPr>
-      </w:pPr>
-      <w:r>
-        <w:rPr>
-          <w:lang w:val="en-GB"/>
-        </w:rPr>
-        <w:t>WHERE I</w:t>
-      </w:r>
-      <w:proofErr w:type="gramStart"/>
-      <w:r>
-        <w:rPr>
-          <w:lang w:val="en-GB"/>
-        </w:rPr>
-        <w:t>1.ASIGNATURA</w:t>
-      </w:r>
-      <w:proofErr w:type="gramEnd"/>
-      <w:r>
-        <w:rPr>
-          <w:lang w:val="en-GB"/>
-        </w:rPr>
-        <w:t xml:space="preserve"> = I2.ASIGNATURA</w:t>
-      </w:r>
-      <w:r>
-        <w:rPr>
-          <w:lang w:val="en-GB"/>
-        </w:rPr>
-        <w:t>)</w:t>
-      </w:r>
-    </w:p>
-    <w:p>
-      <w:pPr>
-        <w:rPr>
-          <w:b/>
-          <w:bCs/>
-          <w:u w:val="single"/>
-          <w:lang w:val="en-GB"/>
-        </w:rPr>
-      </w:pPr>
-      <w:r>
-        <w:rPr>
-          <w:b/>
-          <w:bCs/>
-          <w:u w:val="single"/>
-          <w:lang w:val="en-GB"/>
-        </w:rPr>
-        <w:t>EJERCICIO 2</w:t>
-      </w:r>
-      <w:r>
-        <w:rPr>
-          <w:b/>
-          <w:bCs/>
-          <w:u w:val="single"/>
-          <w:lang w:val="en-GB"/>
-        </w:rPr>
-        <w:t>4</w:t>
-      </w:r>
-    </w:p>
-    <w:p>
-      <w:r>
-        <w:t>SELECT</w:t>
-      </w:r>
-    </w:p>
-    <w:p>
-      <w:pPr>
-        <w:rPr>
-          <w:lang w:val="en-GB"/>
-        </w:rPr>
-      </w:pPr>
-      <w:r>
-        <w:rPr>
-          <w:lang w:val="en-GB"/>
-        </w:rPr>
-        <w:t xml:space="preserve">FROM ALUMNOS JOIN MATRICULAR ON </w:t>
-      </w:r>
-      <w:r>
-        <w:rPr>
-          <w:lang w:val="en-GB"/>
-        </w:rPr>
-        <w:t>(DNI=ALUMNO)</w:t>
-      </w:r>
-    </w:p>
-    <w:p>
-      <w:pPr>
-        <w:rPr>
-          <w:lang w:val="en-GB"/>
-        </w:rPr>
-      </w:pPr>
-      <w:r>
-        <w:rPr>
-          <w:lang w:val="en-GB"/>
-        </w:rPr>
-        <w:t>GROUP BY ALUMNOS.DNI</w:t>
-      </w:r>
-    </w:p>
-    <w:p>
-      <w:pPr>
-        <w:rPr>
-          <w:lang w:val="en-GB"/>
-        </w:rPr>
-      </w:pPr>
-      <w:r>
-        <w:rPr>
-          <w:lang w:val="en-GB"/>
-        </w:rPr>
-        <w:t xml:space="preserve">HAVING </w:t>
-      </w:r>
-      <w:proofErr w:type="gramStart"/>
-      <w:r>
-        <w:rPr>
-          <w:lang w:val="en-GB"/>
-        </w:rPr>
-        <w:t>COUNT(</w:t>
-      </w:r>
-      <w:proofErr w:type="gramEnd"/>
-      <w:r>
-        <w:rPr>
-          <w:lang w:val="en-GB"/>
-        </w:rPr>
-        <w:t>DISTINCT ASIGNATURA) &gt; 2 AND ALUMNOS.DNI NOT IN (</w:t>
-      </w:r>
-    </w:p>
-    <w:p>
-      <w:pPr>
-        <w:rPr>
-          <w:lang w:val="en-GB"/>
-        </w:rPr>
-      </w:pPr>
-    </w:p>
-    <w:p>
-      <w:pPr>
-        <w:rPr>
-          <w:lang w:val="en-GB"/>
-        </w:rPr>
-      </w:pPr>
-      <w:r>
-        <w:rPr>
-          <w:lang w:val="en-GB"/>
-        </w:rPr>
-        <w:t>SELECT ALUMNOS.DNI</w:t>
-      </w:r>
-    </w:p>
-    <w:p>
-      <w:r>
-        <w:t>FROM ALUMNOS</w:t>
-      </w:r>
-    </w:p>
-    <w:p>
-      <w:pPr>
-        <w:rPr>
-          <w:lang w:val="en-GB"/>
-        </w:rPr>
-      </w:pPr>
-      <w:r>
-        <w:rPr>
-          <w:lang w:val="en-GB"/>
-        </w:rPr>
-        <w:t>JOIN MATRICULAR ON (DNI = ALUMNO)</w:t>
-      </w:r>
-    </w:p>
-    <w:p>
-      <w:r>
-        <w:t>JOIN IMPARTIR USING (GRUPO, CURSO, ASIGNATURA)</w:t>
-      </w:r>
-    </w:p>
-    <w:p>
-      <w:r>
-        <w:t>JOIN PROFESORES ON (IMPARTIR .PROFESOR = PROFESOR.ID)</w:t>
-      </w:r>
-    </w:p>
-    <w:p>
-      <w:r>
-        <w:t>JOIN DEPARTAMENTOS ON (DEPARTAMENTOS.CODIGO = PROFESORES.DEPARTAMENTO)</w:t>
-      </w:r>
-    </w:p>
-    <w:p>
-      <w:r>
-        <w:lastRenderedPageBreak/>
-        <w:t>WHERE UPPER(DEPARTAMENTOS.NOMBRE) = ‘MATEMATICA APLICADA’)</w:t>
-      </w:r>
-    </w:p>
-    <w:p>
-      <w:pPr>
-        <w:rPr>
-          <w:b/>
-          <w:bCs/>
-          <w:u w:val="single"/>
-        </w:rPr>
-      </w:pPr>
-      <w:r>
-        <w:rPr>
-          <w:b/>
-          <w:bCs/>
-          <w:u w:val="single"/>
-        </w:rPr>
-        <w:t xml:space="preserve">EJERCICIO </w:t>
-      </w:r>
-      <w:r>
-        <w:rPr>
-          <w:b/>
-          <w:bCs/>
-          <w:u w:val="single"/>
-        </w:rPr>
-        <w:t>30</w:t>
-      </w:r>
-    </w:p>
-    <w:p>
-      <w:r>
-        <w:t>SELECT DISTINCT ID “profesor”</w:t>
-      </w:r>
-    </w:p>
-    <w:p>
-      <w:pPr>
-        <w:rPr>
-          <w:lang w:val="en-GB"/>
-        </w:rPr>
-      </w:pPr>
-      <w:r>
-        <w:rPr>
-          <w:lang w:val="en-GB"/>
-        </w:rPr>
-        <w:t xml:space="preserve">FROM PROFESORES </w:t>
-      </w:r>
-      <w:r>
-        <w:rPr>
-          <w:lang w:val="en-GB"/>
-        </w:rPr>
-        <w:t xml:space="preserve">P JOIN IMPARTIR I ON (P.ID = </w:t>
-      </w:r>
-      <w:proofErr w:type="gramStart"/>
-      <w:r>
-        <w:rPr>
-          <w:lang w:val="en-GB"/>
-        </w:rPr>
-        <w:t>I.</w:t>
-      </w:r>
-      <w:r>
-        <w:rPr>
-          <w:lang w:val="en-GB"/>
-        </w:rPr>
-        <w:t>PROFESOR</w:t>
-      </w:r>
-      <w:proofErr w:type="gramEnd"/>
-      <w:r>
-        <w:rPr>
-          <w:lang w:val="en-GB"/>
-        </w:rPr>
-        <w:t>)</w:t>
-      </w:r>
-    </w:p>
-    <w:p>
-      <w:r>
-        <w:t>JOIN MATRICULAR</w:t>
-      </w:r>
-      <w:r>
-        <w:t xml:space="preserve"> M</w:t>
-      </w:r>
-      <w:r>
-        <w:t xml:space="preserve"> USING (ASIGNATURA, GRUPO</w:t>
-      </w:r>
-      <w:r>
-        <w:t xml:space="preserve">, </w:t>
-      </w:r>
-      <w:r>
-        <w:t>CURSO)</w:t>
-      </w:r>
-    </w:p>
-    <w:p>
-      <w:r>
-        <w:t>JOIN ALUMNOS A ON (A.DNI = M.ALUMNO)</w:t>
-      </w:r>
-    </w:p>
-    <w:p>
-      <w:pPr>
-        <w:rPr>
-          <w:lang w:val="en-GB"/>
-        </w:rPr>
-      </w:pPr>
-      <w:r>
-        <w:rPr>
-          <w:lang w:val="en-GB"/>
-        </w:rPr>
-        <w:t xml:space="preserve">WHERE </w:t>
-      </w:r>
-      <w:proofErr w:type="gramStart"/>
-      <w:r>
-        <w:rPr>
-          <w:lang w:val="en-GB"/>
-        </w:rPr>
-        <w:t>EXTRACT(</w:t>
-      </w:r>
-      <w:proofErr w:type="gramEnd"/>
-      <w:r>
-        <w:rPr>
-          <w:lang w:val="en-GB"/>
-        </w:rPr>
-        <w:t>YEAR FROM A.FECHA_NACIMIENTO)</w:t>
-      </w:r>
-      <w:r>
-        <w:rPr>
-          <w:lang w:val="en-GB"/>
-        </w:rPr>
-        <w:t>&lt;2001</w:t>
-      </w:r>
-    </w:p>
-    <w:p>
-      <w:pPr>
-        <w:rPr>
-          <w:lang w:val="en-GB"/>
-        </w:rPr>
-      </w:pPr>
-      <w:r>
-        <w:rPr>
-          <w:lang w:val="en-GB"/>
-        </w:rPr>
-        <w:t>AND P.ID IN (</w:t>
-      </w:r>
-    </w:p>
-    <w:p>
-      <w:pPr>
-        <w:rPr>
-          <w:lang w:val="en-GB"/>
-        </w:rPr>
-      </w:pPr>
-    </w:p>
-    <w:p>
-      <w:pPr>
-        <w:rPr>
-          <w:lang w:val="en-GB"/>
-        </w:rPr>
-      </w:pPr>
-      <w:r>
-        <w:rPr>
-          <w:lang w:val="en-GB"/>
-        </w:rPr>
-        <w:t>SELECT P.ID</w:t>
-      </w:r>
-    </w:p>
-    <w:p>
-      <w:pPr>
-        <w:rPr>
-          <w:lang w:val="en-GB"/>
-        </w:rPr>
-      </w:pPr>
-      <w:r>
-        <w:rPr>
-          <w:lang w:val="en-GB"/>
-        </w:rPr>
-        <w:t xml:space="preserve">FORM PROFESORES P JOIN IMMPARTIR </w:t>
-      </w:r>
-      <w:proofErr w:type="gramStart"/>
-      <w:r>
-        <w:rPr>
-          <w:lang w:val="en-GB"/>
-        </w:rPr>
-        <w:t>I  ON</w:t>
-      </w:r>
-      <w:proofErr w:type="gramEnd"/>
-      <w:r>
-        <w:rPr>
-          <w:lang w:val="en-GB"/>
-        </w:rPr>
-        <w:t xml:space="preserve"> (P.ID=I-PROFESOR)</w:t>
-      </w:r>
-    </w:p>
-    <w:p>
-      <w:pPr>
-        <w:rPr>
-          <w:lang w:val="en-GB"/>
-        </w:rPr>
-      </w:pPr>
-      <w:proofErr w:type="gramStart"/>
-      <w:r>
-        <w:rPr>
-          <w:lang w:val="en-GB"/>
-        </w:rPr>
-        <w:t>GROUP  BY</w:t>
-      </w:r>
-      <w:proofErr w:type="gramEnd"/>
-      <w:r>
-        <w:rPr>
-          <w:lang w:val="en-GB"/>
-        </w:rPr>
-        <w:t xml:space="preserve"> P.ID</w:t>
-      </w:r>
-    </w:p>
-    <w:p>
-      <w:pPr>
-        <w:rPr>
-          <w:lang w:val="en-GB"/>
-        </w:rPr>
-      </w:pPr>
-      <w:r>
-        <w:rPr>
-          <w:lang w:val="en-GB"/>
-        </w:rPr>
-        <w:t>HAVING COUNT(</w:t>
-      </w:r>
-      <w:proofErr w:type="gramStart"/>
-      <w:r>
-        <w:rPr>
-          <w:lang w:val="en-GB"/>
-        </w:rPr>
-        <w:t>I.ASIGNATURA</w:t>
-      </w:r>
-      <w:proofErr w:type="gramEnd"/>
-      <w:r>
-        <w:rPr>
-          <w:lang w:val="en-GB"/>
-        </w:rPr>
-        <w:t>) &gt;= 2</w:t>
-      </w:r>
-    </w:p>
-    <w:p>
-      <w:pPr>
-        <w:rPr>
-          <w:lang w:val="en-GB"/>
-        </w:rPr>
-      </w:pPr>
-      <w:r>
-        <w:rPr>
-          <w:lang w:val="en-GB"/>
-        </w:rPr>
         <w:t>)</w:t>
       </w:r>
     </w:p>
@@ -1479,7 +1802,7 @@
 </file>
 
 <file path=word/numbering.xml><?xml version="1.0" encoding="utf-8"?>
-<w:numbering xmlns:wpc="http://schemas.microsoft.com/office/word/2010/wordprocessingCanvas" xmlns:cx="http://schemas.microsoft.com/office/drawing/2014/chartex" xmlns:cx1="http://schemas.microsoft.com/office/drawing/2015/9/8/chartex" xmlns:cx2="http://schemas.microsoft.com/office/drawing/2015/10/21/chartex" xmlns:cx3="http://schemas.microsoft.com/office/drawing/2016/5/9/chartex" xmlns:cx4="http://schemas.microsoft.com/office/drawing/2016/5/10/chartex" xmlns:cx5="http://schemas.microsoft.com/office/drawing/2016/5/11/chartex" xmlns:cx6="http://schemas.microsoft.com/office/drawing/2016/5/12/chartex" xmlns:cx7="http://schemas.microsoft.com/office/drawing/2016/5/13/chartex" xmlns:cx8="http://schemas.microsoft.com/office/drawing/2016/5/14/chartex" xmlns:mc="http://schemas.openxmlformats.org/markup-compatibility/2006" xmlns:aink="http://schemas.microsoft.com/office/drawing/2016/ink" xmlns:am3d="http://schemas.microsoft.com/office/drawing/2017/model3d" xmlns:o="urn:schemas-microsoft-com:office:office" xmlns:oel="http://schemas.microsoft.com/office/2019/extlst" xmlns:r="http://schemas.openxmlformats.org/officeDocument/2006/relationships" xmlns:m="http://schemas.openxmlformats.org/officeDocument/2006/math" xmlns:v="urn:schemas-microsoft-com:vml" xmlns:wp14="http://schemas.microsoft.com/office/word/2010/wordprocessingDrawing" xmlns:wp="http://schemas.openxmlformats.org/drawingml/2006/wordprocessingDrawing" xmlns:w10="urn:schemas-microsoft-com:office:word" xmlns:w="http://schemas.openxmlformats.org/wordprocessingml/2006/main" xmlns:w14="http://schemas.microsoft.com/office/word/2010/wordml" xmlns:w15="http://schemas.microsoft.com/office/word/2012/wordml" xmlns:w16cex="http://schemas.microsoft.com/office/word/2018/wordml/cex" xmlns:w16cid="http://schemas.microsoft.com/office/word/2016/wordml/cid" xmlns:w16="http://schemas.microsoft.com/office/word/2018/wordml" xmlns:w16du="http://schemas.microsoft.com/office/word/2023/wordml/word16du" xmlns:w16sdtdh="http://schemas.microsoft.com/office/word/2020/wordml/sdtdatahash" xmlns:w16se="http://schemas.microsoft.com/office/word/2015/wordml/symex" xmlns:wpg="http://schemas.microsoft.com/office/word/2010/wordprocessingGroup" xmlns:wpi="http://schemas.microsoft.com/office/word/2010/wordprocessingInk" xmlns:wne="http://schemas.microsoft.com/office/word/2006/wordml" xmlns:wps="http://schemas.microsoft.com/office/word/2010/wordprocessingShape" mc:Ignorable="w14 w15 w16se w16cid w16 w16cex w16sdtdh w16du wp14">
+<w:numbering xmlns:wpc="http://schemas.microsoft.com/office/word/2010/wordprocessingCanvas" xmlns:cx="http://schemas.microsoft.com/office/drawing/2014/chartex" xmlns:cx1="http://schemas.microsoft.com/office/drawing/2015/9/8/chartex" xmlns:cx2="http://schemas.microsoft.com/office/drawing/2015/10/21/chartex" xmlns:cx3="http://schemas.microsoft.com/office/drawing/2016/5/9/chartex" xmlns:cx4="http://schemas.microsoft.com/office/drawing/2016/5/10/chartex" xmlns:cx5="http://schemas.microsoft.com/office/drawing/2016/5/11/chartex" xmlns:cx6="http://schemas.microsoft.com/office/drawing/2016/5/12/chartex" xmlns:cx7="http://schemas.microsoft.com/office/drawing/2016/5/13/chartex" xmlns:cx8="http://schemas.microsoft.com/office/drawing/2016/5/14/chartex" xmlns:mc="http://schemas.openxmlformats.org/markup-compatibility/2006" xmlns:aink="http://schemas.microsoft.com/office/drawing/2016/ink" xmlns:am3d="http://schemas.microsoft.com/office/drawing/2017/model3d" xmlns:o="urn:schemas-microsoft-com:office:office" xmlns:oel="http://schemas.microsoft.com/office/2019/extlst" xmlns:r="http://schemas.openxmlformats.org/officeDocument/2006/relationships" xmlns:m="http://schemas.openxmlformats.org/officeDocument/2006/math" xmlns:v="urn:schemas-microsoft-com:vml" xmlns:wp14="http://schemas.microsoft.com/office/word/2010/wordprocessingDrawing" xmlns:wp="http://schemas.openxmlformats.org/drawingml/2006/wordprocessingDrawing" xmlns:w10="urn:schemas-microsoft-com:office:word" xmlns:w="http://schemas.openxmlformats.org/wordprocessingml/2006/main" xmlns:w14="http://schemas.microsoft.com/office/word/2010/wordml" xmlns:w15="http://schemas.microsoft.com/office/word/2012/wordml" xmlns:w16cex="http://schemas.microsoft.com/office/word/2018/wordml/cex" xmlns:w16cid="http://schemas.microsoft.com/office/word/2016/wordml/cid" xmlns:w16="http://schemas.microsoft.com/office/word/2018/wordml" xmlns:w16du="http://schemas.microsoft.com/office/word/2023/wordml/word16du" xmlns:w16sdtdh="http://schemas.microsoft.com/office/word/2020/wordml/sdtdatahash" xmlns:w16sdtfl="http://schemas.microsoft.com/office/word/2024/wordml/sdtformatlock" xmlns:w16se="http://schemas.microsoft.com/office/word/2015/wordml/symex" xmlns:wpg="http://schemas.microsoft.com/office/word/2010/wordprocessingGroup" xmlns:wpi="http://schemas.microsoft.com/office/word/2010/wordprocessingInk" xmlns:wne="http://schemas.microsoft.com/office/word/2006/wordml" xmlns:wps="http://schemas.microsoft.com/office/word/2010/wordprocessingShape" mc:Ignorable="w14 w15 w16se w16cid w16 w16cex w16sdtdh w16sdtfl w16du wp14">
   <w:abstractNum w:abstractNumId="0" w15:restartNumberingAfterBreak="0">
     <w:nsid w:val="1F635824"/>
     <w:multiLevelType w:val="multilevel"/>
@@ -1618,7 +1941,7 @@
 </file>
 
 <file path=word/styles.xml><?xml version="1.0" encoding="utf-8"?>
-<w:styles xmlns:mc="http://schemas.openxmlformats.org/markup-compatibility/2006" xmlns:r="http://schemas.openxmlformats.org/officeDocument/2006/relationships" xmlns:w="http://schemas.openxmlformats.org/wordprocessingml/2006/main" xmlns:w14="http://schemas.microsoft.com/office/word/2010/wordml" xmlns:w15="http://schemas.microsoft.com/office/word/2012/wordml" xmlns:w16cex="http://schemas.microsoft.com/office/word/2018/wordml/cex" xmlns:w16cid="http://schemas.microsoft.com/office/word/2016/wordml/cid" xmlns:w16="http://schemas.microsoft.com/office/word/2018/wordml" xmlns:w16du="http://schemas.microsoft.com/office/word/2023/wordml/word16du" xmlns:w16sdtdh="http://schemas.microsoft.com/office/word/2020/wordml/sdtdatahash" xmlns:w16se="http://schemas.microsoft.com/office/word/2015/wordml/symex" mc:Ignorable="w14 w15 w16se w16cid w16 w16cex w16sdtdh w16du">
+<w:styles xmlns:mc="http://schemas.openxmlformats.org/markup-compatibility/2006" xmlns:r="http://schemas.openxmlformats.org/officeDocument/2006/relationships" xmlns:w="http://schemas.openxmlformats.org/wordprocessingml/2006/main" xmlns:w14="http://schemas.microsoft.com/office/word/2010/wordml" xmlns:w15="http://schemas.microsoft.com/office/word/2012/wordml" xmlns:w16cex="http://schemas.microsoft.com/office/word/2018/wordml/cex" xmlns:w16cid="http://schemas.microsoft.com/office/word/2016/wordml/cid" xmlns:w16="http://schemas.microsoft.com/office/word/2018/wordml" xmlns:w16du="http://schemas.microsoft.com/office/word/2023/wordml/word16du" xmlns:w16sdtdh="http://schemas.microsoft.com/office/word/2020/wordml/sdtdatahash" xmlns:w16sdtfl="http://schemas.microsoft.com/office/word/2024/wordml/sdtformatlock" xmlns:w16se="http://schemas.microsoft.com/office/word/2015/wordml/symex" mc:Ignorable="w14 w15 w16se w16cid w16 w16cex w16sdtdh w16sdtfl w16du">
   <w:docDefaults>
     <w:rPrDefault>
       <w:rPr>

</xml_diff>

<commit_message>
DML-2 hasta el 22
</commit_message>
<xml_diff>
--- a/Practicas/Practica_7/Practica_7.docx
+++ b/Practicas/Practica_7/Practica_7.docx
@@ -880,25 +880,15 @@
       </w:r>
     </w:p>
     <w:p>
-      <w:pPr>
-        <w:rPr>
-          <w:lang w:val="en-GB"/>
-        </w:rPr>
-      </w:pPr>
-      <w:r>
-        <w:rPr>
-          <w:lang w:val="en-GB"/>
-        </w:rPr>
-        <w:t xml:space="preserve">    GROUP BY </w:t>
-      </w:r>
-      <w:proofErr w:type="gramStart"/>
-      <w:r>
-        <w:rPr>
-          <w:lang w:val="en-GB"/>
-        </w:rPr>
-        <w:t>P.DEPARTAMENTO</w:t>
-      </w:r>
-      <w:proofErr w:type="gramEnd"/>
+      <w:r>
+        <w:rPr>
+          <w:lang w:val="en-GB"/>
+        </w:rPr>
+        <w:t xml:space="preserve">    </w:t>
+      </w:r>
+      <w:r>
+        <w:t>GROUP BY P.DEPARTAMENTO</w:t>
+      </w:r>
     </w:p>
     <w:p>
       <w:r>
@@ -951,7 +941,13 @@
     </w:p>
     <w:p>
       <w:r>
-        <w:t>(D.CODIGO, A.CREDITO) IN (</w:t>
+        <w:t>(D.CODIGO, A.CREDITO</w:t>
+      </w:r>
+      <w:r>
+        <w:t>S</w:t>
+      </w:r>
+      <w:r>
+        <w:t>) IN (</w:t>
       </w:r>
     </w:p>
     <w:p/>
@@ -961,45 +957,19 @@
       </w:r>
     </w:p>
     <w:p>
-      <w:pPr>
-        <w:rPr>
-          <w:lang w:val="en-GB"/>
-        </w:rPr>
-      </w:pPr>
-      <w:r>
-        <w:rPr>
-          <w:lang w:val="en-GB"/>
-        </w:rPr>
+      <w:r>
         <w:t>FROM ASIGNATURAS</w:t>
       </w:r>
     </w:p>
     <w:p>
-      <w:pPr>
-        <w:rPr>
-          <w:lang w:val="en-GB"/>
-        </w:rPr>
-      </w:pPr>
-      <w:r>
-        <w:rPr>
-          <w:lang w:val="en-GB"/>
-        </w:rPr>
+      <w:r>
         <w:t>GROUP BY DEPARTAMENTO</w:t>
       </w:r>
       <w:r>
-        <w:rPr>
-          <w:lang w:val="en-GB"/>
-        </w:rPr>
         <w:t>)</w:t>
       </w:r>
     </w:p>
     <w:p>
-      <w:pPr>
-        <w:rPr>
-          <w:b/>
-          <w:bCs/>
-          <w:u w:val="single"/>
-        </w:rPr>
-      </w:pPr>
       <w:r>
         <w:rPr>
           <w:b/>
@@ -1014,6 +984,94 @@
           <w:bCs/>
           <w:u w:val="single"/>
         </w:rPr>
+        <w:t>1</w:t>
+      </w:r>
+      <w:r>
+        <w:rPr>
+          <w:b/>
+          <w:bCs/>
+          <w:u w:val="single"/>
+        </w:rPr>
+        <w:t>1</w:t>
+      </w:r>
+    </w:p>
+    <w:p>
+      <w:r>
+        <w:t xml:space="preserve">SELECT DISTINCT ASG.NOMBRE "Asignatura", A.NOMBRE || ' ' || A.APELLIDO1 || ' ' || A.APELLIDO2 "Alumno", </w:t>
+      </w:r>
+    </w:p>
+    <w:p>
+      <w:r>
+        <w:t>A.FECHA_NACIMIENTO "Fecha de nacimiento"</w:t>
+      </w:r>
+    </w:p>
+    <w:p>
+      <w:r>
+        <w:t>FROM ALUMNOS A JOIN MATRICULAR M ON A.DNI = M.ALUMNO</w:t>
+      </w:r>
+    </w:p>
+    <w:p>
+      <w:r>
+        <w:t>JOIN ASIGNATURAS ASG ON ASG.CODIGO = M.ASIGNATURA</w:t>
+      </w:r>
+    </w:p>
+    <w:p>
+      <w:r>
+        <w:t>WHERE (M.ASIGNATURA, A.FECHA_NACIMIENTO) IN (</w:t>
+      </w:r>
+    </w:p>
+    <w:p>
+      <w:r>
+        <w:t xml:space="preserve">    SELECT M.ASIGNATURA, MAX(A.FECHA_NACIMIENTO) </w:t>
+      </w:r>
+    </w:p>
+    <w:p>
+      <w:r>
+        <w:t xml:space="preserve">    FROM ALUMNOS A JOIN MATRICULAR M ON A.DNI = M.ALUMNO</w:t>
+      </w:r>
+    </w:p>
+    <w:p>
+      <w:r>
+        <w:t xml:space="preserve">    JOIN ASIGNATURAS ASG ON ASG.CODIGO = M.ASIGNATURA</w:t>
+      </w:r>
+    </w:p>
+    <w:p>
+      <w:r>
+        <w:t xml:space="preserve">    WHERE M.CURSO = '20/21'</w:t>
+      </w:r>
+    </w:p>
+    <w:p>
+      <w:r>
+        <w:t xml:space="preserve">    GROUP BY M.ASIGNATURA</w:t>
+      </w:r>
+    </w:p>
+    <w:p>
+      <w:r>
+        <w:t>);</w:t>
+      </w:r>
+    </w:p>
+    <w:p>
+      <w:pPr>
+        <w:rPr>
+          <w:b/>
+          <w:bCs/>
+          <w:u w:val="single"/>
+        </w:rPr>
+      </w:pPr>
+      <w:r>
+        <w:rPr>
+          <w:b/>
+          <w:bCs/>
+          <w:u w:val="single"/>
+        </w:rPr>
+        <w:t xml:space="preserve">EJERCICIO </w:t>
+      </w:r>
+      <w:r>
+        <w:rPr>
+          <w:b/>
+          <w:bCs/>
+          <w:u w:val="single"/>
+        </w:rPr>
         <w:t>12</w:t>
       </w:r>
     </w:p>
@@ -1106,37 +1164,1087 @@
         <w:t>HAVING SUM(CARGA_CREDITOS) = (</w:t>
       </w:r>
     </w:p>
+    <w:p>
+      <w:pPr>
+        <w:ind w:firstLine="708"/>
+      </w:pPr>
+      <w:r>
+        <w:t>SELECT MAX(SUM(CARGA_CREDITOS))</w:t>
+      </w:r>
+    </w:p>
+    <w:p>
+      <w:pPr>
+        <w:ind w:firstLine="708"/>
+        <w:rPr>
+          <w:lang w:val="en-GB"/>
+        </w:rPr>
+      </w:pPr>
+      <w:r>
+        <w:rPr>
+          <w:lang w:val="en-GB"/>
+        </w:rPr>
+        <w:t>FROM IMPARTIR</w:t>
+      </w:r>
+    </w:p>
+    <w:p>
+      <w:pPr>
+        <w:ind w:firstLine="708"/>
+        <w:rPr>
+          <w:lang w:val="en-GB"/>
+        </w:rPr>
+      </w:pPr>
+      <w:r>
+        <w:rPr>
+          <w:lang w:val="en-GB"/>
+        </w:rPr>
+        <w:lastRenderedPageBreak/>
+        <w:t>GROUP BY PROFESOR</w:t>
+      </w:r>
+    </w:p>
+    <w:p>
+      <w:pPr>
+        <w:rPr>
+          <w:lang w:val="en-GB"/>
+        </w:rPr>
+      </w:pPr>
+      <w:r>
+        <w:rPr>
+          <w:lang w:val="en-GB"/>
+        </w:rPr>
+        <w:t>)</w:t>
+      </w:r>
+    </w:p>
+    <w:p>
+      <w:pPr>
+        <w:rPr>
+          <w:b/>
+          <w:bCs/>
+          <w:u w:val="single"/>
+        </w:rPr>
+      </w:pPr>
+      <w:r>
+        <w:rPr>
+          <w:b/>
+          <w:bCs/>
+          <w:u w:val="single"/>
+        </w:rPr>
+        <w:t xml:space="preserve">EJERCICIO </w:t>
+      </w:r>
+      <w:r>
+        <w:rPr>
+          <w:b/>
+          <w:bCs/>
+          <w:u w:val="single"/>
+        </w:rPr>
+        <w:t>13</w:t>
+      </w:r>
+    </w:p>
+    <w:p>
+      <w:r>
+        <w:t>SELECT D.NOMBRE “departamento”</w:t>
+      </w:r>
+    </w:p>
+    <w:p>
+      <w:r>
+        <w:t>FROM DEPARTAMENTOS D, ASIGNATURA</w:t>
+      </w:r>
+      <w:r>
+        <w:t>S</w:t>
+      </w:r>
+      <w:r>
+        <w:t xml:space="preserve"> A</w:t>
+      </w:r>
+    </w:p>
+    <w:p>
+      <w:r>
+        <w:t>WHERE D.CODIGO = A.DEPARTAMENTO</w:t>
+      </w:r>
+    </w:p>
+    <w:p>
+      <w:pPr>
+        <w:rPr>
+          <w:lang w:val="en-GB"/>
+        </w:rPr>
+      </w:pPr>
+      <w:r>
+        <w:rPr>
+          <w:lang w:val="en-GB"/>
+        </w:rPr>
+        <w:t xml:space="preserve">GROUP BY </w:t>
+      </w:r>
+      <w:proofErr w:type="gramStart"/>
+      <w:r>
+        <w:rPr>
+          <w:lang w:val="en-GB"/>
+        </w:rPr>
+        <w:t>D.CODIGO</w:t>
+      </w:r>
+      <w:proofErr w:type="gramEnd"/>
+      <w:r>
+        <w:rPr>
+          <w:lang w:val="en-GB"/>
+        </w:rPr>
+        <w:t>, D.NOMBRE</w:t>
+      </w:r>
+    </w:p>
+    <w:p>
+      <w:pPr>
+        <w:rPr>
+          <w:lang w:val="en-GB"/>
+        </w:rPr>
+      </w:pPr>
+      <w:r>
+        <w:rPr>
+          <w:lang w:val="en-GB"/>
+        </w:rPr>
+        <w:t xml:space="preserve">HAVING </w:t>
+      </w:r>
+      <w:proofErr w:type="gramStart"/>
+      <w:r>
+        <w:rPr>
+          <w:lang w:val="en-GB"/>
+        </w:rPr>
+        <w:t>COUNT(</w:t>
+      </w:r>
+      <w:proofErr w:type="gramEnd"/>
+      <w:r>
+        <w:rPr>
+          <w:lang w:val="en-GB"/>
+        </w:rPr>
+        <w:t>*) &gt;= ALL (</w:t>
+      </w:r>
+    </w:p>
+    <w:p>
+      <w:pPr>
+        <w:rPr>
+          <w:lang w:val="en-GB"/>
+        </w:rPr>
+      </w:pPr>
+    </w:p>
+    <w:p>
+      <w:pPr>
+        <w:rPr>
+          <w:lang w:val="en-GB"/>
+        </w:rPr>
+      </w:pPr>
+      <w:r>
+        <w:rPr>
+          <w:lang w:val="en-GB"/>
+        </w:rPr>
+        <w:t xml:space="preserve">SELECT </w:t>
+      </w:r>
+      <w:r>
+        <w:rPr>
+          <w:lang w:val="en-GB"/>
+        </w:rPr>
+        <w:t>COUNT (*)</w:t>
+      </w:r>
+    </w:p>
+    <w:p>
+      <w:pPr>
+        <w:rPr>
+          <w:lang w:val="en-GB"/>
+        </w:rPr>
+      </w:pPr>
+      <w:r>
+        <w:rPr>
+          <w:lang w:val="en-GB"/>
+        </w:rPr>
+        <w:t>FROM DEPARTAMENTOS D, ASIGNATURAS A</w:t>
+      </w:r>
+    </w:p>
+    <w:p>
+      <w:r>
+        <w:t>WHERE D.CODIGO</w:t>
+      </w:r>
+      <w:r>
+        <w:t xml:space="preserve"> = A.DEPARTAMENTO</w:t>
+      </w:r>
+    </w:p>
+    <w:p>
+      <w:r>
+        <w:t>GROUP BY D.CODIGO)</w:t>
+      </w:r>
+    </w:p>
+    <w:p>
+      <w:pPr>
+        <w:rPr>
+          <w:u w:val="single"/>
+        </w:rPr>
+      </w:pPr>
+      <w:r>
+        <w:rPr>
+          <w:u w:val="single"/>
+        </w:rPr>
+        <w:t>-Otra forma de hacerlo:</w:t>
+      </w:r>
+    </w:p>
+    <w:p>
+      <w:r>
+        <w:t>SELECT D.NOMBRE "DEPARTAMENTO"</w:t>
+      </w:r>
+    </w:p>
+    <w:p>
+      <w:pPr>
+        <w:rPr>
+          <w:lang w:val="en-GB"/>
+        </w:rPr>
+      </w:pPr>
+      <w:r>
+        <w:rPr>
+          <w:lang w:val="en-GB"/>
+        </w:rPr>
+        <w:t xml:space="preserve">FROM DEPARTAMENTOS D JOIN ASIGNATURAS A ON </w:t>
+      </w:r>
+      <w:proofErr w:type="gramStart"/>
+      <w:r>
+        <w:rPr>
+          <w:lang w:val="en-GB"/>
+        </w:rPr>
+        <w:t>A.DEPARTAMENTO</w:t>
+      </w:r>
+      <w:proofErr w:type="gramEnd"/>
+      <w:r>
+        <w:rPr>
+          <w:lang w:val="en-GB"/>
+        </w:rPr>
+        <w:t xml:space="preserve"> = D.CODIGO</w:t>
+      </w:r>
+    </w:p>
+    <w:p>
+      <w:pPr>
+        <w:rPr>
+          <w:lang w:val="en-GB"/>
+        </w:rPr>
+      </w:pPr>
+      <w:r>
+        <w:rPr>
+          <w:lang w:val="en-GB"/>
+        </w:rPr>
+        <w:t xml:space="preserve">GROUP BY </w:t>
+      </w:r>
+      <w:proofErr w:type="gramStart"/>
+      <w:r>
+        <w:rPr>
+          <w:lang w:val="en-GB"/>
+        </w:rPr>
+        <w:t>D.CODIGO</w:t>
+      </w:r>
+      <w:proofErr w:type="gramEnd"/>
+      <w:r>
+        <w:rPr>
+          <w:lang w:val="en-GB"/>
+        </w:rPr>
+        <w:t>, D.NOMBRE</w:t>
+      </w:r>
+    </w:p>
+    <w:p>
+      <w:pPr>
+        <w:rPr>
+          <w:lang w:val="en-GB"/>
+        </w:rPr>
+      </w:pPr>
+      <w:r>
+        <w:rPr>
+          <w:lang w:val="en-GB"/>
+        </w:rPr>
+        <w:t>HAVING COUNT (</w:t>
+      </w:r>
+      <w:proofErr w:type="gramStart"/>
+      <w:r>
+        <w:rPr>
+          <w:lang w:val="en-GB"/>
+        </w:rPr>
+        <w:t>A.CODIGO</w:t>
+      </w:r>
+      <w:proofErr w:type="gramEnd"/>
+      <w:r>
+        <w:rPr>
+          <w:lang w:val="en-GB"/>
+        </w:rPr>
+        <w:t>) = (</w:t>
+      </w:r>
+    </w:p>
+    <w:p>
+      <w:pPr>
+        <w:rPr>
+          <w:lang w:val="en-GB"/>
+        </w:rPr>
+      </w:pPr>
+      <w:r>
+        <w:rPr>
+          <w:lang w:val="en-GB"/>
+        </w:rPr>
+        <w:t xml:space="preserve">    SELECT MAX(COUNT(</w:t>
+      </w:r>
+      <w:proofErr w:type="gramStart"/>
+      <w:r>
+        <w:rPr>
+          <w:lang w:val="en-GB"/>
+        </w:rPr>
+        <w:t>A.CODIGO</w:t>
+      </w:r>
+      <w:proofErr w:type="gramEnd"/>
+      <w:r>
+        <w:rPr>
+          <w:lang w:val="en-GB"/>
+        </w:rPr>
+        <w:t>))</w:t>
+      </w:r>
+    </w:p>
+    <w:p>
+      <w:r>
+        <w:rPr>
+          <w:lang w:val="en-GB"/>
+        </w:rPr>
+        <w:t xml:space="preserve">    </w:t>
+      </w:r>
+      <w:r>
+        <w:t>FROM DEPARTAMENTOS D JOIN ASIGNATURAS A ON A.DEPARTAMENTO = D.CODIGO</w:t>
+      </w:r>
+    </w:p>
+    <w:p>
+      <w:r>
+        <w:t xml:space="preserve">    GROUP BY D.CODIGO</w:t>
+      </w:r>
+    </w:p>
+    <w:p>
+      <w:r>
+        <w:t>);</w:t>
+      </w:r>
+    </w:p>
+    <w:p>
+      <w:r>
+        <w:rPr>
+          <w:b/>
+          <w:bCs/>
+          <w:u w:val="single"/>
+        </w:rPr>
+        <w:t xml:space="preserve">EJERCICIO </w:t>
+      </w:r>
+      <w:r>
+        <w:rPr>
+          <w:b/>
+          <w:bCs/>
+          <w:u w:val="single"/>
+        </w:rPr>
+        <w:t>1</w:t>
+      </w:r>
+      <w:r>
+        <w:rPr>
+          <w:b/>
+          <w:bCs/>
+          <w:u w:val="single"/>
+        </w:rPr>
+        <w:t>4</w:t>
+      </w:r>
+    </w:p>
+    <w:p>
+      <w:r>
+        <w:t>SELECT P.ID "Profesor", SUM(I.CARGA_CREDITOS) "</w:t>
+      </w:r>
+      <w:proofErr w:type="spellStart"/>
+      <w:r>
+        <w:t>Creditos</w:t>
+      </w:r>
+      <w:proofErr w:type="spellEnd"/>
+      <w:r>
+        <w:t>"</w:t>
+      </w:r>
+    </w:p>
+    <w:p>
+      <w:pPr>
+        <w:rPr>
+          <w:lang w:val="en-GB"/>
+        </w:rPr>
+      </w:pPr>
+      <w:r>
+        <w:rPr>
+          <w:lang w:val="en-GB"/>
+        </w:rPr>
+        <w:t xml:space="preserve">FROM PROFESORES P JOIN IMPARTIR I ON P.ID = </w:t>
+      </w:r>
+      <w:proofErr w:type="gramStart"/>
+      <w:r>
+        <w:rPr>
+          <w:lang w:val="en-GB"/>
+        </w:rPr>
+        <w:t>I.PROFESOR</w:t>
+      </w:r>
+      <w:proofErr w:type="gramEnd"/>
+    </w:p>
+    <w:p>
+      <w:pPr>
+        <w:rPr>
+          <w:lang w:val="en-GB"/>
+        </w:rPr>
+      </w:pPr>
+      <w:r>
+        <w:rPr>
+          <w:lang w:val="en-GB"/>
+        </w:rPr>
+        <w:t>GROUP BY P.ID</w:t>
+      </w:r>
+    </w:p>
+    <w:p>
+      <w:pPr>
+        <w:rPr>
+          <w:lang w:val="en-GB"/>
+        </w:rPr>
+      </w:pPr>
+      <w:r>
+        <w:rPr>
+          <w:lang w:val="en-GB"/>
+        </w:rPr>
+        <w:t>HAVING SUM(</w:t>
+      </w:r>
+      <w:proofErr w:type="gramStart"/>
+      <w:r>
+        <w:rPr>
+          <w:lang w:val="en-GB"/>
+        </w:rPr>
+        <w:t>I.CARGA</w:t>
+      </w:r>
+      <w:proofErr w:type="gramEnd"/>
+      <w:r>
+        <w:rPr>
+          <w:lang w:val="en-GB"/>
+        </w:rPr>
+        <w:t>_CREDITOS) &lt; 10;</w:t>
+      </w:r>
+    </w:p>
+    <w:p>
+      <w:r>
+        <w:rPr>
+          <w:b/>
+          <w:bCs/>
+          <w:u w:val="single"/>
+        </w:rPr>
+        <w:t xml:space="preserve">EJERCICIO </w:t>
+      </w:r>
+      <w:r>
+        <w:rPr>
+          <w:b/>
+          <w:bCs/>
+          <w:u w:val="single"/>
+        </w:rPr>
+        <w:t>1</w:t>
+      </w:r>
+      <w:r>
+        <w:rPr>
+          <w:b/>
+          <w:bCs/>
+          <w:u w:val="single"/>
+        </w:rPr>
+        <w:t>5</w:t>
+      </w:r>
+    </w:p>
+    <w:p>
+      <w:r>
+        <w:t>SELECT P.NOMBRE, P.APELLIDO1, P.APELLIDO2</w:t>
+      </w:r>
+    </w:p>
+    <w:p>
+      <w:pPr>
+        <w:rPr>
+          <w:lang w:val="en-GB"/>
+        </w:rPr>
+      </w:pPr>
+      <w:r>
+        <w:rPr>
+          <w:lang w:val="en-GB"/>
+        </w:rPr>
+        <w:t xml:space="preserve">FROM PROFESORES P JOIN IMPARTIR I ON P.ID = </w:t>
+      </w:r>
+      <w:proofErr w:type="gramStart"/>
+      <w:r>
+        <w:rPr>
+          <w:lang w:val="en-GB"/>
+        </w:rPr>
+        <w:t>I.PROFESOR</w:t>
+      </w:r>
+      <w:proofErr w:type="gramEnd"/>
+    </w:p>
+    <w:p>
+      <w:r>
+        <w:t>GROUP BY P.NOMBRE, P.APELLIDO1, P.APELLIDO2</w:t>
+      </w:r>
+    </w:p>
+    <w:p>
+      <w:r>
+        <w:lastRenderedPageBreak/>
+        <w:t>HAVING SUM(I.CARGA_CREDITOS) &gt; (</w:t>
+      </w:r>
+    </w:p>
+    <w:p>
+      <w:r>
+        <w:t xml:space="preserve">    SELECT AVG(SUM(I.CARGA_CREDITOS))</w:t>
+      </w:r>
+    </w:p>
+    <w:p>
+      <w:pPr>
+        <w:rPr>
+          <w:lang w:val="en-GB"/>
+        </w:rPr>
+      </w:pPr>
+      <w:r>
+        <w:t xml:space="preserve">    </w:t>
+      </w:r>
+      <w:r>
+        <w:rPr>
+          <w:lang w:val="en-GB"/>
+        </w:rPr>
+        <w:t xml:space="preserve">FROM PROFESORES P JOIN IMPARTIR I ON P.ID = </w:t>
+      </w:r>
+      <w:proofErr w:type="gramStart"/>
+      <w:r>
+        <w:rPr>
+          <w:lang w:val="en-GB"/>
+        </w:rPr>
+        <w:t>I.PROFESOR</w:t>
+      </w:r>
+      <w:proofErr w:type="gramEnd"/>
+    </w:p>
+    <w:p>
+      <w:pPr>
+        <w:rPr>
+          <w:lang w:val="en-GB"/>
+        </w:rPr>
+      </w:pPr>
+      <w:r>
+        <w:rPr>
+          <w:lang w:val="en-GB"/>
+        </w:rPr>
+        <w:t xml:space="preserve">    GROUP BY P.ID</w:t>
+      </w:r>
+    </w:p>
+    <w:p>
+      <w:pPr>
+        <w:rPr>
+          <w:lang w:val="en-GB"/>
+        </w:rPr>
+      </w:pPr>
+      <w:r>
+        <w:rPr>
+          <w:lang w:val="en-GB"/>
+        </w:rPr>
+        <w:t>);</w:t>
+      </w:r>
+    </w:p>
+    <w:p>
+      <w:pPr>
+        <w:rPr>
+          <w:lang w:val="en-GB"/>
+        </w:rPr>
+      </w:pPr>
+      <w:r>
+        <w:rPr>
+          <w:b/>
+          <w:bCs/>
+          <w:u w:val="single"/>
+          <w:lang w:val="en-GB"/>
+        </w:rPr>
+        <w:t>EJERCICIO 1</w:t>
+      </w:r>
+      <w:r>
+        <w:rPr>
+          <w:b/>
+          <w:bCs/>
+          <w:u w:val="single"/>
+          <w:lang w:val="en-GB"/>
+        </w:rPr>
+        <w:t>6</w:t>
+      </w:r>
+    </w:p>
+    <w:p>
+      <w:pPr>
+        <w:rPr>
+          <w:lang w:val="en-GB"/>
+        </w:rPr>
+      </w:pPr>
+      <w:r>
+        <w:rPr>
+          <w:lang w:val="en-GB"/>
+        </w:rPr>
+        <w:t>SELECT P.ID</w:t>
+      </w:r>
+    </w:p>
+    <w:p>
+      <w:pPr>
+        <w:rPr>
+          <w:lang w:val="en-GB"/>
+        </w:rPr>
+      </w:pPr>
+      <w:r>
+        <w:rPr>
+          <w:lang w:val="en-GB"/>
+        </w:rPr>
+        <w:t xml:space="preserve">FROM PROFESORES P JOIN IMPARTIR I ON P.ID = </w:t>
+      </w:r>
+      <w:proofErr w:type="gramStart"/>
+      <w:r>
+        <w:rPr>
+          <w:lang w:val="en-GB"/>
+        </w:rPr>
+        <w:t>I.PROFESOR</w:t>
+      </w:r>
+      <w:proofErr w:type="gramEnd"/>
+    </w:p>
+    <w:p>
+      <w:pPr>
+        <w:rPr>
+          <w:lang w:val="en-GB"/>
+        </w:rPr>
+      </w:pPr>
+      <w:r>
+        <w:rPr>
+          <w:lang w:val="en-GB"/>
+        </w:rPr>
+        <w:t xml:space="preserve">WHERE </w:t>
+      </w:r>
+      <w:proofErr w:type="gramStart"/>
+      <w:r>
+        <w:rPr>
+          <w:lang w:val="en-GB"/>
+        </w:rPr>
+        <w:t>I.CARGA</w:t>
+      </w:r>
+      <w:proofErr w:type="gramEnd"/>
+      <w:r>
+        <w:rPr>
+          <w:lang w:val="en-GB"/>
+        </w:rPr>
+        <w:t>_CREDITOS &lt; 6.5 AND I.CURSO = '22/23'</w:t>
+      </w:r>
+    </w:p>
+    <w:p>
+      <w:pPr>
+        <w:rPr>
+          <w:lang w:val="en-GB"/>
+        </w:rPr>
+      </w:pPr>
+      <w:r>
+        <w:rPr>
+          <w:lang w:val="en-GB"/>
+        </w:rPr>
+        <w:t>GROUP BY P.ID</w:t>
+      </w:r>
+    </w:p>
+    <w:p>
+      <w:pPr>
+        <w:rPr>
+          <w:lang w:val="en-GB"/>
+        </w:rPr>
+      </w:pPr>
+      <w:r>
+        <w:rPr>
+          <w:lang w:val="en-GB"/>
+        </w:rPr>
+        <w:t>HAVING COUNT (*) &gt;= 2</w:t>
+      </w:r>
+    </w:p>
+    <w:p>
+      <w:pPr>
+        <w:rPr>
+          <w:lang w:val="en-GB"/>
+        </w:rPr>
+      </w:pPr>
+      <w:r>
+        <w:rPr>
+          <w:lang w:val="en-GB"/>
+        </w:rPr>
+        <w:t>;</w:t>
+      </w:r>
+    </w:p>
+    <w:p>
+      <w:pPr>
+        <w:rPr>
+          <w:b/>
+          <w:bCs/>
+          <w:u w:val="single"/>
+        </w:rPr>
+      </w:pPr>
+      <w:r>
+        <w:rPr>
+          <w:b/>
+          <w:bCs/>
+          <w:u w:val="single"/>
+        </w:rPr>
+        <w:t xml:space="preserve">EJERCICIO </w:t>
+      </w:r>
+      <w:r>
+        <w:rPr>
+          <w:b/>
+          <w:bCs/>
+          <w:u w:val="single"/>
+        </w:rPr>
+        <w:t>1</w:t>
+      </w:r>
+      <w:r>
+        <w:rPr>
+          <w:b/>
+          <w:bCs/>
+          <w:u w:val="single"/>
+        </w:rPr>
+        <w:t>7</w:t>
+      </w:r>
+    </w:p>
+    <w:p>
+      <w:pPr>
+        <w:rPr>
+          <w:lang w:val="en-GB"/>
+        </w:rPr>
+      </w:pPr>
+      <w:r>
+        <w:rPr>
+          <w:lang w:val="en-GB"/>
+        </w:rPr>
+        <w:t>SELECT NOMBRE</w:t>
+      </w:r>
+    </w:p>
+    <w:p>
+      <w:pPr>
+        <w:rPr>
+          <w:lang w:val="en-GB"/>
+        </w:rPr>
+      </w:pPr>
+      <w:r>
+        <w:rPr>
+          <w:lang w:val="en-GB"/>
+        </w:rPr>
+        <w:t>FROM ASIGNATURA</w:t>
+      </w:r>
+    </w:p>
+    <w:p>
+      <w:pPr>
+        <w:rPr>
+          <w:lang w:val="en-GB"/>
+        </w:rPr>
+      </w:pPr>
+      <w:r>
+        <w:rPr>
+          <w:lang w:val="en-GB"/>
+        </w:rPr>
+        <w:t>WHERE CODIGO NOT IN (</w:t>
+      </w:r>
+    </w:p>
+    <w:p>
+      <w:pPr>
+        <w:rPr>
+          <w:lang w:val="en-GB"/>
+        </w:rPr>
+      </w:pPr>
+    </w:p>
+    <w:p>
+      <w:pPr>
+        <w:rPr>
+          <w:lang w:val="en-GB"/>
+        </w:rPr>
+      </w:pPr>
+      <w:r>
+        <w:rPr>
+          <w:lang w:val="en-GB"/>
+        </w:rPr>
+        <w:t>SELECT ASIGNATURA</w:t>
+      </w:r>
+    </w:p>
+    <w:p>
+      <w:pPr>
+        <w:rPr>
+          <w:lang w:val="en-GB"/>
+        </w:rPr>
+      </w:pPr>
+      <w:r>
+        <w:rPr>
+          <w:lang w:val="en-GB"/>
+        </w:rPr>
+        <w:t>FROM MATRICULAR</w:t>
+      </w:r>
+    </w:p>
+    <w:p>
+      <w:pPr>
+        <w:rPr>
+          <w:lang w:val="en-GB"/>
+        </w:rPr>
+      </w:pPr>
+      <w:r>
+        <w:rPr>
+          <w:lang w:val="en-GB"/>
+        </w:rPr>
+        <w:t>WHERE UPPER(CALIFICACION) IN</w:t>
+      </w:r>
+    </w:p>
+    <w:p>
+      <w:r>
+        <w:t>(</w:t>
+      </w:r>
+      <w:r>
+        <w:t>‘AP’, ‘NT’, ‘SB’, ‘MH’))</w:t>
+      </w:r>
+    </w:p>
+    <w:p>
+      <w:r>
+        <w:rPr>
+          <w:b/>
+          <w:bCs/>
+          <w:u w:val="single"/>
+        </w:rPr>
+        <w:t xml:space="preserve">EJERCICIO </w:t>
+      </w:r>
+      <w:r>
+        <w:rPr>
+          <w:b/>
+          <w:bCs/>
+          <w:u w:val="single"/>
+        </w:rPr>
+        <w:t>1</w:t>
+      </w:r>
+      <w:r>
+        <w:rPr>
+          <w:b/>
+          <w:bCs/>
+          <w:u w:val="single"/>
+        </w:rPr>
+        <w:t>8</w:t>
+      </w:r>
+    </w:p>
+    <w:p>
+      <w:pPr>
+        <w:rPr>
+          <w:lang w:val="en-GB"/>
+        </w:rPr>
+      </w:pPr>
+      <w:r>
+        <w:rPr>
+          <w:lang w:val="en-GB"/>
+        </w:rPr>
+        <w:t xml:space="preserve">SELECT DISTINCT </w:t>
+      </w:r>
+      <w:proofErr w:type="gramStart"/>
+      <w:r>
+        <w:rPr>
+          <w:lang w:val="en-GB"/>
+        </w:rPr>
+        <w:t>D.NOMBRE</w:t>
+      </w:r>
+      <w:proofErr w:type="gramEnd"/>
+    </w:p>
+    <w:p>
+      <w:pPr>
+        <w:rPr>
+          <w:lang w:val="en-GB"/>
+        </w:rPr>
+      </w:pPr>
+      <w:r>
+        <w:rPr>
+          <w:lang w:val="en-GB"/>
+        </w:rPr>
+        <w:t xml:space="preserve">FROM DEPARTAMENTOS D JOIN ASIGNATURAS A ON </w:t>
+      </w:r>
+      <w:proofErr w:type="gramStart"/>
+      <w:r>
+        <w:rPr>
+          <w:lang w:val="en-GB"/>
+        </w:rPr>
+        <w:t>D.CODIGO</w:t>
+      </w:r>
+      <w:proofErr w:type="gramEnd"/>
+      <w:r>
+        <w:rPr>
+          <w:lang w:val="en-GB"/>
+        </w:rPr>
+        <w:t xml:space="preserve"> = A.DEPARTAMENTO</w:t>
+      </w:r>
+    </w:p>
+    <w:p>
+      <w:pPr>
+        <w:rPr>
+          <w:lang w:val="en-GB"/>
+        </w:rPr>
+      </w:pPr>
+      <w:r>
+        <w:rPr>
+          <w:lang w:val="en-GB"/>
+        </w:rPr>
+        <w:t xml:space="preserve">WHERE </w:t>
+      </w:r>
+      <w:proofErr w:type="gramStart"/>
+      <w:r>
+        <w:rPr>
+          <w:lang w:val="en-GB"/>
+        </w:rPr>
+        <w:t>D.CODIGO</w:t>
+      </w:r>
+      <w:proofErr w:type="gramEnd"/>
+      <w:r>
+        <w:rPr>
+          <w:lang w:val="en-GB"/>
+        </w:rPr>
+        <w:t xml:space="preserve"> NOT IN (</w:t>
+      </w:r>
+    </w:p>
+    <w:p>
+      <w:r>
+        <w:rPr>
+          <w:lang w:val="en-GB"/>
+        </w:rPr>
+        <w:t xml:space="preserve">    </w:t>
+      </w:r>
+      <w:r>
+        <w:t>SELECT D.CODIGO</w:t>
+      </w:r>
+    </w:p>
+    <w:p>
+      <w:r>
+        <w:t xml:space="preserve">    FROM DEPARTAMENTOS D JOIN ASIGNATURAS A ON D.CODIGO = A.DEPARTAMENTO</w:t>
+      </w:r>
+    </w:p>
+    <w:p>
+      <w:r>
+        <w:t xml:space="preserve">    WHERE A.CREDITOS &gt; 6</w:t>
+      </w:r>
+    </w:p>
+    <w:p>
+      <w:r>
+        <w:t>);</w:t>
+      </w:r>
+    </w:p>
     <w:p/>
-    <w:p>
-      <w:r>
-        <w:t>SELECT MAX(SUM(CARGA_CREDITOS))</w:t>
-      </w:r>
-    </w:p>
-    <w:p>
-      <w:pPr>
-        <w:rPr>
-          <w:lang w:val="en-GB"/>
-        </w:rPr>
-      </w:pPr>
-      <w:r>
-        <w:rPr>
-          <w:lang w:val="en-GB"/>
-        </w:rPr>
-        <w:t>FROM IMPARTIR</w:t>
-      </w:r>
-    </w:p>
-    <w:p>
-      <w:pPr>
-        <w:rPr>
-          <w:lang w:val="en-GB"/>
-        </w:rPr>
-      </w:pPr>
-      <w:r>
-        <w:rPr>
-          <w:lang w:val="en-GB"/>
-        </w:rPr>
-        <w:t>GROUP BY PROFESOR</w:t>
-      </w:r>
+    <w:p/>
+    <w:p>
+      <w:r>
+        <w:rPr>
+          <w:b/>
+          <w:bCs/>
+          <w:u w:val="single"/>
+        </w:rPr>
+        <w:lastRenderedPageBreak/>
+        <w:t xml:space="preserve">EJERCICIO </w:t>
+      </w:r>
+      <w:r>
+        <w:rPr>
+          <w:b/>
+          <w:bCs/>
+          <w:u w:val="single"/>
+        </w:rPr>
+        <w:t>1</w:t>
+      </w:r>
+      <w:r>
+        <w:rPr>
+          <w:b/>
+          <w:bCs/>
+          <w:u w:val="single"/>
+        </w:rPr>
+        <w:t>9</w:t>
+      </w:r>
+    </w:p>
+    <w:p>
+      <w:r>
+        <w:t>SELECT DISTINCT P.NOMBRE, P.APELLIDO1, P.APELLIDO2</w:t>
+      </w:r>
+    </w:p>
+    <w:p>
+      <w:pPr>
+        <w:rPr>
+          <w:lang w:val="en-GB"/>
+        </w:rPr>
+      </w:pPr>
+      <w:r>
+        <w:rPr>
+          <w:lang w:val="en-GB"/>
+        </w:rPr>
+        <w:t xml:space="preserve">FROM ASIGNATURAS ASG JOIN IMPARTIR I ON ASG.CODIGO = </w:t>
+      </w:r>
+      <w:proofErr w:type="gramStart"/>
+      <w:r>
+        <w:rPr>
+          <w:lang w:val="en-GB"/>
+        </w:rPr>
+        <w:t>I.ASIGNATURA</w:t>
+      </w:r>
+      <w:proofErr w:type="gramEnd"/>
+    </w:p>
+    <w:p>
+      <w:pPr>
+        <w:rPr>
+          <w:lang w:val="en-GB"/>
+        </w:rPr>
+      </w:pPr>
+      <w:r>
+        <w:rPr>
+          <w:lang w:val="en-GB"/>
+        </w:rPr>
+        <w:t xml:space="preserve">JOIN PROFESORES P ON P.ID = </w:t>
+      </w:r>
+      <w:proofErr w:type="gramStart"/>
+      <w:r>
+        <w:rPr>
+          <w:lang w:val="en-GB"/>
+        </w:rPr>
+        <w:t>I.PROFESOR</w:t>
+      </w:r>
+      <w:proofErr w:type="gramEnd"/>
+    </w:p>
+    <w:p>
+      <w:pPr>
+        <w:rPr>
+          <w:lang w:val="en-GB"/>
+        </w:rPr>
+      </w:pPr>
+      <w:r>
+        <w:rPr>
+          <w:lang w:val="en-GB"/>
+        </w:rPr>
+        <w:t xml:space="preserve">WHERE </w:t>
+      </w:r>
+      <w:proofErr w:type="gramStart"/>
+      <w:r>
+        <w:rPr>
+          <w:lang w:val="en-GB"/>
+        </w:rPr>
+        <w:t>UPPER(</w:t>
+      </w:r>
+      <w:proofErr w:type="gramEnd"/>
+      <w:r>
+        <w:rPr>
+          <w:lang w:val="en-GB"/>
+        </w:rPr>
+        <w:t>ASG.CARACTER) = 'OP' AND (I.ASIGNATURA, I.GRUPO, I.CURSO) NOT IN(</w:t>
+      </w:r>
+    </w:p>
+    <w:p>
+      <w:r>
+        <w:rPr>
+          <w:lang w:val="en-GB"/>
+        </w:rPr>
+        <w:t xml:space="preserve">    </w:t>
+      </w:r>
+      <w:r>
+        <w:t>SELECT M.ASIGNATURA, M.GRUPO, M.CURSO</w:t>
+      </w:r>
+    </w:p>
+    <w:p>
+      <w:pPr>
+        <w:rPr>
+          <w:lang w:val="en-GB"/>
+        </w:rPr>
+      </w:pPr>
+      <w:r>
+        <w:t xml:space="preserve">    </w:t>
+      </w:r>
+      <w:r>
+        <w:rPr>
+          <w:lang w:val="en-GB"/>
+        </w:rPr>
+        <w:t>FROM MATRICULAR M</w:t>
+      </w:r>
+    </w:p>
+    <w:p>
+      <w:pPr>
+        <w:rPr>
+          <w:lang w:val="en-GB"/>
+        </w:rPr>
+      </w:pPr>
       <w:r>
         <w:rPr>
           <w:lang w:val="en-GB"/>
@@ -1147,11 +2255,31 @@
     <w:p>
       <w:pPr>
         <w:rPr>
-          <w:b/>
-          <w:bCs/>
-          <w:u w:val="single"/>
-        </w:rPr>
-      </w:pPr>
+          <w:lang w:val="en-GB"/>
+        </w:rPr>
+      </w:pPr>
+      <w:r>
+        <w:rPr>
+          <w:lang w:val="en-GB"/>
+        </w:rPr>
+        <w:t xml:space="preserve">ORDER BY </w:t>
+      </w:r>
+      <w:proofErr w:type="gramStart"/>
+      <w:r>
+        <w:rPr>
+          <w:lang w:val="en-GB"/>
+        </w:rPr>
+        <w:t>P.APELLIDO</w:t>
+      </w:r>
+      <w:proofErr w:type="gramEnd"/>
+      <w:r>
+        <w:rPr>
+          <w:lang w:val="en-GB"/>
+        </w:rPr>
+        <w:t>1;</w:t>
+      </w:r>
+    </w:p>
+    <w:p>
       <w:r>
         <w:rPr>
           <w:b/>
@@ -1166,55 +2294,851 @@
           <w:bCs/>
           <w:u w:val="single"/>
         </w:rPr>
-        <w:t>13</w:t>
-      </w:r>
-    </w:p>
-    <w:p>
-      <w:r>
-        <w:t>SELECT D.NOMBRE “departamento”</w:t>
-      </w:r>
-    </w:p>
-    <w:p>
-      <w:r>
-        <w:t>FROM DEPARTAMENTOS D, ASIGNATURA</w:t>
-      </w:r>
-      <w:r>
-        <w:t>S</w:t>
-      </w:r>
-      <w:r>
-        <w:t xml:space="preserve"> A</w:t>
-      </w:r>
-    </w:p>
-    <w:p>
-      <w:r>
-        <w:t>WHERE D.CODIGO = A.DEPARTAMENTO</w:t>
-      </w:r>
-    </w:p>
-    <w:p>
-      <w:pPr>
-        <w:rPr>
-          <w:lang w:val="en-GB"/>
-        </w:rPr>
-      </w:pPr>
-      <w:r>
-        <w:rPr>
-          <w:lang w:val="en-GB"/>
-        </w:rPr>
-        <w:t xml:space="preserve">GROUP BY </w:t>
-      </w:r>
-      <w:proofErr w:type="gramStart"/>
-      <w:r>
-        <w:rPr>
-          <w:lang w:val="en-GB"/>
-        </w:rPr>
-        <w:t>D.CODIGO</w:t>
-      </w:r>
-      <w:proofErr w:type="gramEnd"/>
-      <w:r>
-        <w:rPr>
-          <w:lang w:val="en-GB"/>
-        </w:rPr>
-        <w:t>, D.NOMBRE</w:t>
+        <w:t>20</w:t>
+      </w:r>
+    </w:p>
+    <w:p>
+      <w:r>
+        <w:t>SELECT P1.NOMBRE || ' ' || P1.APELLIDO1 || ' ' || P1.APELLIDO2 "Profesor 1",</w:t>
+      </w:r>
+    </w:p>
+    <w:p>
+      <w:r>
+        <w:t>P2.NOMBRE || ' ' || P2.APELLIDO1 || ' ' || P2.APELLIDO2 "Profesor 2"</w:t>
+      </w:r>
+    </w:p>
+    <w:p>
+      <w:pPr>
+        <w:rPr>
+          <w:lang w:val="en-GB"/>
+        </w:rPr>
+      </w:pPr>
+      <w:r>
+        <w:rPr>
+          <w:lang w:val="en-GB"/>
+        </w:rPr>
+        <w:t>FROM PROFESORES P1, PROFESORES P2</w:t>
+      </w:r>
+    </w:p>
+    <w:p>
+      <w:pPr>
+        <w:rPr>
+          <w:lang w:val="en-GB"/>
+        </w:rPr>
+      </w:pPr>
+      <w:r>
+        <w:rPr>
+          <w:lang w:val="en-GB"/>
+        </w:rPr>
+        <w:t>WHERE P1.ID &lt; P2.ID AND NOT EXISTS (</w:t>
+      </w:r>
+    </w:p>
+    <w:p>
+      <w:pPr>
+        <w:rPr>
+          <w:lang w:val="en-GB"/>
+        </w:rPr>
+      </w:pPr>
+      <w:r>
+        <w:rPr>
+          <w:lang w:val="en-GB"/>
+        </w:rPr>
+        <w:t xml:space="preserve">    SELECT M</w:t>
+      </w:r>
+      <w:proofErr w:type="gramStart"/>
+      <w:r>
+        <w:rPr>
+          <w:lang w:val="en-GB"/>
+        </w:rPr>
+        <w:t>1.ALUMNO</w:t>
+      </w:r>
+      <w:proofErr w:type="gramEnd"/>
+    </w:p>
+    <w:p>
+      <w:pPr>
+        <w:rPr>
+          <w:lang w:val="en-GB"/>
+        </w:rPr>
+      </w:pPr>
+      <w:r>
+        <w:rPr>
+          <w:lang w:val="en-GB"/>
+        </w:rPr>
+        <w:t xml:space="preserve">    FROM MATRICULAR M1 NATURAL JOIN IMPARTIR I1</w:t>
+      </w:r>
+    </w:p>
+    <w:p>
+      <w:pPr>
+        <w:rPr>
+          <w:lang w:val="en-GB"/>
+        </w:rPr>
+      </w:pPr>
+      <w:r>
+        <w:rPr>
+          <w:lang w:val="en-GB"/>
+        </w:rPr>
+        <w:t xml:space="preserve">    WHERE P1.ID = I</w:t>
+      </w:r>
+      <w:proofErr w:type="gramStart"/>
+      <w:r>
+        <w:rPr>
+          <w:lang w:val="en-GB"/>
+        </w:rPr>
+        <w:t>1.PROFESOR</w:t>
+      </w:r>
+      <w:proofErr w:type="gramEnd"/>
+    </w:p>
+    <w:p>
+      <w:pPr>
+        <w:rPr>
+          <w:lang w:val="en-GB"/>
+        </w:rPr>
+      </w:pPr>
+      <w:r>
+        <w:rPr>
+          <w:lang w:val="en-GB"/>
+        </w:rPr>
+        <w:t xml:space="preserve">    INTERSECT</w:t>
+      </w:r>
+    </w:p>
+    <w:p>
+      <w:pPr>
+        <w:rPr>
+          <w:lang w:val="en-GB"/>
+        </w:rPr>
+      </w:pPr>
+      <w:r>
+        <w:rPr>
+          <w:lang w:val="en-GB"/>
+        </w:rPr>
+        <w:t xml:space="preserve">    SELECT M</w:t>
+      </w:r>
+      <w:proofErr w:type="gramStart"/>
+      <w:r>
+        <w:rPr>
+          <w:lang w:val="en-GB"/>
+        </w:rPr>
+        <w:t>2.ALUMNO</w:t>
+      </w:r>
+      <w:proofErr w:type="gramEnd"/>
+    </w:p>
+    <w:p>
+      <w:pPr>
+        <w:rPr>
+          <w:lang w:val="en-GB"/>
+        </w:rPr>
+      </w:pPr>
+      <w:r>
+        <w:rPr>
+          <w:lang w:val="en-GB"/>
+        </w:rPr>
+        <w:t xml:space="preserve">    FROM MATRICULAR M2 NATURAL JOIN IMPARTIR I2</w:t>
+      </w:r>
+    </w:p>
+    <w:p>
+      <w:pPr>
+        <w:rPr>
+          <w:lang w:val="en-GB"/>
+        </w:rPr>
+      </w:pPr>
+      <w:r>
+        <w:rPr>
+          <w:lang w:val="en-GB"/>
+        </w:rPr>
+        <w:t xml:space="preserve">    WHERE P2.ID = I</w:t>
+      </w:r>
+      <w:proofErr w:type="gramStart"/>
+      <w:r>
+        <w:rPr>
+          <w:lang w:val="en-GB"/>
+        </w:rPr>
+        <w:t>2.PROFESOR</w:t>
+      </w:r>
+      <w:proofErr w:type="gramEnd"/>
+    </w:p>
+    <w:p>
+      <w:pPr>
+        <w:rPr>
+          <w:lang w:val="en-GB"/>
+        </w:rPr>
+      </w:pPr>
+      <w:r>
+        <w:rPr>
+          <w:lang w:val="en-GB"/>
+        </w:rPr>
+        <w:t>)</w:t>
+      </w:r>
+      <w:r>
+        <w:rPr>
+          <w:lang w:val="en-GB"/>
+        </w:rPr>
+        <w:t>;</w:t>
+      </w:r>
+    </w:p>
+    <w:p>
+      <w:pPr>
+        <w:rPr>
+          <w:b/>
+          <w:bCs/>
+          <w:u w:val="single"/>
+        </w:rPr>
+      </w:pPr>
+      <w:r>
+        <w:rPr>
+          <w:b/>
+          <w:bCs/>
+          <w:u w:val="single"/>
+        </w:rPr>
+        <w:t xml:space="preserve">EJERCICIO </w:t>
+      </w:r>
+      <w:r>
+        <w:rPr>
+          <w:b/>
+          <w:bCs/>
+          <w:u w:val="single"/>
+        </w:rPr>
+        <w:t>21</w:t>
+      </w:r>
+    </w:p>
+    <w:p>
+      <w:r>
+        <w:t>SELECT DISTINCT P1.NOMBRE || ‘ ‘ || P1.APEL</w:t>
+      </w:r>
+      <w:r>
+        <w:t xml:space="preserve">LIDO || ‘ ‘ || P1.APELLIDO2 “p1”, P2.NOMBRE || ‘ ‘ </w:t>
+      </w:r>
+      <w:r>
+        <w:t>|| P2.APELLIDO1 || ‘ ‘ || P2.APELLIDO2 “p2”</w:t>
+      </w:r>
+    </w:p>
+    <w:p>
+      <w:r>
+        <w:t>FROM PROFESORES P1, PROFESORES P2 // Es reflexiva, para evitar duplicados una clave //menor que la otra:</w:t>
+      </w:r>
+    </w:p>
+    <w:p>
+      <w:pPr>
+        <w:rPr>
+          <w:lang w:val="en-GB"/>
+        </w:rPr>
+      </w:pPr>
+      <w:r>
+        <w:rPr>
+          <w:lang w:val="en-GB"/>
+        </w:rPr>
+        <w:t xml:space="preserve">WHERE </w:t>
+      </w:r>
+      <w:r>
+        <w:rPr>
+          <w:lang w:val="en-GB"/>
+        </w:rPr>
+        <w:t xml:space="preserve">P1.ID &lt; P2.ID AND </w:t>
+      </w:r>
+      <w:r>
+        <w:rPr>
+          <w:lang w:val="en-GB"/>
+        </w:rPr>
+        <w:t>(P</w:t>
+      </w:r>
+      <w:proofErr w:type="gramStart"/>
+      <w:r>
+        <w:rPr>
+          <w:lang w:val="en-GB"/>
+        </w:rPr>
+        <w:t>1.CODIGO</w:t>
+      </w:r>
+      <w:proofErr w:type="gramEnd"/>
+      <w:r>
+        <w:rPr>
+          <w:lang w:val="en-GB"/>
+        </w:rPr>
+        <w:t>, P2.CODIGO) NOT IN(</w:t>
+      </w:r>
+    </w:p>
+    <w:p>
+      <w:pPr>
+        <w:rPr>
+          <w:lang w:val="en-GB"/>
+        </w:rPr>
+      </w:pPr>
+    </w:p>
+    <w:p>
+      <w:pPr>
+        <w:rPr>
+          <w:lang w:val="en-GB"/>
+        </w:rPr>
+      </w:pPr>
+      <w:r>
+        <w:rPr>
+          <w:lang w:val="en-GB"/>
+        </w:rPr>
+        <w:t>SELECT I</w:t>
+      </w:r>
+      <w:proofErr w:type="gramStart"/>
+      <w:r>
+        <w:rPr>
+          <w:lang w:val="en-GB"/>
+        </w:rPr>
+        <w:t>1.PROFESOR</w:t>
+      </w:r>
+      <w:proofErr w:type="gramEnd"/>
+      <w:r>
+        <w:rPr>
+          <w:lang w:val="en-GB"/>
+        </w:rPr>
+        <w:t>, I2.PROF</w:t>
+      </w:r>
+      <w:r>
+        <w:rPr>
+          <w:lang w:val="en-GB"/>
+        </w:rPr>
+        <w:t>ESOR</w:t>
+      </w:r>
+    </w:p>
+    <w:p>
+      <w:pPr>
+        <w:rPr>
+          <w:lang w:val="en-GB"/>
+        </w:rPr>
+      </w:pPr>
+      <w:r>
+        <w:rPr>
+          <w:lang w:val="en-GB"/>
+        </w:rPr>
+        <w:t>FROM IMPARTIR I1, IMPARTIR I2</w:t>
+      </w:r>
+    </w:p>
+    <w:p>
+      <w:pPr>
+        <w:rPr>
+          <w:lang w:val="en-GB"/>
+        </w:rPr>
+      </w:pPr>
+      <w:r>
+        <w:rPr>
+          <w:lang w:val="en-GB"/>
+        </w:rPr>
+        <w:t>WHERE I</w:t>
+      </w:r>
+      <w:proofErr w:type="gramStart"/>
+      <w:r>
+        <w:rPr>
+          <w:lang w:val="en-GB"/>
+        </w:rPr>
+        <w:t>1.ASIGNATURA</w:t>
+      </w:r>
+      <w:proofErr w:type="gramEnd"/>
+      <w:r>
+        <w:rPr>
+          <w:lang w:val="en-GB"/>
+        </w:rPr>
+        <w:t xml:space="preserve"> = I2.ASIGNATURA</w:t>
+      </w:r>
+      <w:r>
+        <w:rPr>
+          <w:lang w:val="en-GB"/>
+        </w:rPr>
+        <w:t>)</w:t>
+      </w:r>
+    </w:p>
+    <w:p>
+      <w:r>
+        <w:lastRenderedPageBreak/>
+        <w:t>-Otra forma:</w:t>
+      </w:r>
+      <w:r>
+        <w:br/>
+      </w:r>
+      <w:r>
+        <w:t>SELECT P1.NOMBRE || ' ' || P1.APELLIDO1 || ' ' || P1.APELLIDO2 "Profesor 1",</w:t>
+      </w:r>
+    </w:p>
+    <w:p>
+      <w:r>
+        <w:t>P2.NOMBRE || ' ' || P2.APELLIDO1 || ' ' || P2.APELLIDO2 "Profesor 2"</w:t>
+      </w:r>
+    </w:p>
+    <w:p>
+      <w:pPr>
+        <w:rPr>
+          <w:lang w:val="en-GB"/>
+        </w:rPr>
+      </w:pPr>
+      <w:r>
+        <w:rPr>
+          <w:lang w:val="en-GB"/>
+        </w:rPr>
+        <w:t>FROM PROFESORES P1, PROFESORES P2</w:t>
+      </w:r>
+    </w:p>
+    <w:p>
+      <w:pPr>
+        <w:rPr>
+          <w:lang w:val="en-GB"/>
+        </w:rPr>
+      </w:pPr>
+      <w:r>
+        <w:rPr>
+          <w:lang w:val="en-GB"/>
+        </w:rPr>
+        <w:t>WHERE P1.ID &lt; P2.ID AND NOT EXISTS (</w:t>
+      </w:r>
+    </w:p>
+    <w:p>
+      <w:pPr>
+        <w:rPr>
+          <w:lang w:val="en-GB"/>
+        </w:rPr>
+      </w:pPr>
+      <w:r>
+        <w:rPr>
+          <w:lang w:val="en-GB"/>
+        </w:rPr>
+        <w:t xml:space="preserve">    SELECT I</w:t>
+      </w:r>
+      <w:proofErr w:type="gramStart"/>
+      <w:r>
+        <w:rPr>
+          <w:lang w:val="en-GB"/>
+        </w:rPr>
+        <w:t>1.ASIGNATURA</w:t>
+      </w:r>
+      <w:proofErr w:type="gramEnd"/>
+    </w:p>
+    <w:p>
+      <w:pPr>
+        <w:rPr>
+          <w:lang w:val="en-GB"/>
+        </w:rPr>
+      </w:pPr>
+      <w:r>
+        <w:rPr>
+          <w:lang w:val="en-GB"/>
+        </w:rPr>
+        <w:t xml:space="preserve">    FROM IMPARTIR I1 </w:t>
+      </w:r>
+    </w:p>
+    <w:p>
+      <w:pPr>
+        <w:rPr>
+          <w:lang w:val="en-GB"/>
+        </w:rPr>
+      </w:pPr>
+      <w:r>
+        <w:rPr>
+          <w:lang w:val="en-GB"/>
+        </w:rPr>
+        <w:t xml:space="preserve">    WHERE P1.ID = I</w:t>
+      </w:r>
+      <w:proofErr w:type="gramStart"/>
+      <w:r>
+        <w:rPr>
+          <w:lang w:val="en-GB"/>
+        </w:rPr>
+        <w:t>1.PROFESOR</w:t>
+      </w:r>
+      <w:proofErr w:type="gramEnd"/>
+    </w:p>
+    <w:p>
+      <w:pPr>
+        <w:rPr>
+          <w:lang w:val="en-GB"/>
+        </w:rPr>
+      </w:pPr>
+      <w:r>
+        <w:rPr>
+          <w:lang w:val="en-GB"/>
+        </w:rPr>
+        <w:t xml:space="preserve">    INTERSECT</w:t>
+      </w:r>
+    </w:p>
+    <w:p>
+      <w:pPr>
+        <w:rPr>
+          <w:lang w:val="en-GB"/>
+        </w:rPr>
+      </w:pPr>
+      <w:r>
+        <w:rPr>
+          <w:lang w:val="en-GB"/>
+        </w:rPr>
+        <w:t xml:space="preserve">    SELECT I</w:t>
+      </w:r>
+      <w:proofErr w:type="gramStart"/>
+      <w:r>
+        <w:rPr>
+          <w:lang w:val="en-GB"/>
+        </w:rPr>
+        <w:t>2.ASIGNATURA</w:t>
+      </w:r>
+      <w:proofErr w:type="gramEnd"/>
+    </w:p>
+    <w:p>
+      <w:pPr>
+        <w:rPr>
+          <w:lang w:val="en-GB"/>
+        </w:rPr>
+      </w:pPr>
+      <w:r>
+        <w:rPr>
+          <w:lang w:val="en-GB"/>
+        </w:rPr>
+        <w:t xml:space="preserve">    FROM IMPARTIR I2</w:t>
+      </w:r>
+    </w:p>
+    <w:p>
+      <w:r>
+        <w:rPr>
+          <w:lang w:val="en-GB"/>
+        </w:rPr>
+        <w:t xml:space="preserve">    </w:t>
+      </w:r>
+      <w:r>
+        <w:t>WHERE P2.ID = I2.PROFESOR</w:t>
+      </w:r>
+    </w:p>
+    <w:p>
+      <w:r>
+        <w:t>);</w:t>
+      </w:r>
+    </w:p>
+    <w:p>
+      <w:r>
+        <w:rPr>
+          <w:b/>
+          <w:bCs/>
+          <w:u w:val="single"/>
+        </w:rPr>
+        <w:t>EJERCICIO 2</w:t>
+      </w:r>
+      <w:r>
+        <w:rPr>
+          <w:b/>
+          <w:bCs/>
+          <w:u w:val="single"/>
+        </w:rPr>
+        <w:t>2</w:t>
+      </w:r>
+    </w:p>
+    <w:p>
+      <w:r>
+        <w:t>SELECT ASG.NOMBRE</w:t>
+      </w:r>
+    </w:p>
+    <w:p>
+      <w:r>
+        <w:t>FROM ASIGNATURAS ASG</w:t>
+      </w:r>
+    </w:p>
+    <w:p>
+      <w:pPr>
+        <w:rPr>
+          <w:lang w:val="en-GB"/>
+        </w:rPr>
+      </w:pPr>
+      <w:r>
+        <w:rPr>
+          <w:lang w:val="en-GB"/>
+        </w:rPr>
+        <w:t xml:space="preserve">WHERE (ASG.CODIGO) NOT </w:t>
+      </w:r>
+      <w:proofErr w:type="gramStart"/>
+      <w:r>
+        <w:rPr>
+          <w:lang w:val="en-GB"/>
+        </w:rPr>
+        <w:t>IN(</w:t>
+      </w:r>
+      <w:proofErr w:type="gramEnd"/>
+    </w:p>
+    <w:p>
+      <w:pPr>
+        <w:rPr>
+          <w:lang w:val="en-GB"/>
+        </w:rPr>
+      </w:pPr>
+      <w:r>
+        <w:rPr>
+          <w:lang w:val="en-GB"/>
+        </w:rPr>
+        <w:t xml:space="preserve">    SELECT M</w:t>
+      </w:r>
+      <w:proofErr w:type="gramStart"/>
+      <w:r>
+        <w:rPr>
+          <w:lang w:val="en-GB"/>
+        </w:rPr>
+        <w:t>1.ASIGNATURA</w:t>
+      </w:r>
+      <w:proofErr w:type="gramEnd"/>
+    </w:p>
+    <w:p>
+      <w:pPr>
+        <w:rPr>
+          <w:lang w:val="en-GB"/>
+        </w:rPr>
+      </w:pPr>
+      <w:r>
+        <w:rPr>
+          <w:lang w:val="en-GB"/>
+        </w:rPr>
+        <w:t xml:space="preserve">    FROM MATRICULAR M1 JOIN ALUMNOS A1 ON M</w:t>
+      </w:r>
+      <w:proofErr w:type="gramStart"/>
+      <w:r>
+        <w:rPr>
+          <w:lang w:val="en-GB"/>
+        </w:rPr>
+        <w:t>1.ALUMNO</w:t>
+      </w:r>
+      <w:proofErr w:type="gramEnd"/>
+      <w:r>
+        <w:rPr>
+          <w:lang w:val="en-GB"/>
+        </w:rPr>
+        <w:t xml:space="preserve"> = A1.DNI</w:t>
+      </w:r>
+    </w:p>
+    <w:p>
+      <w:pPr>
+        <w:rPr>
+          <w:lang w:val="en-GB"/>
+        </w:rPr>
+      </w:pPr>
+      <w:r>
+        <w:rPr>
+          <w:lang w:val="en-GB"/>
+        </w:rPr>
+        <w:t xml:space="preserve">    JOIN MATRICULAR M2 ON M</w:t>
+      </w:r>
+      <w:proofErr w:type="gramStart"/>
+      <w:r>
+        <w:rPr>
+          <w:lang w:val="en-GB"/>
+        </w:rPr>
+        <w:t>1.ASIGNATURA</w:t>
+      </w:r>
+      <w:proofErr w:type="gramEnd"/>
+      <w:r>
+        <w:rPr>
+          <w:lang w:val="en-GB"/>
+        </w:rPr>
+        <w:t xml:space="preserve"> = M2.ASIGNATURA</w:t>
+      </w:r>
+    </w:p>
+    <w:p>
+      <w:r>
+        <w:rPr>
+          <w:lang w:val="en-GB"/>
+        </w:rPr>
+        <w:t xml:space="preserve">    </w:t>
+      </w:r>
+      <w:r>
+        <w:t>JOIN ALUMNOS A2 ON M2.ALUMNO = A2.DNI</w:t>
+      </w:r>
+    </w:p>
+    <w:p>
+      <w:pPr>
+        <w:rPr>
+          <w:lang w:val="en-GB"/>
+        </w:rPr>
+      </w:pPr>
+      <w:r>
+        <w:t xml:space="preserve">    </w:t>
+      </w:r>
+      <w:r>
+        <w:rPr>
+          <w:lang w:val="en-GB"/>
+        </w:rPr>
+        <w:t>WHERE A1.DNI &lt; A2.DNI AND A</w:t>
+      </w:r>
+      <w:proofErr w:type="gramStart"/>
+      <w:r>
+        <w:rPr>
+          <w:lang w:val="en-GB"/>
+        </w:rPr>
+        <w:t>1.CMUN</w:t>
+      </w:r>
+      <w:proofErr w:type="gramEnd"/>
+      <w:r>
+        <w:rPr>
+          <w:lang w:val="en-GB"/>
+        </w:rPr>
+        <w:t xml:space="preserve"> = A2.CMUN</w:t>
+      </w:r>
+    </w:p>
+    <w:p>
+      <w:r>
+        <w:t>);</w:t>
+      </w:r>
+    </w:p>
+    <w:p>
+      <w:r>
+        <w:t>-Otra forma:</w:t>
+      </w:r>
+      <w:r>
+        <w:br/>
+      </w:r>
+      <w:r>
+        <w:t xml:space="preserve">SELECT NOMBRE </w:t>
+      </w:r>
+    </w:p>
+    <w:p>
+      <w:r>
+        <w:t xml:space="preserve">FROM ASIGNATURAS </w:t>
+      </w:r>
+    </w:p>
+    <w:p>
+      <w:pPr>
+        <w:rPr>
+          <w:lang w:val="en-GB"/>
+        </w:rPr>
+      </w:pPr>
+      <w:r>
+        <w:rPr>
+          <w:lang w:val="en-GB"/>
+        </w:rPr>
+        <w:t>WHERE CODIGO NOT IN (</w:t>
+      </w:r>
+    </w:p>
+    <w:p>
+      <w:pPr>
+        <w:rPr>
+          <w:lang w:val="en-GB"/>
+        </w:rPr>
+      </w:pPr>
+      <w:r>
+        <w:rPr>
+          <w:lang w:val="en-GB"/>
+        </w:rPr>
+        <w:t xml:space="preserve">    SELECT DISTINCT </w:t>
+      </w:r>
+      <w:proofErr w:type="gramStart"/>
+      <w:r>
+        <w:rPr>
+          <w:lang w:val="en-GB"/>
+        </w:rPr>
+        <w:t>M.ASIGNATURA</w:t>
+      </w:r>
+      <w:proofErr w:type="gramEnd"/>
+    </w:p>
+    <w:p>
+      <w:r>
+        <w:rPr>
+          <w:lang w:val="en-GB"/>
+        </w:rPr>
+        <w:t xml:space="preserve">    </w:t>
+      </w:r>
+      <w:r>
+        <w:t>FROM MATRICULAR M, ALUMNOS A</w:t>
+      </w:r>
+    </w:p>
+    <w:p>
+      <w:pPr>
+        <w:rPr>
+          <w:lang w:val="en-GB"/>
+        </w:rPr>
+      </w:pPr>
+      <w:r>
+        <w:t xml:space="preserve">    </w:t>
+      </w:r>
+      <w:r>
+        <w:rPr>
+          <w:lang w:val="en-GB"/>
+        </w:rPr>
+        <w:t>WHERE M.ALUMNO = A.DNI</w:t>
+      </w:r>
+    </w:p>
+    <w:p>
+      <w:pPr>
+        <w:rPr>
+          <w:lang w:val="en-GB"/>
+        </w:rPr>
+      </w:pPr>
+      <w:r>
+        <w:rPr>
+          <w:lang w:val="en-GB"/>
+        </w:rPr>
+        <w:t xml:space="preserve">    GROUP BY </w:t>
+      </w:r>
+      <w:proofErr w:type="gramStart"/>
+      <w:r>
+        <w:rPr>
+          <w:lang w:val="en-GB"/>
+        </w:rPr>
+        <w:t>A.CMUN</w:t>
+      </w:r>
+      <w:proofErr w:type="gramEnd"/>
+      <w:r>
+        <w:rPr>
+          <w:lang w:val="en-GB"/>
+        </w:rPr>
+        <w:t>, M.ASIGNATURA</w:t>
+      </w:r>
+    </w:p>
+    <w:p>
+      <w:r>
+        <w:rPr>
+          <w:lang w:val="en-GB"/>
+        </w:rPr>
+        <w:t xml:space="preserve">    </w:t>
+      </w:r>
+      <w:r>
+        <w:t>HAVING COUNT(*)&gt;1</w:t>
+      </w:r>
+    </w:p>
+    <w:p>
+      <w:r>
+        <w:lastRenderedPageBreak/>
+        <w:t>);</w:t>
+      </w:r>
+    </w:p>
+    <w:p>
+      <w:pPr>
+        <w:rPr>
+          <w:b/>
+          <w:bCs/>
+          <w:u w:val="single"/>
+        </w:rPr>
+      </w:pPr>
+      <w:r>
+        <w:rPr>
+          <w:b/>
+          <w:bCs/>
+          <w:u w:val="single"/>
+        </w:rPr>
+        <w:t>EJERCICIO 2</w:t>
+      </w:r>
+      <w:r>
+        <w:rPr>
+          <w:b/>
+          <w:bCs/>
+          <w:u w:val="single"/>
+        </w:rPr>
+        <w:t>4</w:t>
+      </w:r>
+    </w:p>
+    <w:p>
+      <w:r>
+        <w:t>SELECT</w:t>
+      </w:r>
+    </w:p>
+    <w:p>
+      <w:r>
+        <w:t>FROM ALUMNOS JOIN MATRICULAR ON (DNI=ALUMNO)</w:t>
+      </w:r>
+    </w:p>
+    <w:p>
+      <w:pPr>
+        <w:rPr>
+          <w:lang w:val="en-GB"/>
+        </w:rPr>
+      </w:pPr>
+      <w:r>
+        <w:rPr>
+          <w:lang w:val="en-GB"/>
+        </w:rPr>
+        <w:t>GROUP BY ALUMNOS.DNI</w:t>
       </w:r>
     </w:p>
     <w:p>
@@ -1241,421 +3165,6 @@
         <w:rPr>
           <w:lang w:val="en-GB"/>
         </w:rPr>
-        <w:t>*) &gt;= ALL (</w:t>
-      </w:r>
-    </w:p>
-    <w:p>
-      <w:pPr>
-        <w:rPr>
-          <w:lang w:val="en-GB"/>
-        </w:rPr>
-      </w:pPr>
-    </w:p>
-    <w:p>
-      <w:pPr>
-        <w:rPr>
-          <w:lang w:val="en-GB"/>
-        </w:rPr>
-      </w:pPr>
-      <w:r>
-        <w:rPr>
-          <w:lang w:val="en-GB"/>
-        </w:rPr>
-        <w:t xml:space="preserve">SELECT </w:t>
-      </w:r>
-      <w:r>
-        <w:rPr>
-          <w:lang w:val="en-GB"/>
-        </w:rPr>
-        <w:t>COUNT (*)</w:t>
-      </w:r>
-    </w:p>
-    <w:p>
-      <w:r>
-        <w:t>FROM DEPA</w:t>
-      </w:r>
-      <w:r>
-        <w:t>RTAMENTOS D, ASIGNATURAS A</w:t>
-      </w:r>
-    </w:p>
-    <w:p>
-      <w:r>
-        <w:t>WHERE D.CODIGO</w:t>
-      </w:r>
-      <w:r>
-        <w:t xml:space="preserve"> = A.DEPARTAMENTO</w:t>
-      </w:r>
-    </w:p>
-    <w:p>
-      <w:r>
-        <w:t>GROUP BY D.CODIGO)</w:t>
-      </w:r>
-    </w:p>
-    <w:p/>
-    <w:p>
-      <w:pPr>
-        <w:rPr>
-          <w:b/>
-          <w:bCs/>
-          <w:u w:val="single"/>
-        </w:rPr>
-      </w:pPr>
-      <w:r>
-        <w:rPr>
-          <w:b/>
-          <w:bCs/>
-          <w:u w:val="single"/>
-        </w:rPr>
-        <w:t xml:space="preserve">EJERCICIO </w:t>
-      </w:r>
-      <w:r>
-        <w:rPr>
-          <w:b/>
-          <w:bCs/>
-          <w:u w:val="single"/>
-        </w:rPr>
-        <w:t>1</w:t>
-      </w:r>
-      <w:r>
-        <w:rPr>
-          <w:b/>
-          <w:bCs/>
-          <w:u w:val="single"/>
-        </w:rPr>
-        <w:t>7</w:t>
-      </w:r>
-    </w:p>
-    <w:p>
-      <w:pPr>
-        <w:rPr>
-          <w:lang w:val="en-GB"/>
-        </w:rPr>
-      </w:pPr>
-      <w:r>
-        <w:rPr>
-          <w:lang w:val="en-GB"/>
-        </w:rPr>
-        <w:t>SELECT NOMBRE</w:t>
-      </w:r>
-    </w:p>
-    <w:p>
-      <w:pPr>
-        <w:rPr>
-          <w:lang w:val="en-GB"/>
-        </w:rPr>
-      </w:pPr>
-      <w:r>
-        <w:rPr>
-          <w:lang w:val="en-GB"/>
-        </w:rPr>
-        <w:t>FROM ASIGNATURA</w:t>
-      </w:r>
-    </w:p>
-    <w:p>
-      <w:pPr>
-        <w:rPr>
-          <w:lang w:val="en-GB"/>
-        </w:rPr>
-      </w:pPr>
-      <w:r>
-        <w:rPr>
-          <w:lang w:val="en-GB"/>
-        </w:rPr>
-        <w:t>WHERE CODIGO NOT IN (</w:t>
-      </w:r>
-    </w:p>
-    <w:p>
-      <w:pPr>
-        <w:rPr>
-          <w:lang w:val="en-GB"/>
-        </w:rPr>
-      </w:pPr>
-    </w:p>
-    <w:p>
-      <w:pPr>
-        <w:rPr>
-          <w:lang w:val="en-GB"/>
-        </w:rPr>
-      </w:pPr>
-      <w:r>
-        <w:rPr>
-          <w:lang w:val="en-GB"/>
-        </w:rPr>
-        <w:t>SELECT ASIGNATURA</w:t>
-      </w:r>
-    </w:p>
-    <w:p>
-      <w:pPr>
-        <w:rPr>
-          <w:lang w:val="en-GB"/>
-        </w:rPr>
-      </w:pPr>
-      <w:r>
-        <w:rPr>
-          <w:lang w:val="en-GB"/>
-        </w:rPr>
-        <w:t>FROM MATRICULAR</w:t>
-      </w:r>
-    </w:p>
-    <w:p>
-      <w:pPr>
-        <w:rPr>
-          <w:lang w:val="en-GB"/>
-        </w:rPr>
-      </w:pPr>
-      <w:r>
-        <w:rPr>
-          <w:lang w:val="en-GB"/>
-        </w:rPr>
-        <w:t>WHERE UPPER(CALIFICACION) IN</w:t>
-      </w:r>
-    </w:p>
-    <w:p>
-      <w:r>
-        <w:t>(</w:t>
-      </w:r>
-      <w:r>
-        <w:t>‘AP’, ‘NT’, ‘SB’, ‘MH’))</w:t>
-      </w:r>
-    </w:p>
-    <w:p>
-      <w:pPr>
-        <w:rPr>
-          <w:b/>
-          <w:bCs/>
-          <w:u w:val="single"/>
-        </w:rPr>
-      </w:pPr>
-      <w:r>
-        <w:rPr>
-          <w:b/>
-          <w:bCs/>
-          <w:u w:val="single"/>
-        </w:rPr>
-        <w:t xml:space="preserve">EJERCICIO </w:t>
-      </w:r>
-      <w:r>
-        <w:rPr>
-          <w:b/>
-          <w:bCs/>
-          <w:u w:val="single"/>
-        </w:rPr>
-        <w:t>21</w:t>
-      </w:r>
-    </w:p>
-    <w:p>
-      <w:r>
-        <w:t>SELECT DISTINCT P1.NOMBRE || ‘ ‘ || P1.APEL</w:t>
-      </w:r>
-      <w:r>
-        <w:t xml:space="preserve">LIDO || ‘ ‘ || P1.APELLIDO2 “p1”, P2.NOMBRE || ‘ ‘ </w:t>
-      </w:r>
-      <w:r>
-        <w:t>|| P2.APELLIDO1 || ‘ ‘ || P2.APELLIDO2 “p2”</w:t>
-      </w:r>
-    </w:p>
-    <w:p>
-      <w:r>
-        <w:t>FROM PROFESORES P1, PROFESORES P2 // Es reflexiva, para evitar duplicados una clave //menor que la otra:</w:t>
-      </w:r>
-    </w:p>
-    <w:p>
-      <w:pPr>
-        <w:rPr>
-          <w:lang w:val="en-GB"/>
-        </w:rPr>
-      </w:pPr>
-      <w:r>
-        <w:rPr>
-          <w:lang w:val="en-GB"/>
-        </w:rPr>
-        <w:t xml:space="preserve">WHERE </w:t>
-      </w:r>
-      <w:r>
-        <w:rPr>
-          <w:lang w:val="en-GB"/>
-        </w:rPr>
-        <w:t xml:space="preserve">P1.ID &lt; P2.ID AND </w:t>
-      </w:r>
-      <w:r>
-        <w:rPr>
-          <w:lang w:val="en-GB"/>
-        </w:rPr>
-        <w:t>(P</w:t>
-      </w:r>
-      <w:proofErr w:type="gramStart"/>
-      <w:r>
-        <w:rPr>
-          <w:lang w:val="en-GB"/>
-        </w:rPr>
-        <w:t>1.CODIGO</w:t>
-      </w:r>
-      <w:proofErr w:type="gramEnd"/>
-      <w:r>
-        <w:rPr>
-          <w:lang w:val="en-GB"/>
-        </w:rPr>
-        <w:t>, P2.CODIGO) NOT IN(</w:t>
-      </w:r>
-    </w:p>
-    <w:p>
-      <w:pPr>
-        <w:rPr>
-          <w:lang w:val="en-GB"/>
-        </w:rPr>
-      </w:pPr>
-    </w:p>
-    <w:p>
-      <w:pPr>
-        <w:rPr>
-          <w:lang w:val="en-GB"/>
-        </w:rPr>
-      </w:pPr>
-      <w:r>
-        <w:rPr>
-          <w:lang w:val="en-GB"/>
-        </w:rPr>
-        <w:t>SELECT I</w:t>
-      </w:r>
-      <w:proofErr w:type="gramStart"/>
-      <w:r>
-        <w:rPr>
-          <w:lang w:val="en-GB"/>
-        </w:rPr>
-        <w:t>1.PROFESOR</w:t>
-      </w:r>
-      <w:proofErr w:type="gramEnd"/>
-      <w:r>
-        <w:rPr>
-          <w:lang w:val="en-GB"/>
-        </w:rPr>
-        <w:t>, I2.PROF</w:t>
-      </w:r>
-      <w:r>
-        <w:rPr>
-          <w:lang w:val="en-GB"/>
-        </w:rPr>
-        <w:t>ESOR</w:t>
-      </w:r>
-    </w:p>
-    <w:p>
-      <w:pPr>
-        <w:rPr>
-          <w:lang w:val="en-GB"/>
-        </w:rPr>
-      </w:pPr>
-      <w:r>
-        <w:rPr>
-          <w:lang w:val="en-GB"/>
-        </w:rPr>
-        <w:t>FROM IMPARTIR I1, IMPARTIR I2</w:t>
-      </w:r>
-    </w:p>
-    <w:p>
-      <w:pPr>
-        <w:rPr>
-          <w:lang w:val="en-GB"/>
-        </w:rPr>
-      </w:pPr>
-      <w:r>
-        <w:rPr>
-          <w:lang w:val="en-GB"/>
-        </w:rPr>
-        <w:t>WHERE I</w:t>
-      </w:r>
-      <w:proofErr w:type="gramStart"/>
-      <w:r>
-        <w:rPr>
-          <w:lang w:val="en-GB"/>
-        </w:rPr>
-        <w:t>1.ASIGNATURA</w:t>
-      </w:r>
-      <w:proofErr w:type="gramEnd"/>
-      <w:r>
-        <w:rPr>
-          <w:lang w:val="en-GB"/>
-        </w:rPr>
-        <w:t xml:space="preserve"> = I2.ASIGNATURA</w:t>
-      </w:r>
-      <w:r>
-        <w:rPr>
-          <w:lang w:val="en-GB"/>
-        </w:rPr>
-        <w:t>)</w:t>
-      </w:r>
-    </w:p>
-    <w:p>
-      <w:pPr>
-        <w:rPr>
-          <w:b/>
-          <w:bCs/>
-          <w:u w:val="single"/>
-        </w:rPr>
-      </w:pPr>
-      <w:r>
-        <w:rPr>
-          <w:b/>
-          <w:bCs/>
-          <w:u w:val="single"/>
-        </w:rPr>
-        <w:t>EJERCICIO 2</w:t>
-      </w:r>
-      <w:r>
-        <w:rPr>
-          <w:b/>
-          <w:bCs/>
-          <w:u w:val="single"/>
-        </w:rPr>
-        <w:t>4</w:t>
-      </w:r>
-    </w:p>
-    <w:p>
-      <w:r>
-        <w:t>SELECT</w:t>
-      </w:r>
-    </w:p>
-    <w:p>
-      <w:r>
-        <w:t>FROM ALUMNOS JOIN MATRICULAR ON (DNI=ALUMNO)</w:t>
-      </w:r>
-    </w:p>
-    <w:p>
-      <w:pPr>
-        <w:rPr>
-          <w:lang w:val="en-GB"/>
-        </w:rPr>
-      </w:pPr>
-      <w:r>
-        <w:rPr>
-          <w:lang w:val="en-GB"/>
-        </w:rPr>
-        <w:t>GROUP BY ALUMNOS.DNI</w:t>
-      </w:r>
-    </w:p>
-    <w:p>
-      <w:pPr>
-        <w:rPr>
-          <w:lang w:val="en-GB"/>
-        </w:rPr>
-      </w:pPr>
-      <w:r>
-        <w:rPr>
-          <w:lang w:val="en-GB"/>
-        </w:rPr>
-        <w:t xml:space="preserve">HAVING </w:t>
-      </w:r>
-      <w:proofErr w:type="gramStart"/>
-      <w:r>
-        <w:rPr>
-          <w:lang w:val="en-GB"/>
-        </w:rPr>
-        <w:t>COUNT(</w:t>
-      </w:r>
-      <w:proofErr w:type="gramEnd"/>
-      <w:r>
-        <w:rPr>
-          <w:lang w:val="en-GB"/>
-        </w:rPr>
         <w:t>DISTINCT ASIGNATURA) &gt; 2 AND ALUMNOS.DNI NOT IN (</w:t>
       </w:r>
     </w:p>
@@ -1667,33 +3176,86 @@
       </w:pPr>
     </w:p>
     <w:p>
-      <w:r>
+      <w:pPr>
+        <w:rPr>
+          <w:lang w:val="en-GB"/>
+        </w:rPr>
+      </w:pPr>
+      <w:r>
+        <w:rPr>
+          <w:lang w:val="en-GB"/>
+        </w:rPr>
         <w:t>SELECT ALUMNOS.DNI</w:t>
       </w:r>
     </w:p>
     <w:p>
-      <w:r>
+      <w:pPr>
+        <w:rPr>
+          <w:lang w:val="en-GB"/>
+        </w:rPr>
+      </w:pPr>
+      <w:r>
+        <w:rPr>
+          <w:lang w:val="en-GB"/>
+        </w:rPr>
         <w:t>FROM ALUMNOS</w:t>
       </w:r>
     </w:p>
     <w:p>
-      <w:r>
+      <w:pPr>
+        <w:rPr>
+          <w:lang w:val="en-GB"/>
+        </w:rPr>
+      </w:pPr>
+      <w:r>
+        <w:rPr>
+          <w:lang w:val="en-GB"/>
+        </w:rPr>
         <w:t>JOIN MATRICULAR ON (DNI = ALUMNO)</w:t>
       </w:r>
     </w:p>
     <w:p>
-      <w:r>
+      <w:pPr>
+        <w:rPr>
+          <w:lang w:val="en-GB"/>
+        </w:rPr>
+      </w:pPr>
+      <w:r>
+        <w:rPr>
+          <w:lang w:val="en-GB"/>
+        </w:rPr>
         <w:t>JOIN IMPARTIR USING (GRUPO, CURSO, ASIGNATURA)</w:t>
       </w:r>
     </w:p>
     <w:p>
-      <w:r>
-        <w:t>JOIN PROFESORES ON (IMPARTIR .PROFESOR = PROFESOR.ID)</w:t>
-      </w:r>
-    </w:p>
-    <w:p>
-      <w:r>
-        <w:lastRenderedPageBreak/>
+      <w:pPr>
+        <w:rPr>
+          <w:lang w:val="en-GB"/>
+        </w:rPr>
+      </w:pPr>
+      <w:r>
+        <w:rPr>
+          <w:lang w:val="en-GB"/>
+        </w:rPr>
+        <w:t>JOIN PROFESORES ON (</w:t>
+      </w:r>
+      <w:proofErr w:type="gramStart"/>
+      <w:r>
+        <w:rPr>
+          <w:lang w:val="en-GB"/>
+        </w:rPr>
+        <w:t>IMPARTIR .PROFESOR</w:t>
+      </w:r>
+      <w:proofErr w:type="gramEnd"/>
+      <w:r>
+        <w:rPr>
+          <w:lang w:val="en-GB"/>
+        </w:rPr>
+        <w:t xml:space="preserve"> = PROFESOR.ID)</w:t>
+      </w:r>
+    </w:p>
+    <w:p>
+      <w:r>
         <w:t>JOIN DEPARTAMENTOS ON (DEPARTAMENTOS.CODIGO = PROFESORES.DEPARTAMENTO)</w:t>
       </w:r>
     </w:p>
@@ -2699,7 +4261,6 @@
   <w:style w:type="character" w:default="1" w:styleId="Fuentedeprrafopredeter">
     <w:name w:val="Default Paragraph Font"/>
     <w:uiPriority w:val="1"/>
-    <w:semiHidden/>
     <w:unhideWhenUsed/>
   </w:style>
   <w:style w:type="table" w:default="1" w:styleId="Tablanormal">
@@ -3164,6 +4725,36 @@
       <w:spacing w:val="5"/>
     </w:rPr>
   </w:style>
+  <w:style w:type="paragraph" w:styleId="HTMLconformatoprevio">
+    <w:name w:val="HTML Preformatted"/>
+    <w:basedOn w:val="Normal"/>
+    <w:link w:val="HTMLconformatoprevioCar"/>
+    <w:uiPriority w:val="99"/>
+    <w:semiHidden/>
+    <w:unhideWhenUsed/>
+    <w:rsid w:val="005D7D45"/>
+    <w:pPr>
+      <w:spacing w:after="0" w:line="240" w:lineRule="auto"/>
+    </w:pPr>
+    <w:rPr>
+      <w:rFonts w:ascii="Consolas" w:hAnsi="Consolas"/>
+      <w:sz w:val="20"/>
+      <w:szCs w:val="20"/>
+    </w:rPr>
+  </w:style>
+  <w:style w:type="character" w:customStyle="1" w:styleId="HTMLconformatoprevioCar">
+    <w:name w:val="HTML con formato previo Car"/>
+    <w:basedOn w:val="Fuentedeprrafopredeter"/>
+    <w:link w:val="HTMLconformatoprevio"/>
+    <w:uiPriority w:val="99"/>
+    <w:semiHidden/>
+    <w:rsid w:val="005D7D45"/>
+    <w:rPr>
+      <w:rFonts w:ascii="Consolas" w:hAnsi="Consolas"/>
+      <w:sz w:val="20"/>
+      <w:szCs w:val="20"/>
+    </w:rPr>
+  </w:style>
 </w:styles>
 </file>
 

</xml_diff>

<commit_message>
DML-2 hasta el 29
</commit_message>
<xml_diff>
--- a/Practicas/Practica_7/Practica_7.docx
+++ b/Practicas/Practica_7/Practica_7.docx
@@ -880,6 +880,11 @@
       </w:r>
     </w:p>
     <w:p>
+      <w:pPr>
+        <w:rPr>
+          <w:lang w:val="en-GB"/>
+        </w:rPr>
+      </w:pPr>
       <w:r>
         <w:rPr>
           <w:lang w:val="en-GB"/>
@@ -887,8 +892,19 @@
         <w:t xml:space="preserve">    </w:t>
       </w:r>
       <w:r>
-        <w:t>GROUP BY P.DEPARTAMENTO</w:t>
-      </w:r>
+        <w:rPr>
+          <w:lang w:val="en-GB"/>
+        </w:rPr>
+        <w:t xml:space="preserve">GROUP BY </w:t>
+      </w:r>
+      <w:proofErr w:type="gramStart"/>
+      <w:r>
+        <w:rPr>
+          <w:lang w:val="en-GB"/>
+        </w:rPr>
+        <w:t>P.DEPARTAMENTO</w:t>
+      </w:r>
+      <w:proofErr w:type="gramEnd"/>
     </w:p>
     <w:p>
       <w:r>
@@ -957,15 +973,34 @@
       </w:r>
     </w:p>
     <w:p>
-      <w:r>
+      <w:pPr>
+        <w:rPr>
+          <w:lang w:val="en-GB"/>
+        </w:rPr>
+      </w:pPr>
+      <w:r>
+        <w:rPr>
+          <w:lang w:val="en-GB"/>
+        </w:rPr>
         <w:t>FROM ASIGNATURAS</w:t>
       </w:r>
     </w:p>
     <w:p>
-      <w:r>
+      <w:pPr>
+        <w:rPr>
+          <w:lang w:val="en-GB"/>
+        </w:rPr>
+      </w:pPr>
+      <w:r>
+        <w:rPr>
+          <w:lang w:val="en-GB"/>
+        </w:rPr>
         <w:t>GROUP BY DEPARTAMENTO</w:t>
       </w:r>
       <w:r>
+        <w:rPr>
+          <w:lang w:val="en-GB"/>
+        </w:rPr>
         <w:t>)</w:t>
       </w:r>
     </w:p>
@@ -984,15 +1019,7 @@
           <w:bCs/>
           <w:u w:val="single"/>
         </w:rPr>
-        <w:t>1</w:t>
-      </w:r>
-      <w:r>
-        <w:rPr>
-          <w:b/>
-          <w:bCs/>
-          <w:u w:val="single"/>
-        </w:rPr>
-        <w:t>1</w:t>
+        <w:t>11</w:t>
       </w:r>
     </w:p>
     <w:p>
@@ -1385,30 +1412,8 @@
       </w:r>
     </w:p>
     <w:p>
-      <w:pPr>
-        <w:rPr>
-          <w:lang w:val="en-GB"/>
-        </w:rPr>
-      </w:pPr>
-      <w:r>
-        <w:rPr>
-          <w:lang w:val="en-GB"/>
-        </w:rPr>
-        <w:t xml:space="preserve">FROM DEPARTAMENTOS D JOIN ASIGNATURAS A ON </w:t>
-      </w:r>
-      <w:proofErr w:type="gramStart"/>
-      <w:r>
-        <w:rPr>
-          <w:lang w:val="en-GB"/>
-        </w:rPr>
-        <w:t>A.DEPARTAMENTO</w:t>
-      </w:r>
-      <w:proofErr w:type="gramEnd"/>
-      <w:r>
-        <w:rPr>
-          <w:lang w:val="en-GB"/>
-        </w:rPr>
-        <w:t xml:space="preserve"> = D.CODIGO</w:t>
+      <w:r>
+        <w:t>FROM DEPARTAMENTOS D JOIN ASIGNATURAS A ON A.DEPARTAMENTO = D.CODIGO</w:t>
       </w:r>
     </w:p>
     <w:p>
@@ -1528,15 +1533,7 @@
           <w:bCs/>
           <w:u w:val="single"/>
         </w:rPr>
-        <w:t>1</w:t>
-      </w:r>
-      <w:r>
-        <w:rPr>
-          <w:b/>
-          <w:bCs/>
-          <w:u w:val="single"/>
-        </w:rPr>
-        <w:t>4</w:t>
+        <w:t>14</w:t>
       </w:r>
     </w:p>
     <w:p>
@@ -1628,15 +1625,7 @@
           <w:bCs/>
           <w:u w:val="single"/>
         </w:rPr>
-        <w:t>1</w:t>
-      </w:r>
-      <w:r>
-        <w:rPr>
-          <w:b/>
-          <w:bCs/>
-          <w:u w:val="single"/>
-        </w:rPr>
-        <w:t>5</w:t>
+        <w:t>15</w:t>
       </w:r>
     </w:p>
     <w:p>
@@ -1744,6 +1733,103 @@
           <w:u w:val="single"/>
           <w:lang w:val="en-GB"/>
         </w:rPr>
+        <w:t>EJERCICIO 16</w:t>
+      </w:r>
+    </w:p>
+    <w:p>
+      <w:pPr>
+        <w:rPr>
+          <w:lang w:val="en-GB"/>
+        </w:rPr>
+      </w:pPr>
+      <w:r>
+        <w:rPr>
+          <w:lang w:val="en-GB"/>
+        </w:rPr>
+        <w:t>SELECT P.ID</w:t>
+      </w:r>
+    </w:p>
+    <w:p>
+      <w:pPr>
+        <w:rPr>
+          <w:lang w:val="en-GB"/>
+        </w:rPr>
+      </w:pPr>
+      <w:r>
+        <w:rPr>
+          <w:lang w:val="en-GB"/>
+        </w:rPr>
+        <w:t xml:space="preserve">FROM PROFESORES P JOIN IMPARTIR I ON P.ID = </w:t>
+      </w:r>
+      <w:proofErr w:type="gramStart"/>
+      <w:r>
+        <w:rPr>
+          <w:lang w:val="en-GB"/>
+        </w:rPr>
+        <w:t>I.PROFESOR</w:t>
+      </w:r>
+      <w:proofErr w:type="gramEnd"/>
+    </w:p>
+    <w:p>
+      <w:r>
+        <w:t>WHERE I.CARGA_CREDITOS &lt; 6.5 AND I.CURSO = '22/23'</w:t>
+      </w:r>
+    </w:p>
+    <w:p>
+      <w:pPr>
+        <w:rPr>
+          <w:lang w:val="en-GB"/>
+        </w:rPr>
+      </w:pPr>
+      <w:r>
+        <w:rPr>
+          <w:lang w:val="en-GB"/>
+        </w:rPr>
+        <w:t>GROUP BY P.ID</w:t>
+      </w:r>
+    </w:p>
+    <w:p>
+      <w:pPr>
+        <w:rPr>
+          <w:lang w:val="en-GB"/>
+        </w:rPr>
+      </w:pPr>
+      <w:r>
+        <w:rPr>
+          <w:lang w:val="en-GB"/>
+        </w:rPr>
+        <w:t>HAVING COUNT (*) &gt;= 2</w:t>
+      </w:r>
+    </w:p>
+    <w:p>
+      <w:pPr>
+        <w:rPr>
+          <w:lang w:val="en-GB"/>
+        </w:rPr>
+      </w:pPr>
+      <w:r>
+        <w:rPr>
+          <w:lang w:val="en-GB"/>
+        </w:rPr>
+        <w:t>;</w:t>
+      </w:r>
+    </w:p>
+    <w:p>
+      <w:pPr>
+        <w:rPr>
+          <w:b/>
+          <w:bCs/>
+          <w:u w:val="single"/>
+          <w:lang w:val="en-GB"/>
+        </w:rPr>
+      </w:pPr>
+      <w:r>
+        <w:rPr>
+          <w:b/>
+          <w:bCs/>
+          <w:u w:val="single"/>
+          <w:lang w:val="en-GB"/>
+        </w:rPr>
         <w:t>EJERCICIO 1</w:t>
       </w:r>
       <w:r>
@@ -1753,117 +1839,103 @@
           <w:u w:val="single"/>
           <w:lang w:val="en-GB"/>
         </w:rPr>
-        <w:t>6</w:t>
-      </w:r>
-    </w:p>
-    <w:p>
-      <w:pPr>
-        <w:rPr>
-          <w:lang w:val="en-GB"/>
-        </w:rPr>
-      </w:pPr>
-      <w:r>
-        <w:rPr>
-          <w:lang w:val="en-GB"/>
-        </w:rPr>
-        <w:t>SELECT P.ID</w:t>
-      </w:r>
-    </w:p>
-    <w:p>
-      <w:pPr>
-        <w:rPr>
-          <w:lang w:val="en-GB"/>
-        </w:rPr>
-      </w:pPr>
-      <w:r>
-        <w:rPr>
-          <w:lang w:val="en-GB"/>
-        </w:rPr>
-        <w:t xml:space="preserve">FROM PROFESORES P JOIN IMPARTIR I ON P.ID = </w:t>
-      </w:r>
-      <w:proofErr w:type="gramStart"/>
-      <w:r>
-        <w:rPr>
-          <w:lang w:val="en-GB"/>
-        </w:rPr>
-        <w:t>I.PROFESOR</w:t>
-      </w:r>
-      <w:proofErr w:type="gramEnd"/>
-    </w:p>
-    <w:p>
-      <w:pPr>
-        <w:rPr>
-          <w:lang w:val="en-GB"/>
-        </w:rPr>
-      </w:pPr>
-      <w:r>
-        <w:rPr>
-          <w:lang w:val="en-GB"/>
-        </w:rPr>
-        <w:t xml:space="preserve">WHERE </w:t>
-      </w:r>
-      <w:proofErr w:type="gramStart"/>
-      <w:r>
-        <w:rPr>
-          <w:lang w:val="en-GB"/>
-        </w:rPr>
-        <w:t>I.CARGA</w:t>
-      </w:r>
-      <w:proofErr w:type="gramEnd"/>
-      <w:r>
-        <w:rPr>
-          <w:lang w:val="en-GB"/>
-        </w:rPr>
-        <w:t>_CREDITOS &lt; 6.5 AND I.CURSO = '22/23'</w:t>
-      </w:r>
-    </w:p>
-    <w:p>
-      <w:pPr>
-        <w:rPr>
-          <w:lang w:val="en-GB"/>
-        </w:rPr>
-      </w:pPr>
-      <w:r>
-        <w:rPr>
-          <w:lang w:val="en-GB"/>
-        </w:rPr>
-        <w:t>GROUP BY P.ID</w:t>
-      </w:r>
-    </w:p>
-    <w:p>
-      <w:pPr>
-        <w:rPr>
-          <w:lang w:val="en-GB"/>
-        </w:rPr>
-      </w:pPr>
-      <w:r>
-        <w:rPr>
-          <w:lang w:val="en-GB"/>
-        </w:rPr>
-        <w:t>HAVING COUNT (*) &gt;= 2</w:t>
-      </w:r>
-    </w:p>
-    <w:p>
-      <w:pPr>
-        <w:rPr>
-          <w:lang w:val="en-GB"/>
-        </w:rPr>
-      </w:pPr>
-      <w:r>
-        <w:rPr>
-          <w:lang w:val="en-GB"/>
-        </w:rPr>
-        <w:t>;</w:t>
-      </w:r>
-    </w:p>
-    <w:p>
-      <w:pPr>
-        <w:rPr>
-          <w:b/>
-          <w:bCs/>
-          <w:u w:val="single"/>
-        </w:rPr>
-      </w:pPr>
+        <w:t>7</w:t>
+      </w:r>
+    </w:p>
+    <w:p>
+      <w:pPr>
+        <w:rPr>
+          <w:lang w:val="en-GB"/>
+        </w:rPr>
+      </w:pPr>
+      <w:r>
+        <w:rPr>
+          <w:lang w:val="en-GB"/>
+        </w:rPr>
+        <w:t>SELECT NOMBRE</w:t>
+      </w:r>
+    </w:p>
+    <w:p>
+      <w:pPr>
+        <w:rPr>
+          <w:lang w:val="en-GB"/>
+        </w:rPr>
+      </w:pPr>
+      <w:r>
+        <w:rPr>
+          <w:lang w:val="en-GB"/>
+        </w:rPr>
+        <w:t>FROM ASIGNATURA</w:t>
+      </w:r>
+    </w:p>
+    <w:p>
+      <w:pPr>
+        <w:rPr>
+          <w:lang w:val="en-GB"/>
+        </w:rPr>
+      </w:pPr>
+      <w:r>
+        <w:rPr>
+          <w:lang w:val="en-GB"/>
+        </w:rPr>
+        <w:t>WHERE CODIGO NOT IN (</w:t>
+      </w:r>
+    </w:p>
+    <w:p>
+      <w:pPr>
+        <w:rPr>
+          <w:lang w:val="en-GB"/>
+        </w:rPr>
+      </w:pPr>
+    </w:p>
+    <w:p>
+      <w:pPr>
+        <w:rPr>
+          <w:lang w:val="en-GB"/>
+        </w:rPr>
+      </w:pPr>
+      <w:r>
+        <w:rPr>
+          <w:lang w:val="en-GB"/>
+        </w:rPr>
+        <w:t>SELECT ASIGNATURA</w:t>
+      </w:r>
+    </w:p>
+    <w:p>
+      <w:pPr>
+        <w:rPr>
+          <w:lang w:val="en-GB"/>
+        </w:rPr>
+      </w:pPr>
+      <w:r>
+        <w:rPr>
+          <w:lang w:val="en-GB"/>
+        </w:rPr>
+        <w:t>FROM MATRICULAR</w:t>
+      </w:r>
+    </w:p>
+    <w:p>
+      <w:pPr>
+        <w:rPr>
+          <w:lang w:val="en-GB"/>
+        </w:rPr>
+      </w:pPr>
+      <w:r>
+        <w:rPr>
+          <w:lang w:val="en-GB"/>
+        </w:rPr>
+        <w:t>WHERE UPPER(CALIFICACION) IN</w:t>
+      </w:r>
+    </w:p>
+    <w:p>
+      <w:r>
+        <w:t>(</w:t>
+      </w:r>
+      <w:r>
+        <w:t>‘AP’, ‘NT’, ‘SB’, ‘MH’))</w:t>
+      </w:r>
+    </w:p>
+    <w:p>
       <w:r>
         <w:rPr>
           <w:b/>
@@ -1878,134 +1950,7 @@
           <w:bCs/>
           <w:u w:val="single"/>
         </w:rPr>
-        <w:t>1</w:t>
-      </w:r>
-      <w:r>
-        <w:rPr>
-          <w:b/>
-          <w:bCs/>
-          <w:u w:val="single"/>
-        </w:rPr>
-        <w:t>7</w:t>
-      </w:r>
-    </w:p>
-    <w:p>
-      <w:pPr>
-        <w:rPr>
-          <w:lang w:val="en-GB"/>
-        </w:rPr>
-      </w:pPr>
-      <w:r>
-        <w:rPr>
-          <w:lang w:val="en-GB"/>
-        </w:rPr>
-        <w:t>SELECT NOMBRE</w:t>
-      </w:r>
-    </w:p>
-    <w:p>
-      <w:pPr>
-        <w:rPr>
-          <w:lang w:val="en-GB"/>
-        </w:rPr>
-      </w:pPr>
-      <w:r>
-        <w:rPr>
-          <w:lang w:val="en-GB"/>
-        </w:rPr>
-        <w:t>FROM ASIGNATURA</w:t>
-      </w:r>
-    </w:p>
-    <w:p>
-      <w:pPr>
-        <w:rPr>
-          <w:lang w:val="en-GB"/>
-        </w:rPr>
-      </w:pPr>
-      <w:r>
-        <w:rPr>
-          <w:lang w:val="en-GB"/>
-        </w:rPr>
-        <w:t>WHERE CODIGO NOT IN (</w:t>
-      </w:r>
-    </w:p>
-    <w:p>
-      <w:pPr>
-        <w:rPr>
-          <w:lang w:val="en-GB"/>
-        </w:rPr>
-      </w:pPr>
-    </w:p>
-    <w:p>
-      <w:pPr>
-        <w:rPr>
-          <w:lang w:val="en-GB"/>
-        </w:rPr>
-      </w:pPr>
-      <w:r>
-        <w:rPr>
-          <w:lang w:val="en-GB"/>
-        </w:rPr>
-        <w:t>SELECT ASIGNATURA</w:t>
-      </w:r>
-    </w:p>
-    <w:p>
-      <w:pPr>
-        <w:rPr>
-          <w:lang w:val="en-GB"/>
-        </w:rPr>
-      </w:pPr>
-      <w:r>
-        <w:rPr>
-          <w:lang w:val="en-GB"/>
-        </w:rPr>
-        <w:t>FROM MATRICULAR</w:t>
-      </w:r>
-    </w:p>
-    <w:p>
-      <w:pPr>
-        <w:rPr>
-          <w:lang w:val="en-GB"/>
-        </w:rPr>
-      </w:pPr>
-      <w:r>
-        <w:rPr>
-          <w:lang w:val="en-GB"/>
-        </w:rPr>
-        <w:t>WHERE UPPER(CALIFICACION) IN</w:t>
-      </w:r>
-    </w:p>
-    <w:p>
-      <w:r>
-        <w:t>(</w:t>
-      </w:r>
-      <w:r>
-        <w:t>‘AP’, ‘NT’, ‘SB’, ‘MH’))</w:t>
-      </w:r>
-    </w:p>
-    <w:p>
-      <w:r>
-        <w:rPr>
-          <w:b/>
-          <w:bCs/>
-          <w:u w:val="single"/>
-        </w:rPr>
-        <w:t xml:space="preserve">EJERCICIO </w:t>
-      </w:r>
-      <w:r>
-        <w:rPr>
-          <w:b/>
-          <w:bCs/>
-          <w:u w:val="single"/>
-        </w:rPr>
-        <w:t>1</w:t>
-      </w:r>
-      <w:r>
-        <w:rPr>
-          <w:b/>
-          <w:bCs/>
-          <w:u w:val="single"/>
-        </w:rPr>
-        <w:t>8</w:t>
+        <w:t>18</w:t>
       </w:r>
     </w:p>
     <w:p>
@@ -2127,15 +2072,7 @@
           <w:bCs/>
           <w:u w:val="single"/>
         </w:rPr>
-        <w:t>1</w:t>
-      </w:r>
-      <w:r>
-        <w:rPr>
-          <w:b/>
-          <w:bCs/>
-          <w:u w:val="single"/>
-        </w:rPr>
-        <w:t>9</w:t>
+        <w:t>19</w:t>
       </w:r>
     </w:p>
     <w:p>
@@ -2648,8 +2585,6 @@
       </w:r>
       <w:r>
         <w:br/>
-      </w:r>
-      <w:r>
         <w:t>SELECT P1.NOMBRE || ' ' || P1.APELLIDO1 || ' ' || P1.APELLIDO2 "Profesor 1",</w:t>
       </w:r>
     </w:p>
@@ -2787,6 +2722,11 @@
       </w:r>
     </w:p>
     <w:p>
+      <w:pPr>
+        <w:rPr>
+          <w:lang w:val="en-GB"/>
+        </w:rPr>
+      </w:pPr>
       <w:r>
         <w:rPr>
           <w:lang w:val="en-GB"/>
@@ -2794,11 +2734,30 @@
         <w:t xml:space="preserve">    </w:t>
       </w:r>
       <w:r>
-        <w:t>WHERE P2.ID = I2.PROFESOR</w:t>
-      </w:r>
-    </w:p>
-    <w:p>
-      <w:r>
+        <w:rPr>
+          <w:lang w:val="en-GB"/>
+        </w:rPr>
+        <w:t>WHERE P2.ID = I</w:t>
+      </w:r>
+      <w:proofErr w:type="gramStart"/>
+      <w:r>
+        <w:rPr>
+          <w:lang w:val="en-GB"/>
+        </w:rPr>
+        <w:t>2.PROFESOR</w:t>
+      </w:r>
+      <w:proofErr w:type="gramEnd"/>
+    </w:p>
+    <w:p>
+      <w:pPr>
+        <w:rPr>
+          <w:lang w:val="en-GB"/>
+        </w:rPr>
+      </w:pPr>
+      <w:r>
+        <w:rPr>
+          <w:lang w:val="en-GB"/>
+        </w:rPr>
         <w:t>);</w:t>
       </w:r>
     </w:p>
@@ -3077,6 +3036,11 @@
       </w:r>
     </w:p>
     <w:p>
+      <w:pPr>
+        <w:rPr>
+          <w:lang w:val="en-GB"/>
+        </w:rPr>
+      </w:pPr>
       <w:r>
         <w:rPr>
           <w:lang w:val="en-GB"/>
@@ -3084,11 +3048,36 @@
         <w:t xml:space="preserve">    </w:t>
       </w:r>
       <w:r>
-        <w:t>HAVING COUNT(*)&gt;1</w:t>
-      </w:r>
-    </w:p>
-    <w:p>
-      <w:r>
+        <w:rPr>
+          <w:lang w:val="en-GB"/>
+        </w:rPr>
+        <w:t xml:space="preserve">HAVING </w:t>
+      </w:r>
+      <w:proofErr w:type="gramStart"/>
+      <w:r>
+        <w:rPr>
+          <w:lang w:val="en-GB"/>
+        </w:rPr>
+        <w:t>COUNT(</w:t>
+      </w:r>
+      <w:proofErr w:type="gramEnd"/>
+      <w:r>
+        <w:rPr>
+          <w:lang w:val="en-GB"/>
+        </w:rPr>
+        <w:t>*)&gt;1</w:t>
+      </w:r>
+    </w:p>
+    <w:p>
+      <w:pPr>
+        <w:rPr>
+          <w:lang w:val="en-GB"/>
+        </w:rPr>
+      </w:pPr>
+      <w:r>
+        <w:rPr>
+          <w:lang w:val="en-GB"/>
+        </w:rPr>
         <w:lastRenderedPageBreak/>
         <w:t>);</w:t>
       </w:r>
@@ -3096,16 +3085,15 @@
     <w:p>
       <w:pPr>
         <w:rPr>
-          <w:b/>
-          <w:bCs/>
-          <w:u w:val="single"/>
-        </w:rPr>
-      </w:pPr>
-      <w:r>
-        <w:rPr>
-          <w:b/>
-          <w:bCs/>
-          <w:u w:val="single"/>
+          <w:lang w:val="en-GB"/>
+        </w:rPr>
+      </w:pPr>
+      <w:r>
+        <w:rPr>
+          <w:b/>
+          <w:bCs/>
+          <w:u w:val="single"/>
+          <w:lang w:val="en-GB"/>
         </w:rPr>
         <w:t>EJERCICIO 2</w:t>
       </w:r>
@@ -3114,17 +3102,246 @@
           <w:b/>
           <w:bCs/>
           <w:u w:val="single"/>
+          <w:lang w:val="en-GB"/>
+        </w:rPr>
+        <w:t>3</w:t>
+      </w:r>
+    </w:p>
+    <w:p>
+      <w:pPr>
+        <w:rPr>
+          <w:lang w:val="en-GB"/>
+        </w:rPr>
+      </w:pPr>
+      <w:r>
+        <w:rPr>
+          <w:lang w:val="en-GB"/>
+        </w:rPr>
+        <w:t>SELECT DISTINCT A.DNI</w:t>
+      </w:r>
+    </w:p>
+    <w:p>
+      <w:pPr>
+        <w:rPr>
+          <w:lang w:val="en-GB"/>
+        </w:rPr>
+      </w:pPr>
+      <w:r>
+        <w:rPr>
+          <w:lang w:val="en-GB"/>
+        </w:rPr>
+        <w:t xml:space="preserve">FROM ALUMNOS A JOIN MATRICULAR M ON A.DNI = </w:t>
+      </w:r>
+      <w:proofErr w:type="gramStart"/>
+      <w:r>
+        <w:rPr>
+          <w:lang w:val="en-GB"/>
+        </w:rPr>
+        <w:t>M.ALUMNO</w:t>
+      </w:r>
+      <w:proofErr w:type="gramEnd"/>
+    </w:p>
+    <w:p>
+      <w:pPr>
+        <w:rPr>
+          <w:lang w:val="en-GB"/>
+        </w:rPr>
+      </w:pPr>
+      <w:r>
+        <w:rPr>
+          <w:lang w:val="en-GB"/>
+        </w:rPr>
+        <w:t xml:space="preserve">JOIN IMPARTIR I1 ON </w:t>
+      </w:r>
+      <w:proofErr w:type="gramStart"/>
+      <w:r>
+        <w:rPr>
+          <w:lang w:val="en-GB"/>
+        </w:rPr>
+        <w:t>M.ASIGNATURA</w:t>
+      </w:r>
+      <w:proofErr w:type="gramEnd"/>
+      <w:r>
+        <w:rPr>
+          <w:lang w:val="en-GB"/>
+        </w:rPr>
+        <w:t xml:space="preserve"> = I1.ASIGNATURA</w:t>
+      </w:r>
+    </w:p>
+    <w:p>
+      <w:pPr>
+        <w:rPr>
+          <w:lang w:val="en-GB"/>
+        </w:rPr>
+      </w:pPr>
+      <w:r>
+        <w:rPr>
+          <w:lang w:val="en-GB"/>
+        </w:rPr>
+        <w:t>WHERE I</w:t>
+      </w:r>
+      <w:proofErr w:type="gramStart"/>
+      <w:r>
+        <w:rPr>
+          <w:lang w:val="en-GB"/>
+        </w:rPr>
+        <w:t>1.PROFESOR</w:t>
+      </w:r>
+      <w:proofErr w:type="gramEnd"/>
+      <w:r>
+        <w:rPr>
+          <w:lang w:val="en-GB"/>
+        </w:rPr>
+        <w:t xml:space="preserve"> NOT IN (</w:t>
+      </w:r>
+    </w:p>
+    <w:p>
+      <w:pPr>
+        <w:rPr>
+          <w:lang w:val="en-GB"/>
+        </w:rPr>
+      </w:pPr>
+      <w:r>
+        <w:rPr>
+          <w:lang w:val="en-GB"/>
+        </w:rPr>
+        <w:t xml:space="preserve">    SELECT P.ID</w:t>
+      </w:r>
+    </w:p>
+    <w:p>
+      <w:pPr>
+        <w:rPr>
+          <w:lang w:val="en-GB"/>
+        </w:rPr>
+      </w:pPr>
+      <w:r>
+        <w:rPr>
+          <w:lang w:val="en-GB"/>
+        </w:rPr>
+        <w:t xml:space="preserve">    FROM PROFESORES P</w:t>
+      </w:r>
+    </w:p>
+    <w:p>
+      <w:r>
+        <w:rPr>
+          <w:lang w:val="en-GB"/>
+        </w:rPr>
+        <w:t xml:space="preserve">    </w:t>
+      </w:r>
+      <w:r>
+        <w:t>WHERE P.FECHA_NACIMIENTO = (</w:t>
+      </w:r>
+    </w:p>
+    <w:p>
+      <w:r>
+        <w:t xml:space="preserve">        SELECT MIN(P2.FECHA_NACIMIENTO)</w:t>
+      </w:r>
+    </w:p>
+    <w:p>
+      <w:pPr>
+        <w:rPr>
+          <w:lang w:val="en-GB"/>
+        </w:rPr>
+      </w:pPr>
+      <w:r>
+        <w:t xml:space="preserve">        </w:t>
+      </w:r>
+      <w:r>
+        <w:rPr>
+          <w:lang w:val="en-GB"/>
+        </w:rPr>
+        <w:t>FROM PROFESORES P2</w:t>
+      </w:r>
+    </w:p>
+    <w:p>
+      <w:pPr>
+        <w:rPr>
+          <w:lang w:val="en-GB"/>
+        </w:rPr>
+      </w:pPr>
+      <w:r>
+        <w:rPr>
+          <w:lang w:val="en-GB"/>
+        </w:rPr>
+        <w:t xml:space="preserve">    )</w:t>
+      </w:r>
+    </w:p>
+    <w:p>
+      <w:pPr>
+        <w:rPr>
+          <w:lang w:val="en-GB"/>
+        </w:rPr>
+      </w:pPr>
+      <w:r>
+        <w:rPr>
+          <w:lang w:val="en-GB"/>
+        </w:rPr>
+        <w:t>)</w:t>
+      </w:r>
+      <w:r>
+        <w:rPr>
+          <w:lang w:val="en-GB"/>
+        </w:rPr>
+        <w:t>;</w:t>
+      </w:r>
+    </w:p>
+    <w:p>
+      <w:pPr>
+        <w:rPr>
+          <w:b/>
+          <w:bCs/>
+          <w:u w:val="single"/>
+          <w:lang w:val="en-GB"/>
+        </w:rPr>
+      </w:pPr>
+      <w:r>
+        <w:rPr>
+          <w:b/>
+          <w:bCs/>
+          <w:u w:val="single"/>
+          <w:lang w:val="en-GB"/>
+        </w:rPr>
+        <w:t>EJERCICIO 2</w:t>
+      </w:r>
+      <w:r>
+        <w:rPr>
+          <w:b/>
+          <w:bCs/>
+          <w:u w:val="single"/>
+          <w:lang w:val="en-GB"/>
         </w:rPr>
         <w:t>4</w:t>
       </w:r>
     </w:p>
     <w:p>
-      <w:r>
+      <w:pPr>
+        <w:rPr>
+          <w:lang w:val="en-GB"/>
+        </w:rPr>
+      </w:pPr>
+      <w:r>
+        <w:rPr>
+          <w:lang w:val="en-GB"/>
+        </w:rPr>
         <w:t>SELECT</w:t>
       </w:r>
-    </w:p>
-    <w:p>
-      <w:r>
+      <w:r>
+        <w:rPr>
+          <w:lang w:val="en-GB"/>
+        </w:rPr>
+        <w:t xml:space="preserve"> DNI</w:t>
+      </w:r>
+    </w:p>
+    <w:p>
+      <w:pPr>
+        <w:rPr>
+          <w:lang w:val="en-GB"/>
+        </w:rPr>
+      </w:pPr>
+      <w:r>
+        <w:rPr>
+          <w:lang w:val="en-GB"/>
+        </w:rPr>
         <w:t>FROM ALUMNOS JOIN MATRICULAR ON (DNI=ALUMNO)</w:t>
       </w:r>
     </w:p>
@@ -3176,82 +3393,28 @@
       </w:pPr>
     </w:p>
     <w:p>
-      <w:pPr>
-        <w:rPr>
-          <w:lang w:val="en-GB"/>
-        </w:rPr>
-      </w:pPr>
-      <w:r>
-        <w:rPr>
-          <w:lang w:val="en-GB"/>
-        </w:rPr>
+      <w:r>
         <w:t>SELECT ALUMNOS.DNI</w:t>
       </w:r>
     </w:p>
     <w:p>
-      <w:pPr>
-        <w:rPr>
-          <w:lang w:val="en-GB"/>
-        </w:rPr>
-      </w:pPr>
-      <w:r>
-        <w:rPr>
-          <w:lang w:val="en-GB"/>
-        </w:rPr>
+      <w:r>
         <w:t>FROM ALUMNOS</w:t>
       </w:r>
     </w:p>
     <w:p>
-      <w:pPr>
-        <w:rPr>
-          <w:lang w:val="en-GB"/>
-        </w:rPr>
-      </w:pPr>
-      <w:r>
-        <w:rPr>
-          <w:lang w:val="en-GB"/>
-        </w:rPr>
+      <w:r>
         <w:t>JOIN MATRICULAR ON (DNI = ALUMNO)</w:t>
       </w:r>
     </w:p>
     <w:p>
-      <w:pPr>
-        <w:rPr>
-          <w:lang w:val="en-GB"/>
-        </w:rPr>
-      </w:pPr>
-      <w:r>
-        <w:rPr>
-          <w:lang w:val="en-GB"/>
-        </w:rPr>
+      <w:r>
         <w:t>JOIN IMPARTIR USING (GRUPO, CURSO, ASIGNATURA)</w:t>
       </w:r>
     </w:p>
     <w:p>
-      <w:pPr>
-        <w:rPr>
-          <w:lang w:val="en-GB"/>
-        </w:rPr>
-      </w:pPr>
-      <w:r>
-        <w:rPr>
-          <w:lang w:val="en-GB"/>
-        </w:rPr>
-        <w:t>JOIN PROFESORES ON (</w:t>
-      </w:r>
-      <w:proofErr w:type="gramStart"/>
-      <w:r>
-        <w:rPr>
-          <w:lang w:val="en-GB"/>
-        </w:rPr>
-        <w:t>IMPARTIR .PROFESOR</w:t>
-      </w:r>
-      <w:proofErr w:type="gramEnd"/>
-      <w:r>
-        <w:rPr>
-          <w:lang w:val="en-GB"/>
-        </w:rPr>
-        <w:t xml:space="preserve"> = PROFESOR.ID)</w:t>
+      <w:r>
+        <w:t>JOIN PROFESORES ON (IMPARTIR .PROFESOR = PROFESOR.ID)</w:t>
       </w:r>
     </w:p>
     <w:p>
@@ -3262,6 +3425,819 @@
     <w:p>
       <w:r>
         <w:t>WHERE UPPER(DEPARTAMENTOS.NOMBRE) = ‘MATEMATICA APLICADA’)</w:t>
+      </w:r>
+    </w:p>
+    <w:p>
+      <w:pPr>
+        <w:rPr>
+          <w:b/>
+          <w:bCs/>
+          <w:u w:val="single"/>
+          <w:lang w:val="en-GB"/>
+        </w:rPr>
+      </w:pPr>
+    </w:p>
+    <w:p>
+      <w:pPr>
+        <w:rPr>
+          <w:b/>
+          <w:bCs/>
+          <w:u w:val="single"/>
+          <w:lang w:val="en-GB"/>
+        </w:rPr>
+      </w:pPr>
+    </w:p>
+    <w:p>
+      <w:pPr>
+        <w:rPr>
+          <w:b/>
+          <w:bCs/>
+          <w:u w:val="single"/>
+          <w:lang w:val="en-GB"/>
+        </w:rPr>
+      </w:pPr>
+    </w:p>
+    <w:p>
+      <w:pPr>
+        <w:rPr>
+          <w:b/>
+          <w:bCs/>
+          <w:u w:val="single"/>
+          <w:lang w:val="en-GB"/>
+        </w:rPr>
+      </w:pPr>
+    </w:p>
+    <w:p>
+      <w:pPr>
+        <w:rPr>
+          <w:b/>
+          <w:bCs/>
+          <w:u w:val="single"/>
+          <w:lang w:val="en-GB"/>
+        </w:rPr>
+      </w:pPr>
+      <w:r>
+        <w:rPr>
+          <w:b/>
+          <w:bCs/>
+          <w:u w:val="single"/>
+          <w:lang w:val="en-GB"/>
+        </w:rPr>
+        <w:lastRenderedPageBreak/>
+        <w:t>EJERCICIO 2</w:t>
+      </w:r>
+      <w:r>
+        <w:rPr>
+          <w:b/>
+          <w:bCs/>
+          <w:u w:val="single"/>
+          <w:lang w:val="en-GB"/>
+        </w:rPr>
+        <w:t>5</w:t>
+      </w:r>
+    </w:p>
+    <w:p>
+      <w:pPr>
+        <w:rPr>
+          <w:lang w:val="en-GB"/>
+        </w:rPr>
+      </w:pPr>
+      <w:r>
+        <w:rPr>
+          <w:lang w:val="en-GB"/>
+        </w:rPr>
+        <w:t>SELECT A</w:t>
+      </w:r>
+      <w:proofErr w:type="gramStart"/>
+      <w:r>
+        <w:rPr>
+          <w:lang w:val="en-GB"/>
+        </w:rPr>
+        <w:t>1.CODIGO</w:t>
+      </w:r>
+      <w:proofErr w:type="gramEnd"/>
+      <w:r>
+        <w:rPr>
+          <w:lang w:val="en-GB"/>
+        </w:rPr>
+        <w:t>, A1.DEPARTAMENTO</w:t>
+      </w:r>
+    </w:p>
+    <w:p>
+      <w:pPr>
+        <w:rPr>
+          <w:lang w:val="en-GB"/>
+        </w:rPr>
+      </w:pPr>
+      <w:r>
+        <w:rPr>
+          <w:lang w:val="en-GB"/>
+        </w:rPr>
+        <w:t>FROM ASIGNATURAS A1</w:t>
+      </w:r>
+    </w:p>
+    <w:p>
+      <w:pPr>
+        <w:rPr>
+          <w:lang w:val="en-GB"/>
+        </w:rPr>
+      </w:pPr>
+      <w:r>
+        <w:rPr>
+          <w:lang w:val="en-GB"/>
+        </w:rPr>
+        <w:t>WHERE A</w:t>
+      </w:r>
+      <w:proofErr w:type="gramStart"/>
+      <w:r>
+        <w:rPr>
+          <w:lang w:val="en-GB"/>
+        </w:rPr>
+        <w:t>1.CODIGO</w:t>
+      </w:r>
+      <w:proofErr w:type="gramEnd"/>
+      <w:r>
+        <w:rPr>
+          <w:lang w:val="en-GB"/>
+        </w:rPr>
+        <w:t xml:space="preserve"> NOT IN (</w:t>
+      </w:r>
+    </w:p>
+    <w:p>
+      <w:pPr>
+        <w:rPr>
+          <w:lang w:val="en-GB"/>
+        </w:rPr>
+      </w:pPr>
+      <w:r>
+        <w:rPr>
+          <w:lang w:val="en-GB"/>
+        </w:rPr>
+        <w:t xml:space="preserve">    SELECT </w:t>
+      </w:r>
+      <w:proofErr w:type="gramStart"/>
+      <w:r>
+        <w:rPr>
+          <w:lang w:val="en-GB"/>
+        </w:rPr>
+        <w:t>I.ASIGNATURA</w:t>
+      </w:r>
+      <w:proofErr w:type="gramEnd"/>
+    </w:p>
+    <w:p>
+      <w:pPr>
+        <w:rPr>
+          <w:lang w:val="en-GB"/>
+        </w:rPr>
+      </w:pPr>
+      <w:r>
+        <w:rPr>
+          <w:lang w:val="en-GB"/>
+        </w:rPr>
+        <w:t xml:space="preserve">    FROM IMPARTIR I JOIN PROFESORES P ON </w:t>
+      </w:r>
+      <w:proofErr w:type="gramStart"/>
+      <w:r>
+        <w:rPr>
+          <w:lang w:val="en-GB"/>
+        </w:rPr>
+        <w:t>I.PROFESOR</w:t>
+      </w:r>
+      <w:proofErr w:type="gramEnd"/>
+      <w:r>
+        <w:rPr>
+          <w:lang w:val="en-GB"/>
+        </w:rPr>
+        <w:t xml:space="preserve"> = P.ID</w:t>
+      </w:r>
+    </w:p>
+    <w:p>
+      <w:pPr>
+        <w:rPr>
+          <w:lang w:val="en-GB"/>
+        </w:rPr>
+      </w:pPr>
+      <w:r>
+        <w:rPr>
+          <w:lang w:val="en-GB"/>
+        </w:rPr>
+        <w:t xml:space="preserve">    WHERE TO_</w:t>
+      </w:r>
+      <w:proofErr w:type="gramStart"/>
+      <w:r>
+        <w:rPr>
+          <w:lang w:val="en-GB"/>
+        </w:rPr>
+        <w:t>NUMBER(</w:t>
+      </w:r>
+      <w:proofErr w:type="gramEnd"/>
+      <w:r>
+        <w:rPr>
+          <w:lang w:val="en-GB"/>
+        </w:rPr>
+        <w:t>TO_CHAR(P.FECHA_NACIMIENTO, 'YYYY')) &lt; 1970</w:t>
+      </w:r>
+    </w:p>
+    <w:p>
+      <w:r>
+        <w:t>)</w:t>
+      </w:r>
+    </w:p>
+    <w:p>
+      <w:r>
+        <w:t>AND A1.CREDITOS = (</w:t>
+      </w:r>
+    </w:p>
+    <w:p>
+      <w:r>
+        <w:t xml:space="preserve">    SELECT MAX(CREDITOS)</w:t>
+      </w:r>
+    </w:p>
+    <w:p>
+      <w:r>
+        <w:t xml:space="preserve">    FROM ASIGNATURAS A2</w:t>
+      </w:r>
+    </w:p>
+    <w:p>
+      <w:r>
+        <w:t xml:space="preserve">    WHERE A1.DEPARTAMENTO = A2.DEPARTAMENTO</w:t>
+      </w:r>
+    </w:p>
+    <w:p>
+      <w:r>
+        <w:t>);</w:t>
+      </w:r>
+    </w:p>
+    <w:p>
+      <w:r>
+        <w:rPr>
+          <w:b/>
+          <w:bCs/>
+          <w:u w:val="single"/>
+        </w:rPr>
+        <w:t>EJERCICIO 2</w:t>
+      </w:r>
+      <w:r>
+        <w:rPr>
+          <w:b/>
+          <w:bCs/>
+          <w:u w:val="single"/>
+        </w:rPr>
+        <w:t>6</w:t>
+      </w:r>
+      <w:r>
+        <w:rPr>
+          <w:b/>
+          <w:bCs/>
+          <w:u w:val="single"/>
+        </w:rPr>
+        <w:t>: Se refiere a que haya al menos 1 asignatura con 10 matriculados</w:t>
+      </w:r>
+    </w:p>
+    <w:p>
+      <w:r>
+        <w:t>SELECT ASG.DEPARTAMENTO, SUM(ASG.CREDITOS) "Créditos"</w:t>
+      </w:r>
+    </w:p>
+    <w:p>
+      <w:pPr>
+        <w:rPr>
+          <w:lang w:val="en-GB"/>
+        </w:rPr>
+      </w:pPr>
+      <w:r>
+        <w:rPr>
+          <w:lang w:val="en-GB"/>
+        </w:rPr>
+        <w:t>FROM ASIGNATURAS ASG</w:t>
+      </w:r>
+    </w:p>
+    <w:p>
+      <w:pPr>
+        <w:rPr>
+          <w:lang w:val="en-GB"/>
+        </w:rPr>
+      </w:pPr>
+      <w:r>
+        <w:rPr>
+          <w:lang w:val="en-GB"/>
+        </w:rPr>
+        <w:t>GROUP BY ASG.DEPARTAMENTO</w:t>
+      </w:r>
+    </w:p>
+    <w:p>
+      <w:pPr>
+        <w:rPr>
+          <w:lang w:val="en-GB"/>
+        </w:rPr>
+      </w:pPr>
+      <w:r>
+        <w:rPr>
+          <w:lang w:val="en-GB"/>
+        </w:rPr>
+        <w:t>HAVING ASG.DEPARTAMENTO IN (</w:t>
+      </w:r>
+    </w:p>
+    <w:p>
+      <w:pPr>
+        <w:rPr>
+          <w:lang w:val="en-GB"/>
+        </w:rPr>
+      </w:pPr>
+      <w:r>
+        <w:rPr>
+          <w:lang w:val="en-GB"/>
+        </w:rPr>
+        <w:t xml:space="preserve">    SELECT ASG1.DEPARTAMENTO</w:t>
+      </w:r>
+    </w:p>
+    <w:p>
+      <w:pPr>
+        <w:rPr>
+          <w:lang w:val="en-GB"/>
+        </w:rPr>
+      </w:pPr>
+      <w:r>
+        <w:rPr>
+          <w:lang w:val="en-GB"/>
+        </w:rPr>
+        <w:t xml:space="preserve">    FROM ASIGNATURAS ASG1 JOIN MATRICULAR M ON ASG1.CODIGO = </w:t>
+      </w:r>
+      <w:proofErr w:type="gramStart"/>
+      <w:r>
+        <w:rPr>
+          <w:lang w:val="en-GB"/>
+        </w:rPr>
+        <w:t>M.ASIGNATURA</w:t>
+      </w:r>
+      <w:proofErr w:type="gramEnd"/>
+    </w:p>
+    <w:p>
+      <w:pPr>
+        <w:rPr>
+          <w:lang w:val="en-GB"/>
+        </w:rPr>
+      </w:pPr>
+      <w:r>
+        <w:rPr>
+          <w:lang w:val="en-GB"/>
+        </w:rPr>
+        <w:t xml:space="preserve">    GROUP BY ASG1.DEPARTAMENTO, </w:t>
+      </w:r>
+      <w:proofErr w:type="gramStart"/>
+      <w:r>
+        <w:rPr>
+          <w:lang w:val="en-GB"/>
+        </w:rPr>
+        <w:t>M.ASIGNATURA</w:t>
+      </w:r>
+      <w:proofErr w:type="gramEnd"/>
+    </w:p>
+    <w:p>
+      <w:pPr>
+        <w:rPr>
+          <w:lang w:val="en-GB"/>
+        </w:rPr>
+      </w:pPr>
+      <w:r>
+        <w:rPr>
+          <w:lang w:val="en-GB"/>
+        </w:rPr>
+        <w:t xml:space="preserve">    HAVING COUNT (</w:t>
+      </w:r>
+      <w:proofErr w:type="gramStart"/>
+      <w:r>
+        <w:rPr>
+          <w:lang w:val="en-GB"/>
+        </w:rPr>
+        <w:t>M.ALUMNO</w:t>
+      </w:r>
+      <w:proofErr w:type="gramEnd"/>
+      <w:r>
+        <w:rPr>
+          <w:lang w:val="en-GB"/>
+        </w:rPr>
+        <w:t>) &gt; 10</w:t>
+      </w:r>
+    </w:p>
+    <w:p>
+      <w:pPr>
+        <w:rPr>
+          <w:lang w:val="en-GB"/>
+        </w:rPr>
+      </w:pPr>
+      <w:r>
+        <w:rPr>
+          <w:lang w:val="en-GB"/>
+        </w:rPr>
+        <w:t>)</w:t>
+      </w:r>
+    </w:p>
+    <w:p>
+      <w:pPr>
+        <w:rPr>
+          <w:lang w:val="en-GB"/>
+        </w:rPr>
+      </w:pPr>
+      <w:r>
+        <w:rPr>
+          <w:lang w:val="en-GB"/>
+        </w:rPr>
+        <w:t xml:space="preserve">ORDER BY </w:t>
+      </w:r>
+      <w:proofErr w:type="gramStart"/>
+      <w:r>
+        <w:rPr>
+          <w:lang w:val="en-GB"/>
+        </w:rPr>
+        <w:t>SUM(</w:t>
+      </w:r>
+      <w:proofErr w:type="gramEnd"/>
+      <w:r>
+        <w:rPr>
+          <w:lang w:val="en-GB"/>
+        </w:rPr>
+        <w:t>ASG.CREDITOS);</w:t>
+      </w:r>
+    </w:p>
+    <w:p>
+      <w:r>
+        <w:rPr>
+          <w:b/>
+          <w:bCs/>
+          <w:u w:val="single"/>
+        </w:rPr>
+        <w:t>EJERCICIO 2</w:t>
+      </w:r>
+      <w:r>
+        <w:rPr>
+          <w:b/>
+          <w:bCs/>
+          <w:u w:val="single"/>
+        </w:rPr>
+        <w:t>7</w:t>
+      </w:r>
+    </w:p>
+    <w:p>
+      <w:r>
+        <w:t>SELECT PROFESOR, COUNT (ALUMNO) "Alumnos"</w:t>
+      </w:r>
+    </w:p>
+    <w:p>
+      <w:pPr>
+        <w:rPr>
+          <w:lang w:val="en-GB"/>
+        </w:rPr>
+      </w:pPr>
+      <w:r>
+        <w:rPr>
+          <w:lang w:val="en-GB"/>
+        </w:rPr>
+        <w:t>FROM IMPARTIR NATURAL JOIN MATRICULAR</w:t>
+      </w:r>
+    </w:p>
+    <w:p>
+      <w:pPr>
+        <w:rPr>
+          <w:lang w:val="en-GB"/>
+        </w:rPr>
+      </w:pPr>
+      <w:r>
+        <w:rPr>
+          <w:lang w:val="en-GB"/>
+        </w:rPr>
+        <w:t>HAVING PROFESOR IN (</w:t>
+      </w:r>
+    </w:p>
+    <w:p>
+      <w:pPr>
+        <w:rPr>
+          <w:lang w:val="en-GB"/>
+        </w:rPr>
+      </w:pPr>
+      <w:r>
+        <w:rPr>
+          <w:lang w:val="en-GB"/>
+        </w:rPr>
+        <w:t xml:space="preserve">    SELECT I</w:t>
+      </w:r>
+      <w:proofErr w:type="gramStart"/>
+      <w:r>
+        <w:rPr>
+          <w:lang w:val="en-GB"/>
+        </w:rPr>
+        <w:t>1.PROFESOR</w:t>
+      </w:r>
+      <w:proofErr w:type="gramEnd"/>
+    </w:p>
+    <w:p>
+      <w:pPr>
+        <w:rPr>
+          <w:lang w:val="en-GB"/>
+        </w:rPr>
+      </w:pPr>
+      <w:r>
+        <w:rPr>
+          <w:lang w:val="en-GB"/>
+        </w:rPr>
+        <w:t xml:space="preserve">    FROM IMPARTIR I1 JOIN ASIGNATURAS ASG ON I</w:t>
+      </w:r>
+      <w:proofErr w:type="gramStart"/>
+      <w:r>
+        <w:rPr>
+          <w:lang w:val="en-GB"/>
+        </w:rPr>
+        <w:t>1.ASIGNATURA</w:t>
+      </w:r>
+      <w:proofErr w:type="gramEnd"/>
+      <w:r>
+        <w:rPr>
+          <w:lang w:val="en-GB"/>
+        </w:rPr>
+        <w:t xml:space="preserve"> = ASG.CODIGO</w:t>
+      </w:r>
+    </w:p>
+    <w:p>
+      <w:r>
+        <w:rPr>
+          <w:lang w:val="en-GB"/>
+        </w:rPr>
+        <w:t xml:space="preserve">    </w:t>
+      </w:r>
+      <w:r>
+        <w:t>WHERE NVL(ASG.PRACTICOS,0) &gt; NVL(ASG.TEORICOS,0)</w:t>
+      </w:r>
+    </w:p>
+    <w:p>
+      <w:pPr>
+        <w:rPr>
+          <w:lang w:val="en-GB"/>
+        </w:rPr>
+      </w:pPr>
+      <w:r>
+        <w:rPr>
+          <w:lang w:val="en-GB"/>
+        </w:rPr>
+        <w:lastRenderedPageBreak/>
+        <w:t>)</w:t>
+      </w:r>
+    </w:p>
+    <w:p>
+      <w:pPr>
+        <w:rPr>
+          <w:lang w:val="en-GB"/>
+        </w:rPr>
+      </w:pPr>
+      <w:r>
+        <w:rPr>
+          <w:lang w:val="en-GB"/>
+        </w:rPr>
+        <w:t xml:space="preserve">GROUP BY </w:t>
+      </w:r>
+      <w:proofErr w:type="gramStart"/>
+      <w:r>
+        <w:rPr>
+          <w:lang w:val="en-GB"/>
+        </w:rPr>
+        <w:t>PROFESOR;</w:t>
+      </w:r>
+      <w:proofErr w:type="gramEnd"/>
+    </w:p>
+    <w:p>
+      <w:r>
+        <w:rPr>
+          <w:b/>
+          <w:bCs/>
+          <w:u w:val="single"/>
+        </w:rPr>
+        <w:t xml:space="preserve">EJERCICIO </w:t>
+      </w:r>
+      <w:r>
+        <w:rPr>
+          <w:b/>
+          <w:bCs/>
+          <w:u w:val="single"/>
+        </w:rPr>
+        <w:t>28</w:t>
+      </w:r>
+    </w:p>
+    <w:p>
+      <w:r>
+        <w:t>SELECT A.NOMBRE, A.APELLIDO1</w:t>
+      </w:r>
+    </w:p>
+    <w:p>
+      <w:r>
+        <w:t>FROM (</w:t>
+      </w:r>
+    </w:p>
+    <w:p>
+      <w:pPr>
+        <w:rPr>
+          <w:lang w:val="en-GB"/>
+        </w:rPr>
+      </w:pPr>
+      <w:r>
+        <w:t xml:space="preserve">    </w:t>
+      </w:r>
+      <w:r>
+        <w:rPr>
+          <w:lang w:val="en-GB"/>
+        </w:rPr>
+        <w:t xml:space="preserve">SELECT </w:t>
+      </w:r>
+      <w:proofErr w:type="gramStart"/>
+      <w:r>
+        <w:rPr>
+          <w:lang w:val="en-GB"/>
+        </w:rPr>
+        <w:t>M.ASIGNATURA</w:t>
+      </w:r>
+      <w:proofErr w:type="gramEnd"/>
+      <w:r>
+        <w:rPr>
+          <w:lang w:val="en-GB"/>
+        </w:rPr>
+        <w:t xml:space="preserve"> </w:t>
+      </w:r>
+    </w:p>
+    <w:p>
+      <w:pPr>
+        <w:rPr>
+          <w:lang w:val="en-GB"/>
+        </w:rPr>
+      </w:pPr>
+      <w:r>
+        <w:rPr>
+          <w:lang w:val="en-GB"/>
+        </w:rPr>
+        <w:t xml:space="preserve">    FROM MATRICULAR M </w:t>
+      </w:r>
+    </w:p>
+    <w:p>
+      <w:pPr>
+        <w:rPr>
+          <w:lang w:val="en-GB"/>
+        </w:rPr>
+      </w:pPr>
+      <w:r>
+        <w:rPr>
+          <w:lang w:val="en-GB"/>
+        </w:rPr>
+        <w:t xml:space="preserve">    WHERE </w:t>
+      </w:r>
+      <w:proofErr w:type="gramStart"/>
+      <w:r>
+        <w:rPr>
+          <w:lang w:val="en-GB"/>
+        </w:rPr>
+        <w:t>M.CURSO</w:t>
+      </w:r>
+      <w:proofErr w:type="gramEnd"/>
+      <w:r>
+        <w:rPr>
+          <w:lang w:val="en-GB"/>
+        </w:rPr>
+        <w:t xml:space="preserve"> = '20/21' </w:t>
+      </w:r>
+    </w:p>
+    <w:p>
+      <w:pPr>
+        <w:rPr>
+          <w:lang w:val="en-GB"/>
+        </w:rPr>
+      </w:pPr>
+      <w:r>
+        <w:rPr>
+          <w:lang w:val="en-GB"/>
+        </w:rPr>
+        <w:t xml:space="preserve">    GROUP BY </w:t>
+      </w:r>
+      <w:proofErr w:type="gramStart"/>
+      <w:r>
+        <w:rPr>
+          <w:lang w:val="en-GB"/>
+        </w:rPr>
+        <w:t>M.ASIGNATURA</w:t>
+      </w:r>
+      <w:proofErr w:type="gramEnd"/>
+      <w:r>
+        <w:rPr>
+          <w:lang w:val="en-GB"/>
+        </w:rPr>
+        <w:t xml:space="preserve"> </w:t>
+      </w:r>
+    </w:p>
+    <w:p>
+      <w:pPr>
+        <w:rPr>
+          <w:lang w:val="en-GB"/>
+        </w:rPr>
+      </w:pPr>
+      <w:r>
+        <w:rPr>
+          <w:lang w:val="en-GB"/>
+        </w:rPr>
+        <w:t xml:space="preserve">    HAVING COUNT (</w:t>
+      </w:r>
+      <w:proofErr w:type="gramStart"/>
+      <w:r>
+        <w:rPr>
+          <w:lang w:val="en-GB"/>
+        </w:rPr>
+        <w:t>M.ALUMNO</w:t>
+      </w:r>
+      <w:proofErr w:type="gramEnd"/>
+      <w:r>
+        <w:rPr>
+          <w:lang w:val="en-GB"/>
+        </w:rPr>
+        <w:t>)&gt;3) ASG</w:t>
+      </w:r>
+    </w:p>
+    <w:p>
+      <w:pPr>
+        <w:rPr>
+          <w:lang w:val="en-GB"/>
+        </w:rPr>
+      </w:pPr>
+      <w:r>
+        <w:rPr>
+          <w:lang w:val="en-GB"/>
+        </w:rPr>
+        <w:t>JOIN MATRICULAR M ON (</w:t>
+      </w:r>
+      <w:proofErr w:type="gramStart"/>
+      <w:r>
+        <w:rPr>
+          <w:lang w:val="en-GB"/>
+        </w:rPr>
+        <w:t>M.ASIGNATURA</w:t>
+      </w:r>
+      <w:proofErr w:type="gramEnd"/>
+      <w:r>
+        <w:rPr>
+          <w:lang w:val="en-GB"/>
+        </w:rPr>
+        <w:t xml:space="preserve"> = ASG.ASIGNATURA) JOIN ALUMNOS A ON (A.DNI=M.ALUMNO)</w:t>
+      </w:r>
+    </w:p>
+    <w:p>
+      <w:r>
+        <w:t>WHERE A.FECHA_PRIM_MATRICULA = (</w:t>
+      </w:r>
+    </w:p>
+    <w:p>
+      <w:r>
+        <w:t xml:space="preserve">    SELECT MIN(AL.FECHA_PRIM_MATRICULA)</w:t>
+      </w:r>
+    </w:p>
+    <w:p>
+      <w:r>
+        <w:t xml:space="preserve">    FROM ALUMNOS AL JOIN MATRICULAR M ON (AL.DNI = M.ALUMNO)</w:t>
+      </w:r>
+    </w:p>
+    <w:p>
+      <w:pPr>
+        <w:rPr>
+          <w:lang w:val="en-GB"/>
+        </w:rPr>
+      </w:pPr>
+      <w:r>
+        <w:t xml:space="preserve">    </w:t>
+      </w:r>
+      <w:r>
+        <w:rPr>
+          <w:lang w:val="en-GB"/>
+        </w:rPr>
+        <w:t xml:space="preserve">WHERE </w:t>
+      </w:r>
+      <w:proofErr w:type="gramStart"/>
+      <w:r>
+        <w:rPr>
+          <w:lang w:val="en-GB"/>
+        </w:rPr>
+        <w:t>M.ASIGNATURA</w:t>
+      </w:r>
+      <w:proofErr w:type="gramEnd"/>
+      <w:r>
+        <w:rPr>
+          <w:lang w:val="en-GB"/>
+        </w:rPr>
+        <w:t xml:space="preserve"> = ASG.ASIGNATURA</w:t>
+      </w:r>
+    </w:p>
+    <w:p>
+      <w:pPr>
+        <w:rPr>
+          <w:lang w:val="en-GB"/>
+        </w:rPr>
+      </w:pPr>
+      <w:r>
+        <w:rPr>
+          <w:lang w:val="en-GB"/>
+        </w:rPr>
+        <w:t>);</w:t>
       </w:r>
     </w:p>
     <w:p>
@@ -4261,6 +5237,7 @@
   <w:style w:type="character" w:default="1" w:styleId="Fuentedeprrafopredeter">
     <w:name w:val="Default Paragraph Font"/>
     <w:uiPriority w:val="1"/>
+    <w:semiHidden/>
     <w:unhideWhenUsed/>
   </w:style>
   <w:style w:type="table" w:default="1" w:styleId="Tablanormal">

</xml_diff>